<commit_message>
arrrggghh ... working on references in word mode :(
</commit_message>
<xml_diff>
--- a/paper-2021-DASC-COVID19.docx
+++ b/paper-2021-DASC-COVID19.docx
@@ -351,8 +351,6 @@
         </w:rPr>
         <w:t xml:space="preserve"> to local or regional measures.</w:t>
       </w:r>
-      <w:bookmarkStart w:id="0" w:name="_GoBack"/>
-      <w:bookmarkEnd w:id="0"/>
     </w:p>
     <w:p>
       <w:pPr>
@@ -486,22 +484,54 @@
         <w:t xml:space="preserve">last decade not only has already produced challenging delay management practices, but also fostered projections of even worse scenarios. EUROCONTROL </w:t>
       </w:r>
       <w:r>
+        <w:rPr>
+          <w:highlight w:val="yellow"/>
+        </w:rPr>
         <w:fldChar w:fldCharType="begin"/>
       </w:r>
       <w:r>
+        <w:rPr>
+          <w:highlight w:val="yellow"/>
+        </w:rPr>
         <w:instrText xml:space="preserve"> REF _Ref77854453 \r \h </w:instrText>
       </w:r>
       <w:r>
+        <w:rPr>
+          <w:highlight w:val="yellow"/>
+        </w:rPr>
+      </w:r>
+      <w:r>
+        <w:rPr>
+          <w:highlight w:val="yellow"/>
+        </w:rPr>
+        <w:instrText xml:space="preserve"> \* MERGEFORMAT </w:instrText>
+      </w:r>
+      <w:r>
+        <w:rPr>
+          <w:highlight w:val="yellow"/>
+        </w:rPr>
         <w:fldChar w:fldCharType="separate"/>
       </w:r>
       <w:r>
+        <w:rPr>
+          <w:highlight w:val="yellow"/>
+        </w:rPr>
         <w:t>[1]</w:t>
       </w:r>
       <w:r>
+        <w:rPr>
+          <w:highlight w:val="yellow"/>
+        </w:rPr>
         <w:fldChar w:fldCharType="end"/>
       </w:r>
       <w:r>
-        <w:t>, for example, argued that delays in Europe could reach up to 20 minutes per flight in 2040, in stark contrast to the 12 minutes per</w:t>
+        <w:rPr>
+          <w:highlight w:val="yellow"/>
+        </w:rPr>
+        <w:t>,</w:t>
+      </w:r>
+      <w:r>
+        <w:t xml:space="preserve"> for example, argued that delays in Europe could reach up to 20 minutes per flight in 2040, in stark contrast to the 12 minutes per</w:t>
       </w:r>
       <w:r>
         <w:t xml:space="preserve"> flight, as registered in 2016.</w:t>
@@ -544,7 +574,70 @@
         <w:pStyle w:val="BodyText"/>
       </w:pPr>
       <w:r>
-        <w:t>On March 11, 2020, the World Health Organisation has declared the novel coronavirus (COVID-19) outbreak a global pandemic.</w:t>
+        <w:t>On March 11, 2020, the World Health Organisation has declared the novel coronavirus (COVID-19) outbreak a global pandemic</w:t>
+      </w:r>
+      <w:r>
+        <w:rPr>
+          <w:lang w:val="en-GB"/>
+        </w:rPr>
+        <w:t xml:space="preserve"> </w:t>
+      </w:r>
+      <w:r>
+        <w:rPr>
+          <w:lang w:val="en-GB"/>
+        </w:rPr>
+        <w:fldChar w:fldCharType="begin"/>
+      </w:r>
+      <w:r>
+        <w:rPr>
+          <w:lang w:val="en-GB"/>
+        </w:rPr>
+        <w:instrText xml:space="preserve"> REF _Ref77856321 \r \h </w:instrText>
+      </w:r>
+      <w:r>
+        <w:rPr>
+          <w:lang w:val="en-GB"/>
+        </w:rPr>
+      </w:r>
+      <w:r>
+        <w:rPr>
+          <w:lang w:val="en-GB"/>
+        </w:rPr>
+        <w:instrText xml:space="preserve"> \* MERGEFORMAT </w:instrText>
+      </w:r>
+      <w:r>
+        <w:rPr>
+          <w:lang w:val="en-GB"/>
+        </w:rPr>
+        <w:fldChar w:fldCharType="separate"/>
+      </w:r>
+      <w:r>
+        <w:rPr>
+          <w:highlight w:val="yellow"/>
+          <w:lang w:val="en-GB"/>
+        </w:rPr>
+        <w:t>[</w:t>
+      </w:r>
+      <w:r>
+        <w:rPr>
+          <w:lang w:val="en-GB"/>
+        </w:rPr>
+        <w:t>2</w:t>
+      </w:r>
+      <w:r>
+        <w:rPr>
+          <w:lang w:val="en-GB"/>
+        </w:rPr>
+        <w:t>]</w:t>
+      </w:r>
+      <w:r>
+        <w:rPr>
+          <w:lang w:val="en-GB"/>
+        </w:rPr>
+        <w:fldChar w:fldCharType="end"/>
+      </w:r>
+      <w:r>
+        <w:t>.</w:t>
       </w:r>
       <w:r>
         <w:rPr>
@@ -643,7 +736,85 @@
         <w:pStyle w:val="BodyText"/>
       </w:pPr>
       <w:r>
-        <w:t>This paper utilises a data-driven approach. Despite the fact that aviation is a data rich environment, operational data on the previous and current traffic levels is not consistently available. The global traffic evaluation will be based on data from a community fed sensor network, Opensky-Network. &lt;&gt; The operational flight data will be enriched with other publicly available dataset supporting the description of the level of the COVID pandemic and national/regional responses to the pandemic.</w:t>
+        <w:t>This paper utilises a data-driven approach. Despite the fact that aviation is a data rich environment, operational data on the previous and current traffic levels is not consistently available. The global traffic evaluation will be based on data from a community fed sensor network, Opensky-</w:t>
+      </w:r>
+      <w:r>
+        <w:rPr>
+          <w:highlight w:val="yellow"/>
+        </w:rPr>
+        <w:t>Network</w:t>
+      </w:r>
+      <w:r>
+        <w:rPr>
+          <w:highlight w:val="yellow"/>
+          <w:lang w:val="en-GB"/>
+        </w:rPr>
+        <w:t xml:space="preserve"> </w:t>
+      </w:r>
+      <w:r>
+        <w:rPr>
+          <w:highlight w:val="yellow"/>
+          <w:lang w:val="en-GB"/>
+        </w:rPr>
+        <w:fldChar w:fldCharType="begin"/>
+      </w:r>
+      <w:r>
+        <w:rPr>
+          <w:highlight w:val="yellow"/>
+          <w:lang w:val="en-GB"/>
+        </w:rPr>
+        <w:instrText xml:space="preserve"> REF _Ref77865716 \r \h </w:instrText>
+      </w:r>
+      <w:r>
+        <w:rPr>
+          <w:highlight w:val="yellow"/>
+          <w:lang w:val="en-GB"/>
+        </w:rPr>
+      </w:r>
+      <w:r>
+        <w:rPr>
+          <w:highlight w:val="yellow"/>
+          <w:lang w:val="en-GB"/>
+        </w:rPr>
+        <w:instrText xml:space="preserve"> \* MERGEFORMAT </w:instrText>
+      </w:r>
+      <w:r>
+        <w:rPr>
+          <w:highlight w:val="yellow"/>
+          <w:lang w:val="en-GB"/>
+        </w:rPr>
+        <w:fldChar w:fldCharType="separate"/>
+      </w:r>
+      <w:r>
+        <w:rPr>
+          <w:highlight w:val="yellow"/>
+          <w:lang w:val="en-GB"/>
+        </w:rPr>
+        <w:t>[</w:t>
+      </w:r>
+      <w:r>
+        <w:rPr>
+          <w:highlight w:val="yellow"/>
+          <w:lang w:val="en-GB"/>
+        </w:rPr>
+        <w:t>3</w:t>
+      </w:r>
+      <w:r>
+        <w:rPr>
+          <w:highlight w:val="yellow"/>
+          <w:lang w:val="en-GB"/>
+        </w:rPr>
+        <w:t>]</w:t>
+      </w:r>
+      <w:r>
+        <w:rPr>
+          <w:highlight w:val="yellow"/>
+          <w:lang w:val="en-GB"/>
+        </w:rPr>
+        <w:fldChar w:fldCharType="end"/>
+      </w:r>
+      <w:r>
+        <w:t>. The operational flight data will be enriched with other publicly available dataset supporting the description of the level of the COVID pandemic and national/regional responses to the pandemic.</w:t>
       </w:r>
     </w:p>
     <w:p>
@@ -733,7 +904,51 @@
         <w:pStyle w:val="BodyText"/>
       </w:pPr>
       <w:r>
-        <w:t>On 11. March 2020, the World Health Organisation reacted to the steadily increasing of infections and global spread of a newly detected Corona-Virus by declaring a pandemic. As an immediate response, many governments reacted by imposing controls to curb the further spread of communicable disease. Next to social distancing and recommended hygiene measures, this resulted in massive restrictions on international and regional air traffic and passenger travel.</w:t>
+        <w:t>On 11. March 2020, the World Health Organisation reacted to the steadily increasing of infections and global spread of a newly detected Corona-Virus by declaring a pandemic</w:t>
+      </w:r>
+      <w:r>
+        <w:rPr>
+          <w:lang w:val="en-GB"/>
+        </w:rPr>
+        <w:t xml:space="preserve"> </w:t>
+      </w:r>
+      <w:r>
+        <w:rPr>
+          <w:lang w:val="en-GB"/>
+        </w:rPr>
+        <w:fldChar w:fldCharType="begin"/>
+      </w:r>
+      <w:r>
+        <w:rPr>
+          <w:lang w:val="en-GB"/>
+        </w:rPr>
+        <w:instrText xml:space="preserve"> REF _Ref77865846 \r \h </w:instrText>
+      </w:r>
+      <w:r>
+        <w:rPr>
+          <w:lang w:val="en-GB"/>
+        </w:rPr>
+      </w:r>
+      <w:r>
+        <w:rPr>
+          <w:lang w:val="en-GB"/>
+        </w:rPr>
+        <w:fldChar w:fldCharType="separate"/>
+      </w:r>
+      <w:r>
+        <w:rPr>
+          <w:lang w:val="en-GB"/>
+        </w:rPr>
+        <w:t>[2]</w:t>
+      </w:r>
+      <w:r>
+        <w:rPr>
+          <w:lang w:val="en-GB"/>
+        </w:rPr>
+        <w:fldChar w:fldCharType="end"/>
+      </w:r>
+      <w:r>
+        <w:t>. As an immediate response, many governments reacted by imposing controls to curb the further spread of communicable disease. Next to social distancing and recommended hygiene measures, this resulted in massive restrictions on international and regional air traffic and passenger travel.</w:t>
       </w:r>
     </w:p>
     <w:p>
@@ -798,13 +1013,22 @@
         <w:fldChar w:fldCharType="begin"/>
       </w:r>
       <w:r>
-        <w:instrText xml:space="preserve"> REF _Ref77856321 \r \h </w:instrText>
+        <w:instrText xml:space="preserve"> REF _Ref77865898 \r \h </w:instrText>
+      </w:r>
+      <w:r>
+        <w:instrText xml:space="preserve"> \* MERGEFORMAT </w:instrText>
       </w:r>
       <w:r>
         <w:fldChar w:fldCharType="separate"/>
       </w:r>
       <w:r>
-        <w:t>[2]</w:t>
+        <w:t>[4</w:t>
+      </w:r>
+      <w:r>
+        <w:rPr>
+          <w:highlight w:val="yellow"/>
+        </w:rPr>
+        <w:t>]</w:t>
       </w:r>
       <w:r>
         <w:fldChar w:fldCharType="end"/>
@@ -816,20 +1040,49 @@
         <w:t xml:space="preserve">based on data from John Hopkins University </w:t>
       </w:r>
       <w:r>
+        <w:rPr>
+          <w:highlight w:val="yellow"/>
+        </w:rPr>
         <w:fldChar w:fldCharType="begin"/>
       </w:r>
       <w:r>
+        <w:rPr>
+          <w:highlight w:val="yellow"/>
+        </w:rPr>
         <w:instrText xml:space="preserve"> REF _Ref77856329 \r \h </w:instrText>
       </w:r>
       <w:r>
+        <w:rPr>
+          <w:highlight w:val="yellow"/>
+        </w:rPr>
+      </w:r>
+      <w:r>
+        <w:rPr>
+          <w:highlight w:val="yellow"/>
+        </w:rPr>
+        <w:instrText xml:space="preserve"> \* MERGEFORMAT </w:instrText>
+      </w:r>
+      <w:r>
+        <w:rPr>
+          <w:highlight w:val="yellow"/>
+        </w:rPr>
         <w:fldChar w:fldCharType="separate"/>
       </w:r>
       <w:r>
-        <w:t>[3]</w:t>
-      </w:r>
-      <w:r>
+        <w:rPr>
+          <w:highlight w:val="yellow"/>
+        </w:rPr>
+        <w:t>[5]</w:t>
+      </w:r>
+      <w:r>
+        <w:rPr>
+          <w:highlight w:val="yellow"/>
+        </w:rPr>
         <w:fldChar w:fldCharType="end"/>
       </w:r>
+      <w:r>
+        <w:t>.</w:t>
+      </w:r>
     </w:p>
     <w:p>
       <w:pPr>
@@ -842,10 +1095,102 @@
         <w:rPr>
           <w:highlight w:val="yellow"/>
         </w:rPr>
-        <w:t>(BBC, 2020)</w:t>
-      </w:r>
-      <w:r>
-        <w:t xml:space="preserve">. A few days later, European Comission President Ursula von der Leyen announced a similar measure, proposing for EU Member States to apply restrictions on non-essential travel. By that time, several countries, such as Austria, Germany, and Poland had already implemented border check controls, while Portugal, Italy, and Spain have imposed lockdowns </w:t>
+        <w:fldChar w:fldCharType="begin"/>
+      </w:r>
+      <w:r>
+        <w:rPr>
+          <w:highlight w:val="yellow"/>
+        </w:rPr>
+        <w:instrText xml:space="preserve"> REF _Ref77866243 \r \h </w:instrText>
+      </w:r>
+      <w:r>
+        <w:rPr>
+          <w:highlight w:val="yellow"/>
+        </w:rPr>
+      </w:r>
+      <w:r>
+        <w:rPr>
+          <w:highlight w:val="yellow"/>
+        </w:rPr>
+        <w:instrText xml:space="preserve"> \* MERGEFORMAT </w:instrText>
+      </w:r>
+      <w:r>
+        <w:rPr>
+          <w:highlight w:val="yellow"/>
+        </w:rPr>
+        <w:fldChar w:fldCharType="separate"/>
+      </w:r>
+      <w:r>
+        <w:rPr>
+          <w:highlight w:val="yellow"/>
+        </w:rPr>
+        <w:t>[6]</w:t>
+      </w:r>
+      <w:r>
+        <w:rPr>
+          <w:highlight w:val="yellow"/>
+        </w:rPr>
+        <w:fldChar w:fldCharType="end"/>
+      </w:r>
+      <w:r>
+        <w:t>. A few days later, European Comission President Ursula von der Leyen announced a similar measure, proposing for EU Member States to apply restrictions on non-essential travel. By that time, several countries, such as Austria, Germany, and Poland had already implemented border check controls, while Portugal, Italy, and Spain have imposed lockdowns</w:t>
+      </w:r>
+      <w:r>
+        <w:rPr>
+          <w:lang w:val="en-GB"/>
+        </w:rPr>
+        <w:t xml:space="preserve"> </w:t>
+      </w:r>
+      <w:r>
+        <w:rPr>
+          <w:highlight w:val="yellow"/>
+          <w:lang w:val="en-GB"/>
+        </w:rPr>
+        <w:fldChar w:fldCharType="begin"/>
+      </w:r>
+      <w:r>
+        <w:rPr>
+          <w:highlight w:val="yellow"/>
+          <w:lang w:val="en-GB"/>
+        </w:rPr>
+        <w:instrText xml:space="preserve"> REF _Ref77866922 \r \h </w:instrText>
+      </w:r>
+      <w:r>
+        <w:rPr>
+          <w:highlight w:val="yellow"/>
+          <w:lang w:val="en-GB"/>
+        </w:rPr>
+      </w:r>
+      <w:r>
+        <w:rPr>
+          <w:highlight w:val="yellow"/>
+          <w:lang w:val="en-GB"/>
+        </w:rPr>
+        <w:instrText xml:space="preserve"> \* MERGEFORMAT </w:instrText>
+      </w:r>
+      <w:r>
+        <w:rPr>
+          <w:highlight w:val="yellow"/>
+          <w:lang w:val="en-GB"/>
+        </w:rPr>
+        <w:fldChar w:fldCharType="separate"/>
+      </w:r>
+      <w:r>
+        <w:rPr>
+          <w:highlight w:val="yellow"/>
+          <w:lang w:val="en-GB"/>
+        </w:rPr>
+        <w:t>[7]</w:t>
+      </w:r>
+      <w:r>
+        <w:rPr>
+          <w:highlight w:val="yellow"/>
+          <w:lang w:val="en-GB"/>
+        </w:rPr>
+        <w:fldChar w:fldCharType="end"/>
+      </w:r>
+      <w:r>
+        <w:t xml:space="preserve"> </w:t>
       </w:r>
       <w:r>
         <w:rPr>
@@ -854,22 +1199,149 @@
         <w:t>(Nielsen, 2020)</w:t>
       </w:r>
       <w:r>
-        <w:t xml:space="preserve">. At the same time, Australia imposed a severe arrival block on all non-citizens and non-residents at its airports </w:t>
-      </w:r>
-      <w:r>
-        <w:rPr>
-          <w:highlight w:val="yellow"/>
-        </w:rPr>
-        <w:t>(Worthington &amp; Snape, 2020)</w:t>
-      </w:r>
-      <w:r>
-        <w:t xml:space="preserve">. In South America, Brazil, Chile, Argentina and other countries also followed the trend and closed their borders, totally or partially (France24, 2020). As a result, an unparalleled air traffic decline was seen worldwide </w:t>
-      </w:r>
-      <w:r>
-        <w:rPr>
-          <w:highlight w:val="yellow"/>
-        </w:rPr>
-        <w:t>(ICAO, 2021)</w:t>
+        <w:t>. At the same time, Australia imposed a severe arrival block on all non-citizens and non-residents at its airports</w:t>
+      </w:r>
+      <w:r>
+        <w:rPr>
+          <w:lang w:val="en-GB"/>
+        </w:rPr>
+        <w:t xml:space="preserve"> </w:t>
+      </w:r>
+      <w:r>
+        <w:rPr>
+          <w:highlight w:val="yellow"/>
+          <w:lang w:val="en-GB"/>
+        </w:rPr>
+        <w:fldChar w:fldCharType="begin"/>
+      </w:r>
+      <w:r>
+        <w:rPr>
+          <w:highlight w:val="yellow"/>
+          <w:lang w:val="en-GB"/>
+        </w:rPr>
+        <w:instrText xml:space="preserve"> REF _Ref77867176 \r \h </w:instrText>
+      </w:r>
+      <w:r>
+        <w:rPr>
+          <w:highlight w:val="yellow"/>
+          <w:lang w:val="en-GB"/>
+        </w:rPr>
+      </w:r>
+      <w:r>
+        <w:rPr>
+          <w:highlight w:val="yellow"/>
+          <w:lang w:val="en-GB"/>
+        </w:rPr>
+        <w:instrText xml:space="preserve"> \* MERGEFORMAT </w:instrText>
+      </w:r>
+      <w:r>
+        <w:rPr>
+          <w:highlight w:val="yellow"/>
+          <w:lang w:val="en-GB"/>
+        </w:rPr>
+        <w:fldChar w:fldCharType="separate"/>
+      </w:r>
+      <w:r>
+        <w:rPr>
+          <w:highlight w:val="yellow"/>
+          <w:lang w:val="en-GB"/>
+        </w:rPr>
+        <w:t>[8]</w:t>
+      </w:r>
+      <w:r>
+        <w:rPr>
+          <w:highlight w:val="yellow"/>
+          <w:lang w:val="en-GB"/>
+        </w:rPr>
+        <w:fldChar w:fldCharType="end"/>
+      </w:r>
+      <w:r>
+        <w:t xml:space="preserve">. In South America, Brazil, Chile, Argentina and other countries also followed the trend and closed their borders, totally or partially </w:t>
+      </w:r>
+      <w:r>
+        <w:rPr>
+          <w:highlight w:val="yellow"/>
+        </w:rPr>
+        <w:fldChar w:fldCharType="begin"/>
+      </w:r>
+      <w:r>
+        <w:rPr>
+          <w:highlight w:val="yellow"/>
+        </w:rPr>
+        <w:instrText xml:space="preserve"> REF _Ref77867555 \r \h </w:instrText>
+      </w:r>
+      <w:r>
+        <w:rPr>
+          <w:highlight w:val="yellow"/>
+        </w:rPr>
+      </w:r>
+      <w:r>
+        <w:rPr>
+          <w:highlight w:val="yellow"/>
+        </w:rPr>
+        <w:instrText xml:space="preserve"> \* MERGEFORMAT </w:instrText>
+      </w:r>
+      <w:r>
+        <w:rPr>
+          <w:highlight w:val="yellow"/>
+        </w:rPr>
+        <w:fldChar w:fldCharType="separate"/>
+      </w:r>
+      <w:r>
+        <w:rPr>
+          <w:highlight w:val="yellow"/>
+        </w:rPr>
+        <w:t>[9]</w:t>
+      </w:r>
+      <w:r>
+        <w:rPr>
+          <w:highlight w:val="yellow"/>
+        </w:rPr>
+        <w:fldChar w:fldCharType="end"/>
+      </w:r>
+      <w:r>
+        <w:t xml:space="preserve">. As a result, an unparalleled air traffic decline was seen worldwide </w:t>
+      </w:r>
+      <w:r>
+        <w:rPr>
+          <w:highlight w:val="yellow"/>
+        </w:rPr>
+        <w:fldChar w:fldCharType="begin"/>
+      </w:r>
+      <w:r>
+        <w:rPr>
+          <w:highlight w:val="yellow"/>
+        </w:rPr>
+        <w:instrText xml:space="preserve"> REF _Ref77867905 \r \h </w:instrText>
+      </w:r>
+      <w:r>
+        <w:rPr>
+          <w:highlight w:val="yellow"/>
+        </w:rPr>
+      </w:r>
+      <w:r>
+        <w:rPr>
+          <w:highlight w:val="yellow"/>
+        </w:rPr>
+        <w:instrText xml:space="preserve"> \* MERGEFORMAT </w:instrText>
+      </w:r>
+      <w:r>
+        <w:rPr>
+          <w:highlight w:val="yellow"/>
+        </w:rPr>
+        <w:fldChar w:fldCharType="separate"/>
+      </w:r>
+      <w:r>
+        <w:rPr>
+          <w:highlight w:val="yellow"/>
+        </w:rPr>
+        <w:t>[10]</w:t>
+      </w:r>
+      <w:r>
+        <w:rPr>
+          <w:highlight w:val="yellow"/>
+        </w:rPr>
+        <w:fldChar w:fldCharType="end"/>
       </w:r>
       <w:r>
         <w:t>.</w:t>
@@ -940,7 +1412,69 @@
         <w:pStyle w:val="figurecaption"/>
       </w:pPr>
       <w:r>
-        <w:t>Evolution of World Passenger Traffic 1945-2020, PRU analysis based on data from ICAO.</w:t>
+        <w:t>Evolution of World Passenger Traffic 1945-2020, PRU analysis based on data from ICAO</w:t>
+      </w:r>
+      <w:r>
+        <w:t xml:space="preserve"> </w:t>
+      </w:r>
+      <w:r>
+        <w:fldChar w:fldCharType="begin"/>
+      </w:r>
+      <w:r>
+        <w:instrText xml:space="preserve"> REF _Ref77867905 \r \h </w:instrText>
+      </w:r>
+      <w:r>
+        <w:fldChar w:fldCharType="separate"/>
+      </w:r>
+      <w:r>
+        <w:t>[10]</w:t>
+      </w:r>
+      <w:r>
+        <w:fldChar w:fldCharType="end"/>
+      </w:r>
+      <w:r>
+        <w:rPr>
+          <w:highlight w:val="yellow"/>
+        </w:rPr>
+        <w:fldChar w:fldCharType="begin"/>
+      </w:r>
+      <w:r>
+        <w:rPr>
+          <w:highlight w:val="yellow"/>
+        </w:rPr>
+        <w:instrText xml:space="preserve"> REF _Ref77868082 \r \h </w:instrText>
+      </w:r>
+      <w:r>
+        <w:rPr>
+          <w:highlight w:val="yellow"/>
+        </w:rPr>
+      </w:r>
+      <w:r>
+        <w:rPr>
+          <w:highlight w:val="yellow"/>
+        </w:rPr>
+        <w:instrText xml:space="preserve"> \* MERGEFORMAT </w:instrText>
+      </w:r>
+      <w:r>
+        <w:rPr>
+          <w:highlight w:val="yellow"/>
+        </w:rPr>
+        <w:fldChar w:fldCharType="separate"/>
+      </w:r>
+      <w:r>
+        <w:rPr>
+          <w:highlight w:val="yellow"/>
+        </w:rPr>
+        <w:t>[11]</w:t>
+      </w:r>
+      <w:r>
+        <w:rPr>
+          <w:highlight w:val="yellow"/>
+        </w:rPr>
+        <w:fldChar w:fldCharType="end"/>
+      </w:r>
+      <w:r>
+        <w:t>.</w:t>
       </w:r>
     </w:p>
     <w:p>
@@ -984,7 +1518,171 @@
         <w:pStyle w:val="BodyText"/>
       </w:pPr>
       <w:r>
-        <w:t>Within air navigation, the term ‘resilience’ has been picked up by several communities, both operational and scientific. The concept first appeared in this context as a definition proposed by EUROCONTROL (2009): “Resilience is the intrinsic ability of a system to adjust its functioning prior to, during, or following changes and disturbances, so that it can sustain required operations under both expected and unexpected conditions.” Later, Gluchshenko (2012) proposed a widened view, including definitions for resilience, robustness, disturbance, stress, and perturbation. In addition, the work marks the first proposition for a framework of different levels of stress and perturbations, as well as a proposition of potential metrics for resilience (both quantitative and qualitative). On a later work, Gluchshenko (2013) repeats the previous ideas and adds a performance-based approach as well as an algorithm to investigate resilience.</w:t>
+        <w:t>Within air navigation, the term ‘resilience’ has been picked up by several communities, both operational and scientific. The concept first appeared in this context as a def</w:t>
+      </w:r>
+      <w:r>
+        <w:t>inition proposed by EUROCONTROL</w:t>
+      </w:r>
+      <w:r>
+        <w:t>: “Resilience is the intrinsic ability of a system to adjust its functioning prior to, during, or following changes and disturbances, so that it can sustain required operations under both expected and unexpected conditions.”</w:t>
+      </w:r>
+      <w:r>
+        <w:rPr>
+          <w:highlight w:val="yellow"/>
+        </w:rPr>
+        <w:fldChar w:fldCharType="begin"/>
+      </w:r>
+      <w:r>
+        <w:rPr>
+          <w:highlight w:val="yellow"/>
+        </w:rPr>
+        <w:instrText xml:space="preserve"> REF _Ref77868543 \r \h </w:instrText>
+      </w:r>
+      <w:r>
+        <w:rPr>
+          <w:highlight w:val="yellow"/>
+        </w:rPr>
+      </w:r>
+      <w:r>
+        <w:rPr>
+          <w:highlight w:val="yellow"/>
+        </w:rPr>
+        <w:instrText xml:space="preserve"> \* MERGEFORMAT </w:instrText>
+      </w:r>
+      <w:r>
+        <w:rPr>
+          <w:highlight w:val="yellow"/>
+        </w:rPr>
+        <w:fldChar w:fldCharType="separate"/>
+      </w:r>
+      <w:r>
+        <w:rPr>
+          <w:highlight w:val="yellow"/>
+        </w:rPr>
+        <w:t>[12]</w:t>
+      </w:r>
+      <w:r>
+        <w:rPr>
+          <w:highlight w:val="yellow"/>
+        </w:rPr>
+        <w:fldChar w:fldCharType="end"/>
+      </w:r>
+      <w:r>
+        <w:t xml:space="preserve"> Later, Gluchshenko (2012) proposed a widened view, including definitions for resilience, robustness, disturbance, stress, and perturbation</w:t>
+      </w:r>
+      <w:r>
+        <w:rPr>
+          <w:lang w:val="en-GB"/>
+        </w:rPr>
+        <w:t xml:space="preserve"> </w:t>
+      </w:r>
+      <w:r>
+        <w:rPr>
+          <w:highlight w:val="yellow"/>
+          <w:lang w:val="en-GB"/>
+        </w:rPr>
+        <w:fldChar w:fldCharType="begin"/>
+      </w:r>
+      <w:r>
+        <w:rPr>
+          <w:highlight w:val="yellow"/>
+          <w:lang w:val="en-GB"/>
+        </w:rPr>
+        <w:instrText xml:space="preserve"> REF _Ref77868753 \r \h </w:instrText>
+      </w:r>
+      <w:r>
+        <w:rPr>
+          <w:highlight w:val="yellow"/>
+          <w:lang w:val="en-GB"/>
+        </w:rPr>
+      </w:r>
+      <w:r>
+        <w:rPr>
+          <w:highlight w:val="yellow"/>
+          <w:lang w:val="en-GB"/>
+        </w:rPr>
+        <w:instrText xml:space="preserve"> \* MERGEFORMAT </w:instrText>
+      </w:r>
+      <w:r>
+        <w:rPr>
+          <w:highlight w:val="yellow"/>
+          <w:lang w:val="en-GB"/>
+        </w:rPr>
+        <w:fldChar w:fldCharType="separate"/>
+      </w:r>
+      <w:r>
+        <w:rPr>
+          <w:highlight w:val="yellow"/>
+          <w:lang w:val="en-GB"/>
+        </w:rPr>
+        <w:t>[13]</w:t>
+      </w:r>
+      <w:r>
+        <w:rPr>
+          <w:highlight w:val="yellow"/>
+          <w:lang w:val="en-GB"/>
+        </w:rPr>
+        <w:fldChar w:fldCharType="end"/>
+      </w:r>
+      <w:r>
+        <w:t>. In addition, the work marks the first proposition for a framework of different levels of stress and perturbations, as well as a proposition of potential metrics for resilience (both quantitative and qualitative). On a later work, Gluchshenko (2013) repeats the previous ideas and adds a performance-based approach as well as an algorithm to investigate resilience</w:t>
+      </w:r>
+      <w:r>
+        <w:rPr>
+          <w:lang w:val="en-GB"/>
+        </w:rPr>
+        <w:t xml:space="preserve"> </w:t>
+      </w:r>
+      <w:r>
+        <w:rPr>
+          <w:highlight w:val="yellow"/>
+          <w:lang w:val="en-GB"/>
+        </w:rPr>
+        <w:fldChar w:fldCharType="begin"/>
+      </w:r>
+      <w:r>
+        <w:rPr>
+          <w:highlight w:val="yellow"/>
+          <w:lang w:val="en-GB"/>
+        </w:rPr>
+        <w:instrText xml:space="preserve"> REF _Ref77869026 \r \h </w:instrText>
+      </w:r>
+      <w:r>
+        <w:rPr>
+          <w:highlight w:val="yellow"/>
+          <w:lang w:val="en-GB"/>
+        </w:rPr>
+      </w:r>
+      <w:r>
+        <w:rPr>
+          <w:highlight w:val="yellow"/>
+          <w:lang w:val="en-GB"/>
+        </w:rPr>
+        <w:instrText xml:space="preserve"> \* MERGEFORMAT </w:instrText>
+      </w:r>
+      <w:r>
+        <w:rPr>
+          <w:highlight w:val="yellow"/>
+          <w:lang w:val="en-GB"/>
+        </w:rPr>
+        <w:fldChar w:fldCharType="separate"/>
+      </w:r>
+      <w:r>
+        <w:rPr>
+          <w:highlight w:val="yellow"/>
+          <w:lang w:val="en-GB"/>
+        </w:rPr>
+        <w:t>[14]</w:t>
+      </w:r>
+      <w:r>
+        <w:rPr>
+          <w:highlight w:val="yellow"/>
+          <w:lang w:val="en-GB"/>
+        </w:rPr>
+        <w:fldChar w:fldCharType="end"/>
+      </w:r>
+      <w:r>
+        <w:t>.</w:t>
       </w:r>
     </w:p>
     <w:p>
@@ -992,7 +1690,75 @@
         <w:pStyle w:val="BodyText"/>
       </w:pPr>
       <w:r>
-        <w:t>Those were the basic concepts that supported further works regarding resilience within the air navigation context. For example, the Project Resilience 2050 addresed the previous definitions and other technical tasks. The project ran from June 2012 and lasted 43 months, evolving the way to measure resilience. For the project, not only the time of deviation and time of recovery is considered. Instead, it measures resilience as the relative difference of rate of delays correlation, or R = (ax1 – dx1)/dx1. As a difference between two pearson correlations, it has no unit adopted. Finally, Koelle (2015) proposed to address resilience as a situation management and state-oriented problem. Through two case studies, the author argued that “there is a lack of fit of the current operational ANS performance indicators to address impact of disruptions as they are primarily based on actual timestamps or transition times.”</w:t>
+        <w:t>Those were the basic concepts that supported further works regarding resilience within the air navigation context. For example, the Project Resilience 2050 addres</w:t>
+      </w:r>
+      <w:r>
+        <w:rPr>
+          <w:lang w:val="en-GB"/>
+        </w:rPr>
+        <w:t>s</w:t>
+      </w:r>
+      <w:r>
+        <w:t>ed the previous definitions and other technical tasks. The project ran from June 2012 and lasted 43 months, evolving the way to measure resilience. For the project, not only the time of deviation and time of recovery is considered. Instead, it measures resilience as the relative difference of rate of delays correlation, or R = (ax1 – dx1)/dx1. As a difference between two pearson correlations, it has no unit adopted. Finally, Koelle (2015) proposed to address resilience as a situation management and state-oriented problem</w:t>
+      </w:r>
+      <w:r>
+        <w:rPr>
+          <w:lang w:val="en-GB"/>
+        </w:rPr>
+        <w:t xml:space="preserve"> </w:t>
+      </w:r>
+      <w:bookmarkStart w:id="0" w:name="_GoBack"/>
+      <w:bookmarkEnd w:id="0"/>
+      <w:r>
+        <w:rPr>
+          <w:highlight w:val="yellow"/>
+          <w:lang w:val="en-GB"/>
+        </w:rPr>
+        <w:fldChar w:fldCharType="begin"/>
+      </w:r>
+      <w:r>
+        <w:rPr>
+          <w:highlight w:val="yellow"/>
+          <w:lang w:val="en-GB"/>
+        </w:rPr>
+        <w:instrText xml:space="preserve"> REF _Ref77869422 \r \h </w:instrText>
+      </w:r>
+      <w:r>
+        <w:rPr>
+          <w:highlight w:val="yellow"/>
+          <w:lang w:val="en-GB"/>
+        </w:rPr>
+      </w:r>
+      <w:r>
+        <w:rPr>
+          <w:highlight w:val="yellow"/>
+          <w:lang w:val="en-GB"/>
+        </w:rPr>
+        <w:instrText xml:space="preserve"> \* MERGEFORMAT </w:instrText>
+      </w:r>
+      <w:r>
+        <w:rPr>
+          <w:highlight w:val="yellow"/>
+          <w:lang w:val="en-GB"/>
+        </w:rPr>
+        <w:fldChar w:fldCharType="separate"/>
+      </w:r>
+      <w:r>
+        <w:rPr>
+          <w:highlight w:val="yellow"/>
+          <w:lang w:val="en-GB"/>
+        </w:rPr>
+        <w:t>[15]</w:t>
+      </w:r>
+      <w:r>
+        <w:rPr>
+          <w:highlight w:val="yellow"/>
+          <w:lang w:val="en-GB"/>
+        </w:rPr>
+        <w:fldChar w:fldCharType="end"/>
+      </w:r>
+      <w:r>
+        <w:t>. Through two case studies, the author argued that “there is a lack of fit of the current operational ANS performance indicators to address impact of disruptions as they are primarily based on actual timestamps or transition times.”</w:t>
       </w:r>
     </w:p>
     <w:p>
@@ -1012,7 +1778,10 @@
       </w:r>
       <w:r>
         <w:tab/>
-        <w:t>political level: The continuity and sustainability of a stable air traffic system supports and affects other dimensions of political interest, such as commercial relations, tourism industry, public health policies, among others. As a result, at a political level, it is of the utmost importance that the air navigation system remains functional. In that understanding, political acts were necessary in face of the pandemic crisis effects on aviation. For example, many governments injected financial support in the airline sector in order to help them survive the worst periods. In addition, measures such as tax deferrals to air navigation services providers were also adopted. Therefore, understanding how the air navigation system can exist in a more resilient manner is certainly beneficial for many political agents.</w:t>
+        <w:t xml:space="preserve">political level: The continuity and sustainability of a stable air traffic system supports and affects other dimensions of political interest, such as commercial relations, tourism industry, public health policies, among others. As a result, at a political level, it is of the utmost importance that the air navigation system remains functional. In that understanding, political acts were necessary in face of the pandemic crisis effects on aviation. For example, many governments injected financial support in the airline sector in order to help them survive the worst periods. In addition, measures such as tax deferrals to air navigation services providers were also adopted. Therefore, understanding </w:t>
+      </w:r>
+      <w:r>
+        <w:t>how the air navigation system can exist in a more resilient manner is certainly beneficial for many political agents.</w:t>
       </w:r>
     </w:p>
     <w:p>
@@ -2383,13 +3152,7 @@
         <w:rPr>
           <w:lang w:val="en-GB"/>
         </w:rPr>
-        <w:t xml:space="preserve"> The authors would like to thank all contributors and individuals supporting the effort of building an </w:t>
-      </w:r>
-      <w:r>
-        <w:rPr>
-          <w:lang w:val="en-GB"/>
-        </w:rPr>
-        <w:t xml:space="preserve">open data environment for air transportation and air navigation related research at ouraiports.com and Opensky-Network. </w:t>
+        <w:t xml:space="preserve"> The authors would like to thank all contributors and individuals supporting the effort of building an open data environment for air transportation and air navigation related research at ouraiports.com and Opensky-Network. </w:t>
       </w:r>
       <w:r>
         <w:t xml:space="preserve"> </w:t>
@@ -2444,122 +3207,105 @@
     <w:p>
       <w:pPr>
         <w:pStyle w:val="references"/>
-        <w:ind w:left="354" w:hanging="354"/>
       </w:pPr>
       <w:bookmarkStart w:id="1" w:name="_Ref77854453"/>
-      <w:r>
-        <w:rPr>
-          <w:highlight w:val="yellow"/>
-        </w:rPr>
-        <w:t>[@statfor_growth_2018]</w:t>
+      <w:bookmarkStart w:id="2" w:name="_Ref77856321"/>
+      <w:r>
+        <w:t>EUROCONTROL Statistics and Fo</w:t>
+      </w:r>
+      <w:r>
+        <w:t>recast Servi. 2018. “Euro</w:t>
+      </w:r>
+      <w:r>
+        <w:t>pean Aviation in 2040, Challenges of Growth.” Edition 2.</w:t>
+      </w:r>
+      <w:r>
+        <w:t xml:space="preserve">, Brussels, Belgium: </w:t>
+      </w:r>
+      <w:r>
+        <w:t>EUROCONTROL.</w:t>
       </w:r>
     </w:p>
     <w:p>
       <w:pPr>
         <w:pStyle w:val="references"/>
-        <w:ind w:left="354" w:hanging="354"/>
-      </w:pPr>
-      <w:bookmarkStart w:id="2" w:name="_Ref77856321"/>
-      <w:r>
-        <w:t>Krispin, Rami, and Jarrett Byrnes. 2021. “Coronavirus: The 2019 Novel Coronavirus COVID-19 (2019-nCoV) Dataset.”</w:t>
-      </w:r>
-      <w:bookmarkEnd w:id="2"/>
+      </w:pPr>
+      <w:bookmarkStart w:id="3" w:name="_Ref77865846"/>
+      <w:r>
+        <w:t>World Health Organisation, Director-General. 2020. “WHO</w:t>
+      </w:r>
+      <w:r>
+        <w:t xml:space="preserve"> </w:t>
+      </w:r>
+      <w:r>
+        <w:t>Director-General’s Opening Remarks at the Media Briefing</w:t>
+      </w:r>
+      <w:r>
+        <w:t xml:space="preserve"> </w:t>
+      </w:r>
+      <w:r>
+        <w:t>on COVID-19 - 11 March 2020.</w:t>
+      </w:r>
+      <w:bookmarkEnd w:id="3"/>
     </w:p>
     <w:p>
       <w:pPr>
         <w:pStyle w:val="references"/>
       </w:pPr>
-      <w:bookmarkStart w:id="3" w:name="_Ref77856329"/>
-      <w:r>
-        <w:t xml:space="preserve">Dong, Ensheng, Hongru Du, and Lauren Gardner. 2020. “An Interactive Web-Based Dashboard to Track COVID-19 in Real Time.” The Lancet Infectious Diseases 20 (5): 533–34. </w:t>
+      <w:bookmarkStart w:id="4" w:name="_Ref77865716"/>
+      <w:r>
+        <w:t>Strohmeier, Martin, Xavier Olive, Jannis Lübbe, Matthias</w:t>
+      </w:r>
+      <w:r>
+        <w:t xml:space="preserve"> </w:t>
+      </w:r>
+      <w:r>
+        <w:t>Schäfer, and Vincent Lenders. 2021. “Crowdsourced Air</w:t>
+      </w:r>
+      <w:r>
+        <w:t xml:space="preserve"> </w:t>
+      </w:r>
+      <w:r>
+        <w:t>Traffic Data from OpenSky Network 2019-2020.” Earth</w:t>
+      </w:r>
+      <w:r>
+        <w:t xml:space="preserve"> </w:t>
+      </w:r>
+      <w:r>
+        <w:t xml:space="preserve">Systems Science Data 13: 357–66. </w:t>
       </w:r>
       <w:hyperlink r:id="rId18" w:history="1">
         <w:r>
           <w:rPr>
             <w:rStyle w:val="Hyperlink"/>
           </w:rPr>
-          <w:t>https://doi.org/10.1016/s1473-3099(20)30120-1</w:t>
+          <w:t>https://doi.org/10.5194/essd-13-357-2021</w:t>
         </w:r>
       </w:hyperlink>
       <w:r>
         <w:t>.</w:t>
       </w:r>
-      <w:bookmarkEnd w:id="3"/>
-    </w:p>
-    <w:p>
-      <w:pPr>
-        <w:pStyle w:val="references"/>
-      </w:pPr>
-      <w:r>
-        <w:rPr>
-          <w:highlight w:val="yellow"/>
-        </w:rPr>
-        <w:t>G. Eason, B. Noble, and I. N. Sneddon, “On certain integrals of Lipschitz-Hankel type involving</w:t>
-      </w:r>
-      <w:r>
-        <w:t xml:space="preserve"> products of Bessel functions,” Phil. Trans. Roy. Soc. London, vol. A247, pp. 529–551, April 1955. </w:t>
-      </w:r>
-      <w:r>
-        <w:rPr>
-          <w:i/>
-          <w:iCs/>
-        </w:rPr>
-        <w:t>(references)</w:t>
-      </w:r>
-      <w:bookmarkEnd w:id="1"/>
     </w:p>
     <w:p>
       <w:pPr>
         <w:pStyle w:val="references"/>
         <w:ind w:left="354" w:hanging="354"/>
       </w:pPr>
-      <w:r>
-        <w:rPr>
-          <w:highlight w:val="yellow"/>
-        </w:rPr>
-        <w:t>J. Clerk</w:t>
-      </w:r>
-      <w:r>
-        <w:t xml:space="preserve"> Maxwell, A Treatise on Electricity and Magnetism, 3rd ed., vol. 2. Oxford: Clarendon, 1892, pp.68–73.</w:t>
-      </w:r>
+      <w:bookmarkStart w:id="5" w:name="_Ref77865898"/>
+      <w:r>
+        <w:t>Krispin, Rami, and Jarrett Byrnes. 2021. “Coronavirus: The 2019 Novel Coronavirus COVID-19 (2019-nCoV) Dataset.”</w:t>
+      </w:r>
+      <w:bookmarkEnd w:id="2"/>
+      <w:bookmarkEnd w:id="4"/>
+      <w:bookmarkEnd w:id="5"/>
     </w:p>
     <w:p>
       <w:pPr>
         <w:pStyle w:val="references"/>
-        <w:numPr>
-          <w:ilvl w:val="0"/>
-          <w:numId w:val="0"/>
-        </w:numPr>
-        <w:ind w:left="360" w:hanging="360"/>
-      </w:pPr>
-    </w:p>
-    <w:p>
-      <w:pPr>
-        <w:pStyle w:val="references"/>
-        <w:numPr>
-          <w:ilvl w:val="0"/>
-          <w:numId w:val="0"/>
-        </w:numPr>
-        <w:ind w:left="360" w:hanging="360"/>
-      </w:pPr>
-    </w:p>
-    <w:p>
-      <w:pPr>
-        <w:pStyle w:val="Bibliography"/>
-      </w:pPr>
-      <w:bookmarkStart w:id="4" w:name="refs"/>
-      <w:r>
-        <w:t xml:space="preserve">Dong, Ensheng, Hongru Du, and Lauren Gardner. 2020. “An Interactive Web-Based Dashboard to Track COVID-19 in Real Time.” </w:t>
-      </w:r>
-      <w:r>
-        <w:rPr>
-          <w:i/>
-          <w:iCs/>
-        </w:rPr>
-        <w:t>The Lancet Infectious Diseases</w:t>
-      </w:r>
-      <w:r>
-        <w:t xml:space="preserve"> 20 (5): 533–34. </w:t>
+      </w:pPr>
+      <w:bookmarkStart w:id="6" w:name="_Ref77856329"/>
+      <w:r>
+        <w:t xml:space="preserve">Dong, Ensheng, Hongru Du, and Lauren Gardner. 2020. “An Interactive Web-Based Dashboard to Track COVID-19 in Real Time.” The Lancet Infectious Diseases 20 (5): 533–34. </w:t>
       </w:r>
       <w:hyperlink r:id="rId19" w:history="1">
         <w:r>
@@ -2572,13 +3318,296 @@
       <w:r>
         <w:t>.</w:t>
       </w:r>
+      <w:bookmarkEnd w:id="6"/>
+    </w:p>
+    <w:p>
+      <w:pPr>
+        <w:pStyle w:val="references"/>
+      </w:pPr>
+      <w:bookmarkStart w:id="7" w:name="_Ref77866243"/>
+      <w:r>
+        <w:t>BBC. 2020. “Coronavirus.” Coronavirus: Trump Suspends</w:t>
+      </w:r>
+      <w:r>
+        <w:t xml:space="preserve"> </w:t>
+      </w:r>
+      <w:r>
+        <w:t>Travel from Europe to US</w:t>
+      </w:r>
+      <w:r>
+        <w:t>, 12. March 2020</w:t>
+      </w:r>
+      <w:r>
+        <w:t>.</w:t>
+      </w:r>
+      <w:bookmarkEnd w:id="7"/>
+    </w:p>
+    <w:p>
+      <w:pPr>
+        <w:pStyle w:val="references"/>
+      </w:pPr>
+      <w:bookmarkStart w:id="8" w:name="_Ref77866922"/>
+      <w:r>
+        <w:t>Nielsen, 2020</w:t>
+      </w:r>
+      <w:bookmarkEnd w:id="8"/>
+    </w:p>
+    <w:p>
+      <w:pPr>
+        <w:pStyle w:val="references"/>
+      </w:pPr>
+      <w:bookmarkStart w:id="9" w:name="_Ref77867176"/>
+      <w:r>
+        <w:t>Worthington, Brett, and Jack Snape. 2020. “Australia Blocks</w:t>
+      </w:r>
+      <w:r>
+        <w:t xml:space="preserve"> </w:t>
+      </w:r>
+      <w:r>
+        <w:t>Arrival of All Non-Citizens, Non-Residents in Expanded</w:t>
+      </w:r>
+      <w:r>
+        <w:t xml:space="preserve"> </w:t>
+      </w:r>
+      <w:r>
+        <w:t>Coronavirus Travel Ban.” ABC News.</w:t>
+      </w:r>
+      <w:bookmarkEnd w:id="9"/>
+    </w:p>
+    <w:p>
+      <w:pPr>
+        <w:pStyle w:val="references"/>
+      </w:pPr>
+      <w:bookmarkStart w:id="10" w:name="_Ref77867555"/>
+      <w:r>
+        <w:t>France24. 2020. “Coronaviru</w:t>
+      </w:r>
+      <w:r>
+        <w:t>s Notice, Americas.” Latin Amer</w:t>
+      </w:r>
+      <w:r>
+        <w:t>ican Countries Step up Coronavirus Restrictions as Cases</w:t>
+      </w:r>
+      <w:r>
+        <w:t xml:space="preserve"> </w:t>
+      </w:r>
+      <w:r>
+        <w:t>Spread.</w:t>
+      </w:r>
+      <w:bookmarkEnd w:id="10"/>
+    </w:p>
+    <w:p>
+      <w:pPr>
+        <w:pStyle w:val="references"/>
+      </w:pPr>
+      <w:bookmarkStart w:id="11" w:name="_Ref77867905"/>
+      <w:r>
+        <w:t>International Civil Aviatio</w:t>
+      </w:r>
+      <w:r>
+        <w:t>n Organization. 2021. “ICAO Eco</w:t>
+      </w:r>
+      <w:r>
+        <w:t>nomic Impact Analyses of COVID-19 on Civil Aviation.”</w:t>
+      </w:r>
+      <w:r>
+        <w:t xml:space="preserve"> </w:t>
+      </w:r>
+      <w:hyperlink r:id="rId20" w:history="1">
+        <w:r>
+          <w:rPr>
+            <w:rStyle w:val="Hyperlink"/>
+          </w:rPr>
+          <w:t>https://www.icao.int/sustainability/Pages/Economic-Impacts-of-COVID-19.aspx</w:t>
+        </w:r>
+      </w:hyperlink>
+      <w:bookmarkEnd w:id="11"/>
+      <w:r>
+        <w:t>.</w:t>
+      </w:r>
+    </w:p>
+    <w:p>
+      <w:pPr>
+        <w:pStyle w:val="references"/>
+      </w:pPr>
+      <w:bookmarkStart w:id="12" w:name="_Ref77868082"/>
+      <w:r>
+        <w:t>EUROCONTROL, PRU. 2021. “Performance Review Report,</w:t>
+      </w:r>
+      <w:r>
+        <w:t xml:space="preserve"> </w:t>
+      </w:r>
+      <w:r>
+        <w:t>An Assessment of Air Traffic Management in Europe</w:t>
+      </w:r>
+      <w:r>
+        <w:t xml:space="preserve"> </w:t>
+      </w:r>
+      <w:r>
+        <w:t>During the Calendar Year 2020.”</w:t>
+      </w:r>
+      <w:r>
+        <w:t xml:space="preserve"> </w:t>
+      </w:r>
+      <w:hyperlink r:id="rId21" w:history="1">
+        <w:r>
+          <w:rPr>
+            <w:rStyle w:val="Hyperlink"/>
+          </w:rPr>
+          <w:t>https://www.eurocontrol.int/publication/performance-review-report-prr-2020</w:t>
+        </w:r>
+      </w:hyperlink>
+      <w:r>
+        <w:t>.</w:t>
+      </w:r>
+      <w:bookmarkEnd w:id="12"/>
+    </w:p>
+    <w:p>
+      <w:pPr>
+        <w:pStyle w:val="references"/>
+      </w:pPr>
+      <w:bookmarkStart w:id="13" w:name="_Ref77868543"/>
+      <w:r>
+        <w:t xml:space="preserve">EUROCONTROL. 2009. </w:t>
+      </w:r>
+      <w:r>
+        <w:t>“White Paper on Resilience Engi</w:t>
+      </w:r>
+      <w:r>
+        <w:t>neering for ATM.”</w:t>
+      </w:r>
+      <w:bookmarkEnd w:id="13"/>
+    </w:p>
+    <w:p>
+      <w:pPr>
+        <w:pStyle w:val="references"/>
+      </w:pPr>
+      <w:bookmarkStart w:id="14" w:name="_Ref77868753"/>
+      <w:r>
+        <w:t>Gluchshenko, Olga. 2012. “Definitions of Disturbance, Resilience and Robustness in ATM Context.”</w:t>
+      </w:r>
+      <w:bookmarkEnd w:id="14"/>
+    </w:p>
+    <w:p>
+      <w:pPr>
+        <w:pStyle w:val="references"/>
+      </w:pPr>
+      <w:bookmarkStart w:id="15" w:name="_Ref77869026"/>
+      <w:r>
+        <w:t>Gluchshenko, Olga, and Peter Foerster. 2013. “D1. 3 Setting</w:t>
+      </w:r>
+      <w:r>
+        <w:t xml:space="preserve"> </w:t>
+      </w:r>
+      <w:r>
+        <w:t>the Basis</w:t>
+      </w:r>
+      <w:r>
+        <w:t xml:space="preserve">, </w:t>
+      </w:r>
+      <w:r>
+        <w:t>Defining Resilience in the Organization of ATM.”</w:t>
+      </w:r>
+      <w:bookmarkEnd w:id="1"/>
+      <w:bookmarkEnd w:id="15"/>
+    </w:p>
+    <w:p>
+      <w:pPr>
+        <w:pStyle w:val="references"/>
+      </w:pPr>
+      <w:bookmarkStart w:id="16" w:name="_Ref77869422"/>
+      <w:r>
+        <w:t>Koelle, Rainer. 2015. “Operational Resilience Performance of</w:t>
+      </w:r>
+      <w:r>
+        <w:t xml:space="preserve"> </w:t>
+      </w:r>
+      <w:r>
+        <w:t>European Airports.”</w:t>
+      </w:r>
+      <w:r>
+        <w:t xml:space="preserve"> In proceedings of the Integrated Communications</w:t>
+      </w:r>
+      <w:r>
+        <w:t xml:space="preserve">, </w:t>
+      </w:r>
+      <w:r>
+        <w:t>N</w:t>
+      </w:r>
+      <w:r>
+        <w:t xml:space="preserve">avigation and </w:t>
+      </w:r>
+      <w:r>
+        <w:t>S</w:t>
+      </w:r>
+      <w:r>
+        <w:t xml:space="preserve">urveillance </w:t>
+      </w:r>
+      <w:r>
+        <w:t>C</w:t>
+      </w:r>
+      <w:r>
+        <w:t>onference (ICNS)</w:t>
+      </w:r>
+      <w:r>
+        <w:t xml:space="preserve">, </w:t>
+      </w:r>
+      <w:r>
+        <w:t>pp. 1-19, doi: 10.1109/ICNSURV.2015.7121296.</w:t>
+      </w:r>
+      <w:bookmarkEnd w:id="16"/>
+    </w:p>
+    <w:p>
+      <w:pPr>
+        <w:pStyle w:val="references"/>
+      </w:pPr>
+    </w:p>
+    <w:p>
+      <w:pPr>
+        <w:pStyle w:val="references"/>
+        <w:numPr>
+          <w:ilvl w:val="0"/>
+          <w:numId w:val="0"/>
+        </w:numPr>
+        <w:ind w:left="360" w:hanging="360"/>
+      </w:pPr>
     </w:p>
     <w:p>
       <w:pPr>
         <w:pStyle w:val="Bibliography"/>
       </w:pPr>
-      <w:bookmarkStart w:id="5" w:name="ref-JHU_2020"/>
-      <w:bookmarkEnd w:id="5"/>
+      <w:bookmarkStart w:id="17" w:name="refs"/>
+      <w:r>
+        <w:t xml:space="preserve">Dong, Ensheng, Hongru Du, and Lauren Gardner. 2020. “An Interactive Web-Based Dashboard to Track COVID-19 in Real Time.” </w:t>
+      </w:r>
+      <w:r>
+        <w:rPr>
+          <w:i/>
+          <w:iCs/>
+        </w:rPr>
+        <w:t>The Lancet Infectious Diseases</w:t>
+      </w:r>
+      <w:r>
+        <w:t xml:space="preserve"> 20 (5): 533–34. </w:t>
+      </w:r>
+      <w:hyperlink r:id="rId22" w:history="1">
+        <w:r>
+          <w:rPr>
+            <w:rStyle w:val="Hyperlink"/>
+          </w:rPr>
+          <w:t>https://doi.org/10.1016/s1473-3099(20)30120-1</w:t>
+        </w:r>
+      </w:hyperlink>
+      <w:r>
+        <w:t>.</w:t>
+      </w:r>
+    </w:p>
+    <w:p>
+      <w:pPr>
+        <w:pStyle w:val="Bibliography"/>
+      </w:pPr>
+      <w:bookmarkStart w:id="18" w:name="ref-JHU_2020"/>
+      <w:bookmarkEnd w:id="18"/>
       <w:r>
         <w:t>EUROCONTROL Statistics and Forecast Servi. 2018. “European Aviation in 2040, Challenges of Growth.” Edition 2. Brussels, Belgium: EUROCONTROL.</w:t>
       </w:r>
@@ -2587,8 +3616,8 @@
       <w:pPr>
         <w:pStyle w:val="Bibliography"/>
       </w:pPr>
-      <w:bookmarkStart w:id="6" w:name="ref-statfor_growth_2018"/>
-      <w:bookmarkEnd w:id="6"/>
+      <w:bookmarkStart w:id="19" w:name="ref-statfor_growth_2018"/>
+      <w:bookmarkEnd w:id="19"/>
       <w:r>
         <w:t>Krispin, Rami, and Jarrett Byrnes. 2021. “Coronavirus: The 2019 Novel Coronavirus COVID-19 (2019-nCoV) Dataset.”</w:t>
       </w:r>
@@ -2597,12 +3626,12 @@
       <w:pPr>
         <w:pStyle w:val="Bibliography"/>
       </w:pPr>
-      <w:bookmarkStart w:id="7" w:name="ref-krispin_coronavirus_2021"/>
-      <w:bookmarkEnd w:id="7"/>
+      <w:bookmarkStart w:id="20" w:name="ref-krispin_coronavirus_2021"/>
+      <w:bookmarkEnd w:id="20"/>
       <w:r>
         <w:t xml:space="preserve">Olive, Xavier, Martin Strohmeier, and Jannis Lübbe. 2021. “Crowdsourced Air Traffic Data from The OpenSky Network 2019-2021.” Zenodo. </w:t>
       </w:r>
-      <w:hyperlink r:id="rId20" w:history="1">
+      <w:hyperlink r:id="rId23" w:history="1">
         <w:r>
           <w:rPr>
             <w:rStyle w:val="Hyperlink"/>
@@ -2630,8 +3659,8 @@
       <w:pPr>
         <w:pStyle w:val="Bibliography"/>
       </w:pPr>
-      <w:bookmarkStart w:id="8" w:name="ref-xavier_olive_2021_4893103"/>
-      <w:bookmarkEnd w:id="8"/>
+      <w:bookmarkStart w:id="21" w:name="ref-xavier_olive_2021_4893103"/>
+      <w:bookmarkEnd w:id="21"/>
       <w:r>
         <w:t xml:space="preserve">R Core Team. 2020. </w:t>
       </w:r>
@@ -2650,8 +3679,8 @@
       <w:pPr>
         <w:pStyle w:val="Bibliography"/>
       </w:pPr>
-      <w:bookmarkStart w:id="9" w:name="ref-R"/>
-      <w:bookmarkEnd w:id="9"/>
+      <w:bookmarkStart w:id="22" w:name="ref-R"/>
+      <w:bookmarkEnd w:id="22"/>
       <w:r>
         <w:t xml:space="preserve">RStudio Team. 2021. </w:t>
       </w:r>
@@ -2669,11 +3698,22 @@
     <w:p>
       <w:pPr>
         <w:pStyle w:val="Bibliography"/>
-      </w:pPr>
-      <w:bookmarkStart w:id="10" w:name="ref-rstudio"/>
-      <w:bookmarkEnd w:id="10"/>
-      <w:r>
-        <w:t xml:space="preserve">Strohmeier, Martin, Xavier Olive, Jannis Lübbe, Matthias Schäfer, and Vincent Lenders. 2021. “Crowdsourced Air Traffic Data from OpenSky Network 2019-2020.” </w:t>
+        <w:sectPr>
+          <w:type w:val="continuous"/>
+          <w:pgSz w:w="12240" w:h="15840" w:code="1"/>
+          <w:pgMar w:top="1080" w:right="907" w:bottom="1440" w:left="907" w:header="720" w:footer="720" w:gutter="0"/>
+          <w:cols w:num="2" w:space="360"/>
+          <w:docGrid w:linePitch="360"/>
+        </w:sectPr>
+      </w:pPr>
+      <w:bookmarkStart w:id="23" w:name="ref-rstudio"/>
+      <w:bookmarkEnd w:id="23"/>
+      <w:r>
+        <w:t xml:space="preserve">Strohmeier, Martin, Xavier Olive, Jannis Lübbe, Matthias Schäfer, and Vincent Lenders. 2021. “Crowdsourced Air </w:t>
+      </w:r>
+      <w:r>
+        <w:lastRenderedPageBreak/>
+        <w:t xml:space="preserve">Traffic Data from OpenSky Network 2019-2020.” </w:t>
       </w:r>
       <w:r>
         <w:rPr>
@@ -2685,7 +3725,7 @@
       <w:r>
         <w:t xml:space="preserve"> 13: 357–66. </w:t>
       </w:r>
-      <w:hyperlink r:id="rId21" w:history="1">
+      <w:hyperlink r:id="rId24" w:history="1">
         <w:r>
           <w:rPr>
             <w:rStyle w:val="Hyperlink"/>
@@ -2693,32 +3733,16 @@
           <w:t>https://doi.org/10.5194/essd-13-357-2021</w:t>
         </w:r>
       </w:hyperlink>
-      <w:bookmarkStart w:id="11" w:name="ref-strohmeier_crowdsourced_2021"/>
+      <w:bookmarkStart w:id="24" w:name="ref-strohmeier_crowdsourced_2021"/>
       <w:r>
         <w:t>.</w:t>
       </w:r>
-      <w:bookmarkEnd w:id="4"/>
-      <w:bookmarkEnd w:id="11"/>
-    </w:p>
-    <w:p>
-      <w:pPr>
-        <w:pStyle w:val="references"/>
-        <w:numPr>
-          <w:ilvl w:val="0"/>
-          <w:numId w:val="0"/>
-        </w:numPr>
-        <w:ind w:left="360" w:hanging="360"/>
-        <w:sectPr>
-          <w:type w:val="continuous"/>
-          <w:pgSz w:w="12240" w:h="15840" w:code="1"/>
-          <w:pgMar w:top="1080" w:right="907" w:bottom="1440" w:left="907" w:header="720" w:footer="720" w:gutter="0"/>
-          <w:cols w:num="2" w:space="360"/>
-          <w:docGrid w:linePitch="360"/>
-        </w:sectPr>
-      </w:pPr>
-    </w:p>
-    <w:p>
-      <w:pPr>
+      <w:bookmarkEnd w:id="17"/>
+      <w:bookmarkEnd w:id="24"/>
+    </w:p>
+    <w:p>
+      <w:pPr>
+        <w:jc w:val="both"/>
         <w:rPr>
           <w:color w:val="FF0000"/>
         </w:rPr>
@@ -5079,7 +6103,6 @@
     <w:basedOn w:val="Normal"/>
     <w:next w:val="Normal"/>
     <w:uiPriority w:val="37"/>
-    <w:semiHidden/>
     <w:unhideWhenUsed/>
     <w:rsid w:val="00F47B90"/>
   </w:style>
@@ -5361,7 +6384,7 @@
 </file>
 
 <file path=customXml/itemProps1.xml><?xml version="1.0" encoding="utf-8"?>
-<ds:datastoreItem xmlns:ds="http://schemas.openxmlformats.org/officeDocument/2006/customXml" ds:itemID="{55BEF058-0F91-4925-8CD1-5C66A52D7855}">
+<ds:datastoreItem xmlns:ds="http://schemas.openxmlformats.org/officeDocument/2006/customXml" ds:itemID="{FAAEF60B-E6ED-427E-91B4-DA62241F86E4}">
   <ds:schemaRefs>
     <ds:schemaRef ds:uri="http://schemas.openxmlformats.org/officeDocument/2006/bibliography"/>
   </ds:schemaRefs>

</xml_diff>

<commit_message>
next round of references included
</commit_message>
<xml_diff>
--- a/paper-2021-DASC-COVID19.docx
+++ b/paper-2021-DASC-COVID19.docx
@@ -412,10 +412,7 @@
         <w:t xml:space="preserve"> </w:t>
       </w:r>
       <w:r>
-        <w:t>The analysis of the developments in Brazil, Europe, and the United States showed similarities but also stark differences in terms of the response to curb the spread of COVID-19 and associated travel policies.</w:t>
-      </w:r>
-      <w:r>
-        <w:t xml:space="preserve"> The results obtained demonstrate the feasibility to address global air transport problems with open and crowd sourced data. Future work to harmonise the open data collection and </w:t>
+        <w:t xml:space="preserve">The analysis of the developments in Brazil, Europe, and the United States showed similarities but also stark differences in terms of the response to curb the spread of COVID-19 and associated travel policies. The results obtained demonstrate the feasibility to address global air transport problems with open and crowd sourced data. Future work to harmonise the open data collection and </w:t>
       </w:r>
       <w:r>
         <w:t>utility can provide a basis for a more open and transparent management of air transportation. The initial approach to address resilience can further inform the on-going work of the ICAO performance expert group under the Global Air Navigation Plan.</w:t>
@@ -499,17 +496,17 @@
         <w:rPr>
           <w:highlight w:val="yellow"/>
         </w:rPr>
-      </w:r>
-      <w:r>
-        <w:rPr>
-          <w:highlight w:val="yellow"/>
-        </w:rPr>
         <w:instrText xml:space="preserve"> \* MERGEFORMAT </w:instrText>
       </w:r>
       <w:r>
         <w:rPr>
           <w:highlight w:val="yellow"/>
         </w:rPr>
+      </w:r>
+      <w:r>
+        <w:rPr>
+          <w:highlight w:val="yellow"/>
+        </w:rPr>
         <w:fldChar w:fldCharType="separate"/>
       </w:r>
       <w:r>
@@ -598,17 +595,17 @@
         <w:rPr>
           <w:lang w:val="en-GB"/>
         </w:rPr>
-      </w:r>
-      <w:r>
-        <w:rPr>
-          <w:lang w:val="en-GB"/>
-        </w:rPr>
         <w:instrText xml:space="preserve"> \* MERGEFORMAT </w:instrText>
       </w:r>
       <w:r>
         <w:rPr>
           <w:lang w:val="en-GB"/>
         </w:rPr>
+      </w:r>
+      <w:r>
+        <w:rPr>
+          <w:lang w:val="en-GB"/>
+        </w:rPr>
         <w:fldChar w:fldCharType="separate"/>
       </w:r>
       <w:r>
@@ -622,13 +619,7 @@
         <w:rPr>
           <w:lang w:val="en-GB"/>
         </w:rPr>
-        <w:t>2</w:t>
-      </w:r>
-      <w:r>
-        <w:rPr>
-          <w:lang w:val="en-GB"/>
-        </w:rPr>
-        <w:t>]</w:t>
+        <w:t>2]</w:t>
       </w:r>
       <w:r>
         <w:rPr>
@@ -770,12 +761,6 @@
           <w:highlight w:val="yellow"/>
           <w:lang w:val="en-GB"/>
         </w:rPr>
-      </w:r>
-      <w:r>
-        <w:rPr>
-          <w:highlight w:val="yellow"/>
-          <w:lang w:val="en-GB"/>
-        </w:rPr>
         <w:instrText xml:space="preserve"> \* MERGEFORMAT </w:instrText>
       </w:r>
       <w:r>
@@ -783,6 +768,12 @@
           <w:highlight w:val="yellow"/>
           <w:lang w:val="en-GB"/>
         </w:rPr>
+      </w:r>
+      <w:r>
+        <w:rPr>
+          <w:highlight w:val="yellow"/>
+          <w:lang w:val="en-GB"/>
+        </w:rPr>
         <w:fldChar w:fldCharType="separate"/>
       </w:r>
       <w:r>
@@ -790,21 +781,7 @@
           <w:highlight w:val="yellow"/>
           <w:lang w:val="en-GB"/>
         </w:rPr>
-        <w:t>[</w:t>
-      </w:r>
-      <w:r>
-        <w:rPr>
-          <w:highlight w:val="yellow"/>
-          <w:lang w:val="en-GB"/>
-        </w:rPr>
-        <w:t>3</w:t>
-      </w:r>
-      <w:r>
-        <w:rPr>
-          <w:highlight w:val="yellow"/>
-          <w:lang w:val="en-GB"/>
-        </w:rPr>
-        <w:t>]</w:t>
+        <w:t>[3]</w:t>
       </w:r>
       <w:r>
         <w:rPr>
@@ -1013,317 +990,314 @@
         <w:fldChar w:fldCharType="begin"/>
       </w:r>
       <w:r>
-        <w:instrText xml:space="preserve"> REF _Ref77865898 \r \h </w:instrText>
-      </w:r>
-      <w:r>
+        <w:instrText xml:space="preserve"> REF _Ref77865898 \r \h  \* MERGEFORMAT </w:instrText>
+      </w:r>
+      <w:r>
+        <w:fldChar w:fldCharType="separate"/>
+      </w:r>
+      <w:r>
+        <w:t>[4</w:t>
+      </w:r>
+      <w:r>
+        <w:rPr>
+          <w:highlight w:val="yellow"/>
+        </w:rPr>
+        <w:t>]</w:t>
+      </w:r>
+      <w:r>
+        <w:fldChar w:fldCharType="end"/>
+      </w:r>
+      <w:r>
+        <w:t xml:space="preserve"> </w:t>
+      </w:r>
+      <w:r>
+        <w:t xml:space="preserve">based on data from John Hopkins University </w:t>
+      </w:r>
+      <w:r>
+        <w:rPr>
+          <w:highlight w:val="yellow"/>
+        </w:rPr>
+        <w:fldChar w:fldCharType="begin"/>
+      </w:r>
+      <w:r>
+        <w:rPr>
+          <w:highlight w:val="yellow"/>
+        </w:rPr>
+        <w:instrText xml:space="preserve"> REF _Ref77856329 \r \h </w:instrText>
+      </w:r>
+      <w:r>
+        <w:rPr>
+          <w:highlight w:val="yellow"/>
+        </w:rPr>
         <w:instrText xml:space="preserve"> \* MERGEFORMAT </w:instrText>
       </w:r>
       <w:r>
+        <w:rPr>
+          <w:highlight w:val="yellow"/>
+        </w:rPr>
+      </w:r>
+      <w:r>
+        <w:rPr>
+          <w:highlight w:val="yellow"/>
+        </w:rPr>
         <w:fldChar w:fldCharType="separate"/>
       </w:r>
       <w:r>
-        <w:t>[4</w:t>
-      </w:r>
-      <w:r>
-        <w:rPr>
-          <w:highlight w:val="yellow"/>
-        </w:rPr>
-        <w:t>]</w:t>
-      </w:r>
-      <w:r>
+        <w:rPr>
+          <w:highlight w:val="yellow"/>
+        </w:rPr>
+        <w:t>[5]</w:t>
+      </w:r>
+      <w:r>
+        <w:rPr>
+          <w:highlight w:val="yellow"/>
+        </w:rPr>
         <w:fldChar w:fldCharType="end"/>
       </w:r>
       <w:r>
+        <w:t>.</w:t>
+      </w:r>
+    </w:p>
+    <w:p>
+      <w:pPr>
+        <w:pStyle w:val="BodyText"/>
+      </w:pPr>
+      <w:r>
+        <w:t xml:space="preserve">For example, in March 12, 2020, the United States established the suspension of most travels from the European Schengen area </w:t>
+      </w:r>
+      <w:r>
+        <w:rPr>
+          <w:highlight w:val="yellow"/>
+        </w:rPr>
+        <w:fldChar w:fldCharType="begin"/>
+      </w:r>
+      <w:r>
+        <w:rPr>
+          <w:highlight w:val="yellow"/>
+        </w:rPr>
+        <w:instrText xml:space="preserve"> REF _Ref77866243 \r \h </w:instrText>
+      </w:r>
+      <w:r>
+        <w:rPr>
+          <w:highlight w:val="yellow"/>
+        </w:rPr>
+        <w:instrText xml:space="preserve"> \* MERGEFORMAT </w:instrText>
+      </w:r>
+      <w:r>
+        <w:rPr>
+          <w:highlight w:val="yellow"/>
+        </w:rPr>
+      </w:r>
+      <w:r>
+        <w:rPr>
+          <w:highlight w:val="yellow"/>
+        </w:rPr>
+        <w:fldChar w:fldCharType="separate"/>
+      </w:r>
+      <w:r>
+        <w:rPr>
+          <w:highlight w:val="yellow"/>
+        </w:rPr>
+        <w:t>[6]</w:t>
+      </w:r>
+      <w:r>
+        <w:rPr>
+          <w:highlight w:val="yellow"/>
+        </w:rPr>
+        <w:fldChar w:fldCharType="end"/>
+      </w:r>
+      <w:r>
+        <w:t>. A few days later, European Comission President Ursula von der Leyen announced a similar measure, proposing for EU Member States to apply restrictions on non-essential travel. By that time, several countries, such as Austria, Germany, and Poland had already implemented border check controls, while Portugal, Italy, and Spain have imposed lockdowns</w:t>
+      </w:r>
+      <w:r>
+        <w:rPr>
+          <w:lang w:val="en-GB"/>
+        </w:rPr>
         <w:t xml:space="preserve"> </w:t>
       </w:r>
       <w:r>
-        <w:t xml:space="preserve">based on data from John Hopkins University </w:t>
-      </w:r>
-      <w:r>
-        <w:rPr>
-          <w:highlight w:val="yellow"/>
+        <w:rPr>
+          <w:highlight w:val="yellow"/>
+          <w:lang w:val="en-GB"/>
         </w:rPr>
         <w:fldChar w:fldCharType="begin"/>
       </w:r>
       <w:r>
         <w:rPr>
           <w:highlight w:val="yellow"/>
-        </w:rPr>
-        <w:instrText xml:space="preserve"> REF _Ref77856329 \r \h </w:instrText>
-      </w:r>
-      <w:r>
-        <w:rPr>
-          <w:highlight w:val="yellow"/>
-        </w:rPr>
-      </w:r>
-      <w:r>
-        <w:rPr>
-          <w:highlight w:val="yellow"/>
+          <w:lang w:val="en-GB"/>
+        </w:rPr>
+        <w:instrText xml:space="preserve"> REF _Ref77866922 \r \h </w:instrText>
+      </w:r>
+      <w:r>
+        <w:rPr>
+          <w:highlight w:val="yellow"/>
+          <w:lang w:val="en-GB"/>
         </w:rPr>
         <w:instrText xml:space="preserve"> \* MERGEFORMAT </w:instrText>
       </w:r>
       <w:r>
         <w:rPr>
           <w:highlight w:val="yellow"/>
+          <w:lang w:val="en-GB"/>
+        </w:rPr>
+      </w:r>
+      <w:r>
+        <w:rPr>
+          <w:highlight w:val="yellow"/>
+          <w:lang w:val="en-GB"/>
         </w:rPr>
         <w:fldChar w:fldCharType="separate"/>
       </w:r>
       <w:r>
         <w:rPr>
           <w:highlight w:val="yellow"/>
-        </w:rPr>
-        <w:t>[5]</w:t>
-      </w:r>
-      <w:r>
-        <w:rPr>
-          <w:highlight w:val="yellow"/>
+          <w:lang w:val="en-GB"/>
+        </w:rPr>
+        <w:t>[7]</w:t>
+      </w:r>
+      <w:r>
+        <w:rPr>
+          <w:highlight w:val="yellow"/>
+          <w:lang w:val="en-GB"/>
         </w:rPr>
         <w:fldChar w:fldCharType="end"/>
       </w:r>
       <w:r>
-        <w:t>.</w:t>
-      </w:r>
-    </w:p>
-    <w:p>
-      <w:pPr>
-        <w:pStyle w:val="BodyText"/>
-      </w:pPr>
-      <w:r>
-        <w:t xml:space="preserve">For example, in March 12, 2020, the United States established the suspension of most travels from the European Schengen area </w:t>
-      </w:r>
-      <w:r>
-        <w:rPr>
-          <w:highlight w:val="yellow"/>
+        <w:t xml:space="preserve"> </w:t>
+      </w:r>
+      <w:r>
+        <w:rPr>
+          <w:highlight w:val="yellow"/>
+        </w:rPr>
+        <w:t>(Nielsen, 2020)</w:t>
+      </w:r>
+      <w:r>
+        <w:t>. At the same time, Australia imposed a severe arrival block on all non-citizens and non-residents at its airports</w:t>
+      </w:r>
+      <w:r>
+        <w:rPr>
+          <w:lang w:val="en-GB"/>
+        </w:rPr>
+        <w:t xml:space="preserve"> </w:t>
+      </w:r>
+      <w:r>
+        <w:rPr>
+          <w:highlight w:val="yellow"/>
+          <w:lang w:val="en-GB"/>
         </w:rPr>
         <w:fldChar w:fldCharType="begin"/>
       </w:r>
       <w:r>
         <w:rPr>
           <w:highlight w:val="yellow"/>
-        </w:rPr>
-        <w:instrText xml:space="preserve"> REF _Ref77866243 \r \h </w:instrText>
-      </w:r>
-      <w:r>
-        <w:rPr>
-          <w:highlight w:val="yellow"/>
-        </w:rPr>
-      </w:r>
-      <w:r>
-        <w:rPr>
-          <w:highlight w:val="yellow"/>
+          <w:lang w:val="en-GB"/>
+        </w:rPr>
+        <w:instrText xml:space="preserve"> REF _Ref77867176 \r \h </w:instrText>
+      </w:r>
+      <w:r>
+        <w:rPr>
+          <w:highlight w:val="yellow"/>
+          <w:lang w:val="en-GB"/>
         </w:rPr>
         <w:instrText xml:space="preserve"> \* MERGEFORMAT </w:instrText>
       </w:r>
       <w:r>
         <w:rPr>
           <w:highlight w:val="yellow"/>
+          <w:lang w:val="en-GB"/>
+        </w:rPr>
+      </w:r>
+      <w:r>
+        <w:rPr>
+          <w:highlight w:val="yellow"/>
+          <w:lang w:val="en-GB"/>
         </w:rPr>
         <w:fldChar w:fldCharType="separate"/>
       </w:r>
       <w:r>
         <w:rPr>
           <w:highlight w:val="yellow"/>
-        </w:rPr>
-        <w:t>[6]</w:t>
-      </w:r>
-      <w:r>
-        <w:rPr>
-          <w:highlight w:val="yellow"/>
+          <w:lang w:val="en-GB"/>
+        </w:rPr>
+        <w:t>[8]</w:t>
+      </w:r>
+      <w:r>
+        <w:rPr>
+          <w:highlight w:val="yellow"/>
+          <w:lang w:val="en-GB"/>
         </w:rPr>
         <w:fldChar w:fldCharType="end"/>
       </w:r>
       <w:r>
-        <w:t>. A few days later, European Comission President Ursula von der Leyen announced a similar measure, proposing for EU Member States to apply restrictions on non-essential travel. By that time, several countries, such as Austria, Germany, and Poland had already implemented border check controls, while Portugal, Italy, and Spain have imposed lockdowns</w:t>
-      </w:r>
-      <w:r>
-        <w:rPr>
-          <w:lang w:val="en-GB"/>
-        </w:rPr>
-        <w:t xml:space="preserve"> </w:t>
-      </w:r>
-      <w:r>
-        <w:rPr>
-          <w:highlight w:val="yellow"/>
-          <w:lang w:val="en-GB"/>
+        <w:t xml:space="preserve">. In South America, Brazil, Chile, Argentina and other countries also followed the trend and closed their borders, totally or partially </w:t>
+      </w:r>
+      <w:r>
+        <w:rPr>
+          <w:highlight w:val="yellow"/>
         </w:rPr>
         <w:fldChar w:fldCharType="begin"/>
       </w:r>
       <w:r>
         <w:rPr>
           <w:highlight w:val="yellow"/>
-          <w:lang w:val="en-GB"/>
-        </w:rPr>
-        <w:instrText xml:space="preserve"> REF _Ref77866922 \r \h </w:instrText>
-      </w:r>
-      <w:r>
-        <w:rPr>
-          <w:highlight w:val="yellow"/>
-          <w:lang w:val="en-GB"/>
-        </w:rPr>
-      </w:r>
-      <w:r>
-        <w:rPr>
-          <w:highlight w:val="yellow"/>
-          <w:lang w:val="en-GB"/>
+        </w:rPr>
+        <w:instrText xml:space="preserve"> REF _Ref77867555 \r \h </w:instrText>
+      </w:r>
+      <w:r>
+        <w:rPr>
+          <w:highlight w:val="yellow"/>
         </w:rPr>
         <w:instrText xml:space="preserve"> \* MERGEFORMAT </w:instrText>
       </w:r>
       <w:r>
         <w:rPr>
           <w:highlight w:val="yellow"/>
-          <w:lang w:val="en-GB"/>
+        </w:rPr>
+      </w:r>
+      <w:r>
+        <w:rPr>
+          <w:highlight w:val="yellow"/>
         </w:rPr>
         <w:fldChar w:fldCharType="separate"/>
       </w:r>
       <w:r>
         <w:rPr>
           <w:highlight w:val="yellow"/>
-          <w:lang w:val="en-GB"/>
-        </w:rPr>
-        <w:t>[7]</w:t>
-      </w:r>
-      <w:r>
-        <w:rPr>
-          <w:highlight w:val="yellow"/>
-          <w:lang w:val="en-GB"/>
+        </w:rPr>
+        <w:t>[9]</w:t>
+      </w:r>
+      <w:r>
+        <w:rPr>
+          <w:highlight w:val="yellow"/>
         </w:rPr>
         <w:fldChar w:fldCharType="end"/>
       </w:r>
       <w:r>
-        <w:t xml:space="preserve"> </w:t>
-      </w:r>
-      <w:r>
-        <w:rPr>
-          <w:highlight w:val="yellow"/>
-        </w:rPr>
-        <w:t>(Nielsen, 2020)</w:t>
-      </w:r>
-      <w:r>
-        <w:t>. At the same time, Australia imposed a severe arrival block on all non-citizens and non-residents at its airports</w:t>
-      </w:r>
-      <w:r>
-        <w:rPr>
-          <w:lang w:val="en-GB"/>
-        </w:rPr>
-        <w:t xml:space="preserve"> </w:t>
-      </w:r>
-      <w:r>
-        <w:rPr>
-          <w:highlight w:val="yellow"/>
-          <w:lang w:val="en-GB"/>
+        <w:t xml:space="preserve">. As a result, an unparalleled air traffic decline was seen worldwide </w:t>
+      </w:r>
+      <w:r>
+        <w:rPr>
+          <w:highlight w:val="yellow"/>
         </w:rPr>
         <w:fldChar w:fldCharType="begin"/>
       </w:r>
       <w:r>
         <w:rPr>
           <w:highlight w:val="yellow"/>
-          <w:lang w:val="en-GB"/>
-        </w:rPr>
-        <w:instrText xml:space="preserve"> REF _Ref77867176 \r \h </w:instrText>
-      </w:r>
-      <w:r>
-        <w:rPr>
-          <w:highlight w:val="yellow"/>
-          <w:lang w:val="en-GB"/>
-        </w:rPr>
-      </w:r>
-      <w:r>
-        <w:rPr>
-          <w:highlight w:val="yellow"/>
-          <w:lang w:val="en-GB"/>
+        </w:rPr>
+        <w:instrText xml:space="preserve"> REF _Ref77867905 \r \h </w:instrText>
+      </w:r>
+      <w:r>
+        <w:rPr>
+          <w:highlight w:val="yellow"/>
         </w:rPr>
         <w:instrText xml:space="preserve"> \* MERGEFORMAT </w:instrText>
       </w:r>
       <w:r>
         <w:rPr>
           <w:highlight w:val="yellow"/>
-          <w:lang w:val="en-GB"/>
-        </w:rPr>
-        <w:fldChar w:fldCharType="separate"/>
-      </w:r>
-      <w:r>
-        <w:rPr>
-          <w:highlight w:val="yellow"/>
-          <w:lang w:val="en-GB"/>
-        </w:rPr>
-        <w:t>[8]</w:t>
-      </w:r>
-      <w:r>
-        <w:rPr>
-          <w:highlight w:val="yellow"/>
-          <w:lang w:val="en-GB"/>
-        </w:rPr>
-        <w:fldChar w:fldCharType="end"/>
-      </w:r>
-      <w:r>
-        <w:t xml:space="preserve">. In South America, Brazil, Chile, Argentina and other countries also followed the trend and closed their borders, totally or partially </w:t>
-      </w:r>
-      <w:r>
-        <w:rPr>
-          <w:highlight w:val="yellow"/>
-        </w:rPr>
-        <w:fldChar w:fldCharType="begin"/>
-      </w:r>
-      <w:r>
-        <w:rPr>
-          <w:highlight w:val="yellow"/>
-        </w:rPr>
-        <w:instrText xml:space="preserve"> REF _Ref77867555 \r \h </w:instrText>
-      </w:r>
-      <w:r>
-        <w:rPr>
-          <w:highlight w:val="yellow"/>
-        </w:rPr>
-      </w:r>
-      <w:r>
-        <w:rPr>
-          <w:highlight w:val="yellow"/>
-        </w:rPr>
-        <w:instrText xml:space="preserve"> \* MERGEFORMAT </w:instrText>
-      </w:r>
-      <w:r>
-        <w:rPr>
-          <w:highlight w:val="yellow"/>
-        </w:rPr>
-        <w:fldChar w:fldCharType="separate"/>
-      </w:r>
-      <w:r>
-        <w:rPr>
-          <w:highlight w:val="yellow"/>
-        </w:rPr>
-        <w:t>[9]</w:t>
-      </w:r>
-      <w:r>
-        <w:rPr>
-          <w:highlight w:val="yellow"/>
-        </w:rPr>
-        <w:fldChar w:fldCharType="end"/>
-      </w:r>
-      <w:r>
-        <w:t xml:space="preserve">. As a result, an unparalleled air traffic decline was seen worldwide </w:t>
-      </w:r>
-      <w:r>
-        <w:rPr>
-          <w:highlight w:val="yellow"/>
-        </w:rPr>
-        <w:fldChar w:fldCharType="begin"/>
-      </w:r>
-      <w:r>
-        <w:rPr>
-          <w:highlight w:val="yellow"/>
-        </w:rPr>
-        <w:instrText xml:space="preserve"> REF _Ref77867905 \r \h </w:instrText>
-      </w:r>
-      <w:r>
-        <w:rPr>
-          <w:highlight w:val="yellow"/>
-        </w:rPr>
-      </w:r>
-      <w:r>
-        <w:rPr>
-          <w:highlight w:val="yellow"/>
-        </w:rPr>
-        <w:instrText xml:space="preserve"> \* MERGEFORMAT </w:instrText>
+        </w:rPr>
       </w:r>
       <w:r>
         <w:rPr>
@@ -1448,12 +1422,12 @@
         <w:rPr>
           <w:highlight w:val="yellow"/>
         </w:rPr>
-      </w:r>
-      <w:r>
-        <w:rPr>
-          <w:highlight w:val="yellow"/>
-        </w:rPr>
         <w:instrText xml:space="preserve"> \* MERGEFORMAT </w:instrText>
+      </w:r>
+      <w:r>
+        <w:rPr>
+          <w:highlight w:val="yellow"/>
+        </w:rPr>
       </w:r>
       <w:r>
         <w:rPr>
@@ -1542,17 +1516,17 @@
         <w:rPr>
           <w:highlight w:val="yellow"/>
         </w:rPr>
-      </w:r>
-      <w:r>
-        <w:rPr>
-          <w:highlight w:val="yellow"/>
-        </w:rPr>
         <w:instrText xml:space="preserve"> \* MERGEFORMAT </w:instrText>
       </w:r>
       <w:r>
         <w:rPr>
           <w:highlight w:val="yellow"/>
         </w:rPr>
+      </w:r>
+      <w:r>
+        <w:rPr>
+          <w:highlight w:val="yellow"/>
+        </w:rPr>
         <w:fldChar w:fldCharType="separate"/>
       </w:r>
       <w:r>
@@ -1595,12 +1569,6 @@
           <w:highlight w:val="yellow"/>
           <w:lang w:val="en-GB"/>
         </w:rPr>
-      </w:r>
-      <w:r>
-        <w:rPr>
-          <w:highlight w:val="yellow"/>
-          <w:lang w:val="en-GB"/>
-        </w:rPr>
         <w:instrText xml:space="preserve"> \* MERGEFORMAT </w:instrText>
       </w:r>
       <w:r>
@@ -1608,6 +1576,12 @@
           <w:highlight w:val="yellow"/>
           <w:lang w:val="en-GB"/>
         </w:rPr>
+      </w:r>
+      <w:r>
+        <w:rPr>
+          <w:highlight w:val="yellow"/>
+          <w:lang w:val="en-GB"/>
+        </w:rPr>
         <w:fldChar w:fldCharType="separate"/>
       </w:r>
       <w:r>
@@ -1652,12 +1626,6 @@
           <w:highlight w:val="yellow"/>
           <w:lang w:val="en-GB"/>
         </w:rPr>
-      </w:r>
-      <w:r>
-        <w:rPr>
-          <w:highlight w:val="yellow"/>
-          <w:lang w:val="en-GB"/>
-        </w:rPr>
         <w:instrText xml:space="preserve"> \* MERGEFORMAT </w:instrText>
       </w:r>
       <w:r>
@@ -1665,6 +1633,12 @@
           <w:highlight w:val="yellow"/>
           <w:lang w:val="en-GB"/>
         </w:rPr>
+      </w:r>
+      <w:r>
+        <w:rPr>
+          <w:highlight w:val="yellow"/>
+          <w:lang w:val="en-GB"/>
+        </w:rPr>
         <w:fldChar w:fldCharType="separate"/>
       </w:r>
       <w:r>
@@ -1706,154 +1680,400 @@
           <w:lang w:val="en-GB"/>
         </w:rPr>
         <w:t xml:space="preserve"> </w:t>
+      </w:r>
+      <w:r>
+        <w:rPr>
+          <w:highlight w:val="yellow"/>
+          <w:lang w:val="en-GB"/>
+        </w:rPr>
+        <w:fldChar w:fldCharType="begin"/>
+      </w:r>
+      <w:r>
+        <w:rPr>
+          <w:highlight w:val="yellow"/>
+          <w:lang w:val="en-GB"/>
+        </w:rPr>
+        <w:instrText xml:space="preserve"> REF _Ref77869422 \r \h </w:instrText>
+      </w:r>
+      <w:r>
+        <w:rPr>
+          <w:highlight w:val="yellow"/>
+          <w:lang w:val="en-GB"/>
+        </w:rPr>
+        <w:instrText xml:space="preserve"> \* MERGEFORMAT </w:instrText>
+      </w:r>
+      <w:r>
+        <w:rPr>
+          <w:highlight w:val="yellow"/>
+          <w:lang w:val="en-GB"/>
+        </w:rPr>
+      </w:r>
+      <w:r>
+        <w:rPr>
+          <w:highlight w:val="yellow"/>
+          <w:lang w:val="en-GB"/>
+        </w:rPr>
+        <w:fldChar w:fldCharType="separate"/>
+      </w:r>
+      <w:r>
+        <w:rPr>
+          <w:highlight w:val="yellow"/>
+          <w:lang w:val="en-GB"/>
+        </w:rPr>
+        <w:t>[15]</w:t>
+      </w:r>
+      <w:r>
+        <w:rPr>
+          <w:highlight w:val="yellow"/>
+          <w:lang w:val="en-GB"/>
+        </w:rPr>
+        <w:fldChar w:fldCharType="end"/>
+      </w:r>
+      <w:r>
+        <w:t>. Through two case studies, the author argued that “there is a lack of fit of the current operational ANS performance indicators to address impact of disruptions as they are primarily based on actual timestamps or transition times.”</w:t>
+      </w:r>
+    </w:p>
+    <w:p>
+      <w:pPr>
+        <w:pStyle w:val="BodyText"/>
+      </w:pPr>
+      <w:r>
+        <w:t>The unprecedented decline in air transportation since March 2020 has triggered an increased interest in the topic. For example under the umbrella of the ICAO Global Air Navigation Plan Study Group, an expert team is currently working on refining the performance framework with a view to resilience. With a view to COVID, there is a dual interest in understanding resilience in air navigation/transportation:</w:t>
+      </w:r>
+    </w:p>
+    <w:p>
+      <w:pPr>
+        <w:pStyle w:val="BodyText"/>
+      </w:pPr>
+      <w:r>
+        <w:t>•</w:t>
+      </w:r>
+      <w:r>
+        <w:tab/>
+        <w:t xml:space="preserve">political level: The continuity and sustainability of a stable air traffic system supports and affects other dimensions of political interest, such as commercial relations, tourism industry, public health policies, among others. As a result, at a political level, it is of the utmost importance that the air navigation system remains functional. In that understanding, political acts were necessary in face of the pandemic crisis effects on aviation. For example, many governments injected financial support in the airline sector in order to help them survive the worst periods. In addition, measures such as tax deferrals to air navigation services providers were also adopted. Therefore, understanding </w:t>
+      </w:r>
+      <w:r>
+        <w:t>how the air navigation system can exist in a more resilient manner is certainly beneficial for many political agents.</w:t>
+      </w:r>
+    </w:p>
+    <w:p>
+      <w:pPr>
+        <w:pStyle w:val="BodyText"/>
+      </w:pPr>
+      <w:r>
+        <w:t>•</w:t>
+      </w:r>
+      <w:r>
+        <w:tab/>
+        <w:t>operational level: While efficiency, delay management, and capacity constraints were previously the main problems affecting resilience, now the concept must be broadened to an inverted scenario. Airlines, ANSPs, airports, and other stakeholders in the industry must remain and manage resilience not only in order to recover from disruptions caused by excessive demand, but also from insufficient demand. If delays are no longer the main threat, others arise, such as insufficient funding, lack of training, and traffic unpredictability.</w:t>
+      </w:r>
+    </w:p>
+    <w:p>
+      <w:pPr>
+        <w:pStyle w:val="BodyText"/>
+      </w:pPr>
+      <w:r>
+        <w:t>This paper addresses the operational dimension. Being able to characterise resilience within the operational domain will enable to address the more strategic and political decision-making.</w:t>
+      </w:r>
+    </w:p>
+    <w:p>
+      <w:pPr>
+        <w:pStyle w:val="Heading1"/>
+      </w:pPr>
+      <w:r>
+        <w:t>Method and Materials</w:t>
+      </w:r>
+    </w:p>
+    <w:p>
+      <w:pPr>
+        <w:pStyle w:val="Heading2"/>
+      </w:pPr>
+      <w:r>
+        <w:t>Research Approach and Toolset</w:t>
+      </w:r>
+    </w:p>
+    <w:p>
+      <w:pPr>
+        <w:pStyle w:val="BodyText"/>
+      </w:pPr>
+      <w:r>
+        <w:t>This work follows a data-driven approach and is based on the reproducibility paradigm. By design open data sources/sets have been identified and used. The associated data analysis is conducted using the open-source software and toolkit R, R</w:t>
+      </w:r>
+      <w:r>
+        <w:t>s</w:t>
+      </w:r>
+      <w:r>
+        <w:t>tudio</w:t>
+      </w:r>
+      <w:r>
+        <w:rPr>
+          <w:lang w:val="en-GB"/>
+        </w:rPr>
+        <w:t xml:space="preserve"> </w:t>
+      </w:r>
+      <w:r>
+        <w:rPr>
+          <w:lang w:val="en-GB"/>
+        </w:rPr>
+        <w:fldChar w:fldCharType="begin"/>
+      </w:r>
+      <w:r>
+        <w:rPr>
+          <w:lang w:val="en-GB"/>
+        </w:rPr>
+        <w:instrText xml:space="preserve"> REF _Ref77872512 \r \h </w:instrText>
+      </w:r>
+      <w:r>
+        <w:rPr>
+          <w:lang w:val="en-GB"/>
+        </w:rPr>
+      </w:r>
+      <w:r>
+        <w:rPr>
+          <w:lang w:val="en-GB"/>
+        </w:rPr>
+        <w:fldChar w:fldCharType="separate"/>
+      </w:r>
+      <w:r>
+        <w:rPr>
+          <w:lang w:val="en-GB"/>
+        </w:rPr>
+        <w:t>[16]</w:t>
+      </w:r>
+      <w:r>
+        <w:rPr>
+          <w:lang w:val="en-GB"/>
+        </w:rPr>
+        <w:fldChar w:fldCharType="end"/>
+      </w:r>
+      <w:r>
+        <w:rPr>
+          <w:lang w:val="en-GB"/>
+        </w:rPr>
+        <w:fldChar w:fldCharType="begin"/>
+      </w:r>
+      <w:r>
+        <w:rPr>
+          <w:lang w:val="en-GB"/>
+        </w:rPr>
+        <w:instrText xml:space="preserve"> REF _Ref77872519 \r \h </w:instrText>
+      </w:r>
+      <w:r>
+        <w:rPr>
+          <w:lang w:val="en-GB"/>
+        </w:rPr>
+      </w:r>
+      <w:r>
+        <w:rPr>
+          <w:lang w:val="en-GB"/>
+        </w:rPr>
+        <w:fldChar w:fldCharType="separate"/>
+      </w:r>
+      <w:r>
+        <w:rPr>
+          <w:lang w:val="en-GB"/>
+        </w:rPr>
+        <w:t>[17]</w:t>
+      </w:r>
+      <w:r>
+        <w:rPr>
+          <w:lang w:val="en-GB"/>
+        </w:rPr>
+        <w:fldChar w:fldCharType="end"/>
+      </w:r>
+      <w:r>
+        <w:rPr>
+          <w:lang w:val="en-GB"/>
+        </w:rPr>
+        <w:fldChar w:fldCharType="begin"/>
+      </w:r>
+      <w:r>
+        <w:rPr>
+          <w:lang w:val="en-GB"/>
+        </w:rPr>
+        <w:instrText xml:space="preserve"> REF _Ref77872523 \r \h </w:instrText>
+      </w:r>
+      <w:r>
+        <w:rPr>
+          <w:lang w:val="en-GB"/>
+        </w:rPr>
+      </w:r>
+      <w:r>
+        <w:rPr>
+          <w:lang w:val="en-GB"/>
+        </w:rPr>
+        <w:fldChar w:fldCharType="separate"/>
+      </w:r>
+      <w:r>
+        <w:rPr>
+          <w:lang w:val="en-GB"/>
+        </w:rPr>
+        <w:t>[18]</w:t>
+      </w:r>
+      <w:r>
+        <w:rPr>
+          <w:lang w:val="en-GB"/>
+        </w:rPr>
+        <w:fldChar w:fldCharType="end"/>
+      </w:r>
+      <w:r>
+        <w:t xml:space="preserve">, and various packages of the R-ecosystem. </w:t>
+      </w:r>
+      <w:r>
+        <w:rPr>
+          <w:lang w:val="en-GB"/>
+        </w:rPr>
+        <w:t>The roots of R</w:t>
+      </w:r>
+      <w:r>
+        <w:rPr>
+          <w:lang w:val="en-GB"/>
+        </w:rPr>
+        <w:t xml:space="preserve"> are with the statistical community focussing on statistical reporting, computing and methodology development, and visualisation. The R-ecosystem is actively expanded in all fields using data science techniques through sharing of packages that augment the core functionality. This paper utilises – without limiting the impact of other packages </w:t>
+      </w:r>
+      <w:r>
+        <w:rPr>
+          <w:lang w:val="en-GB"/>
+        </w:rPr>
+        <w:t>–</w:t>
+      </w:r>
+      <w:r>
+        <w:rPr>
+          <w:lang w:val="en-GB"/>
+        </w:rPr>
+        <w:t xml:space="preserve"> </w:t>
+      </w:r>
+      <w:r>
+        <w:rPr>
+          <w:lang w:val="en-GB"/>
+        </w:rPr>
+        <w:t>knitr and RMarkdown for the production of the paper, ggplot for visualisation, and a set of packages now summarised under the idiom “</w:t>
+      </w:r>
+      <w:r>
+        <w:rPr>
+          <w:i/>
+          <w:lang w:val="en-GB"/>
+        </w:rPr>
+        <w:t>tidyverse</w:t>
+      </w:r>
+      <w:r>
+        <w:rPr>
+          <w:lang w:val="en-GB"/>
+        </w:rPr>
+        <w:t xml:space="preserve">”. Rmarkdown documents are plain text files that support the combination of text, analytical code, and graphics. </w:t>
+      </w:r>
+      <w:r>
+        <w:rPr>
+          <w:lang w:val="en-GB"/>
+        </w:rPr>
+        <w:t xml:space="preserve">For archiving and distribution, the duo Git/Github is used to manage the code and script repository. </w:t>
+      </w:r>
+      <w:r>
+        <w:t>The paper and its supporting datasets or code to retrieve the data have been published and are freely available</w:t>
+      </w:r>
+      <w:r>
+        <w:rPr>
+          <w:lang w:val="en-GB"/>
+        </w:rPr>
+        <w:t xml:space="preserve"> (c.f. acknowledgment)</w:t>
+      </w:r>
+      <w:r>
+        <w:t>.</w:t>
+      </w:r>
+    </w:p>
+    <w:p>
+      <w:pPr>
+        <w:pStyle w:val="BodyText"/>
+      </w:pPr>
+      <w:r>
+        <w:rPr>
+          <w:highlight w:val="yellow"/>
+        </w:rPr>
+        <w:t>Fig</w:t>
+      </w:r>
+      <w:r>
+        <w:rPr>
+          <w:highlight w:val="yellow"/>
+          <w:lang w:val="en-GB"/>
+        </w:rPr>
+        <w:t>.</w:t>
+      </w:r>
+      <w:r>
+        <w:rPr>
+          <w:highlight w:val="yellow"/>
+        </w:rPr>
+        <w:t xml:space="preserve"> 3</w:t>
+      </w:r>
+      <w:r>
+        <w:t>. shows the overall approach workflow for this paper. The primary open data source for air traffic data is the global daily flight data set</w:t>
+      </w:r>
+      <w:r>
+        <w:rPr>
+          <w:lang w:val="en-GB"/>
+        </w:rPr>
+        <w:t xml:space="preserve"> of Opensky-Network</w:t>
+      </w:r>
+      <w:r>
+        <w:rPr>
+          <w:lang w:val="en-GB"/>
+        </w:rPr>
+        <w:fldChar w:fldCharType="begin"/>
+      </w:r>
+      <w:r>
+        <w:rPr>
+          <w:lang w:val="en-GB"/>
+        </w:rPr>
+        <w:instrText xml:space="preserve"> REF _Ref77873602 \r \h </w:instrText>
+      </w:r>
+      <w:r>
+        <w:rPr>
+          <w:lang w:val="en-GB"/>
+        </w:rPr>
+      </w:r>
+      <w:r>
+        <w:rPr>
+          <w:lang w:val="en-GB"/>
+        </w:rPr>
+        <w:instrText xml:space="preserve"> \* MERGEFORMAT </w:instrText>
+      </w:r>
+      <w:r>
+        <w:rPr>
+          <w:lang w:val="en-GB"/>
+        </w:rPr>
+        <w:fldChar w:fldCharType="separate"/>
+      </w:r>
+      <w:r>
+        <w:rPr>
+          <w:lang w:val="en-GB"/>
+        </w:rPr>
+        <w:t>[1</w:t>
+      </w:r>
+      <w:r>
+        <w:rPr>
+          <w:highlight w:val="yellow"/>
+          <w:lang w:val="en-GB"/>
+        </w:rPr>
+        <w:t>9]</w:t>
+      </w:r>
+      <w:r>
+        <w:rPr>
+          <w:lang w:val="en-GB"/>
+        </w:rPr>
+        <w:fldChar w:fldCharType="end"/>
+      </w:r>
+      <w:r>
+        <w:rPr>
+          <w:lang w:val="en-GB"/>
+        </w:rPr>
+        <w:t>.</w:t>
       </w:r>
       <w:bookmarkStart w:id="0" w:name="_GoBack"/>
       <w:bookmarkEnd w:id="0"/>
-      <w:r>
-        <w:rPr>
-          <w:highlight w:val="yellow"/>
-          <w:lang w:val="en-GB"/>
-        </w:rPr>
-        <w:fldChar w:fldCharType="begin"/>
-      </w:r>
-      <w:r>
-        <w:rPr>
-          <w:highlight w:val="yellow"/>
-          <w:lang w:val="en-GB"/>
-        </w:rPr>
-        <w:instrText xml:space="preserve"> REF _Ref77869422 \r \h </w:instrText>
-      </w:r>
-      <w:r>
-        <w:rPr>
-          <w:highlight w:val="yellow"/>
-          <w:lang w:val="en-GB"/>
-        </w:rPr>
-      </w:r>
-      <w:r>
-        <w:rPr>
-          <w:highlight w:val="yellow"/>
-          <w:lang w:val="en-GB"/>
-        </w:rPr>
-        <w:instrText xml:space="preserve"> \* MERGEFORMAT </w:instrText>
-      </w:r>
-      <w:r>
-        <w:rPr>
-          <w:highlight w:val="yellow"/>
-          <w:lang w:val="en-GB"/>
-        </w:rPr>
-        <w:fldChar w:fldCharType="separate"/>
-      </w:r>
-      <w:r>
-        <w:rPr>
-          <w:highlight w:val="yellow"/>
-          <w:lang w:val="en-GB"/>
-        </w:rPr>
-        <w:t>[15]</w:t>
-      </w:r>
-      <w:r>
-        <w:rPr>
-          <w:highlight w:val="yellow"/>
-          <w:lang w:val="en-GB"/>
-        </w:rPr>
-        <w:fldChar w:fldCharType="end"/>
-      </w:r>
-      <w:r>
-        <w:t>. Through two case studies, the author argued that “there is a lack of fit of the current operational ANS performance indicators to address impact of disruptions as they are primarily based on actual timestamps or transition times.”</w:t>
-      </w:r>
     </w:p>
     <w:p>
       <w:pPr>
         <w:pStyle w:val="BodyText"/>
       </w:pPr>
-      <w:r>
-        <w:t>The unprecedented decline in air transportation since March 2020 has triggered an increased interest in the topic. For example under the umbrella of the ICAO Global Air Navigation Plan Study Group, an expert team is currently working on refining the performance framework with a view to resilience. With a view to COVID, there is a dual interest in understanding resilience in air navigation/transportation:</w:t>
-      </w:r>
-    </w:p>
-    <w:p>
-      <w:pPr>
-        <w:pStyle w:val="BodyText"/>
-      </w:pPr>
-      <w:r>
-        <w:t>•</w:t>
-      </w:r>
-      <w:r>
-        <w:tab/>
-        <w:t xml:space="preserve">political level: The continuity and sustainability of a stable air traffic system supports and affects other dimensions of political interest, such as commercial relations, tourism industry, public health policies, among others. As a result, at a political level, it is of the utmost importance that the air navigation system remains functional. In that understanding, political acts were necessary in face of the pandemic crisis effects on aviation. For example, many governments injected financial support in the airline sector in order to help them survive the worst periods. In addition, measures such as tax deferrals to air navigation services providers were also adopted. Therefore, understanding </w:t>
-      </w:r>
-      <w:r>
-        <w:t>how the air navigation system can exist in a more resilient manner is certainly beneficial for many political agents.</w:t>
-      </w:r>
-    </w:p>
-    <w:p>
-      <w:pPr>
-        <w:pStyle w:val="BodyText"/>
-      </w:pPr>
-      <w:r>
-        <w:t>•</w:t>
-      </w:r>
-      <w:r>
-        <w:tab/>
-        <w:t>operational level: While efficiency, delay management, and capacity constraints were previously the main problems affecting resilience, now the concept must be broadened to an inverted scenario. Airlines, ANSPs, airports, and other stakeholders in the industry must remain and manage resilience not only in order to recover from disruptions caused by excessive demand, but also from insufficient demand. If delays are no longer the main threat, others arise, such as insufficient funding, lack of training, and traffic unpredictability.</w:t>
-      </w:r>
-    </w:p>
-    <w:p>
-      <w:pPr>
-        <w:pStyle w:val="BodyText"/>
-      </w:pPr>
-      <w:r>
-        <w:t>This paper addresses the operational dimension. Being able to characterise resilience within the operational domain will enable to address the more strategic and political decision-making.</w:t>
-      </w:r>
-    </w:p>
-    <w:p>
-      <w:pPr>
-        <w:pStyle w:val="BodyText"/>
-      </w:pPr>
-    </w:p>
-    <w:p>
-      <w:pPr>
-        <w:pStyle w:val="Heading1"/>
-      </w:pPr>
-      <w:r>
-        <w:t>Method and Materials</w:t>
-      </w:r>
-    </w:p>
-    <w:p>
-      <w:pPr>
-        <w:pStyle w:val="Heading2"/>
-      </w:pPr>
-      <w:r>
-        <w:t>Research Approach and Toolset</w:t>
-      </w:r>
-    </w:p>
-    <w:p>
-      <w:pPr>
-        <w:pStyle w:val="BodyText"/>
-      </w:pPr>
-      <w:r>
-        <w:t>Headings</w:t>
-      </w:r>
-      <w:r>
-        <w:t xml:space="preserve"> </w:t>
-      </w:r>
-      <w:r>
-        <w:t>This work follows a data-driven approach and is based on the reproducibility paradigm. By design open data sources/sets have been identified and used. The associated data analysis is conducted using the open-source software and toolkit R, RStudio, and various packages of the R-ecosystem. The paper and its supporting datasets or code to retrieve the data have been published and are freely available.</w:t>
-      </w:r>
-    </w:p>
-    <w:p>
-      <w:pPr>
-        <w:pStyle w:val="BodyText"/>
-      </w:pPr>
-      <w:r>
-        <w:t>Figure 3.1 shows the overall approach workflow for this paper. The primary open data source for air traffic data is the global daily flight data set (Olive, Strohmeier, and Lübbe 2021).</w:t>
-      </w:r>
-    </w:p>
-    <w:p>
-      <w:pPr>
-        <w:pStyle w:val="BodyText"/>
-      </w:pPr>
-      <w:r>
-        <w:t>&lt;&lt;VERBATIM – NEED TO REPHRASE THIS&gt;&gt;———– This work builds on the RStudio (RStudio Team 2021) tools for the R language (R Core Team 2020) including Git (and the web-based repository managersGitHub and GitLab) as underlying version control system.The R language was originally developed within the statisticalcommunity supporting the task of statistical reporting by pro-viding routines for the statistical computing and visualisation.Being open source, the R community is actively engagingand sharing related software packages to enhance the corefunctionality. Without limiting the impact of other packages,the development of knitr [14] and RMarkdown [15], ggplot[16] for visualisation, and the so-called tidyverse packagesand RStudio IDE [17] represent an open source ecosystemfor data analysis. A key feature for the implementation of thereproducibility paradigm is the fact that RMarkdown supportsthe combination of text, analytical code, and visualisations ina single document. &lt;&lt;END VERBATIM COPY ————————————–&gt;&gt;</w:t>
-      </w:r>
     </w:p>
     <w:p>
       <w:pPr>
@@ -1865,7 +2085,6 @@
           <w:noProof/>
           <w:lang w:val="en-GB" w:eastAsia="en-GB"/>
         </w:rPr>
-        <w:lastRenderedPageBreak/>
         <w:drawing>
           <wp:inline distT="0" distB="0" distL="0" distR="0" wp14:anchorId="6E50633B" wp14:editId="1ED97314">
             <wp:extent cx="3195955" cy="1502410"/>
@@ -1924,6 +2143,7 @@
         <w:pStyle w:val="Heading2"/>
       </w:pPr>
       <w:r>
+        <w:lastRenderedPageBreak/>
         <w:t>Open Source Data</w:t>
       </w:r>
     </w:p>
@@ -1991,10 +2211,7 @@
         <w:pStyle w:val="figurecaption"/>
       </w:pPr>
       <w:r>
-        <w:t>Daily flights tracked by Opensky Network</w:t>
-      </w:r>
-      <w:r>
-        <w:t>.</w:t>
+        <w:t>Daily flights tracked by Opensky Network.</w:t>
       </w:r>
     </w:p>
     <w:p>
@@ -2578,7 +2795,6 @@
           <w:noProof/>
           <w:lang w:val="en-GB" w:eastAsia="en-GB"/>
         </w:rPr>
-        <w:lastRenderedPageBreak/>
         <w:drawing>
           <wp:inline distT="0" distB="0" distL="0" distR="0" wp14:anchorId="22BA4A59" wp14:editId="443AAA8B">
             <wp:extent cx="3200400" cy="1991995"/>
@@ -2650,6 +2866,7 @@
         <w:pStyle w:val="BodyText"/>
       </w:pPr>
       <w:r>
+        <w:lastRenderedPageBreak/>
         <w:t xml:space="preserve">However, an evident question arises from this approach: what is the proper threshold for the service to be considered disrupted? Certain that, for some indicators, this could be a fixed value, this paper proposes an alternative method. The disruption threshold can be viewed as an </w:t>
       </w:r>
       <w:r>
@@ -2752,10 +2969,7 @@
         <w:pStyle w:val="BodyText"/>
       </w:pPr>
       <w:r>
-        <w:t xml:space="preserve">Based on the study dataset Fig. 3.2 provides an appreciation of the global developments. This paper zooms in on comparing </w:t>
-      </w:r>
-      <w:r>
-        <w:t>the situation in Brazil, Europe, and the United States. Figure 4.1 shows the different network level responses to the regional/local air traffic constraints.</w:t>
+        <w:t>Based on the study dataset Fig. 3.2 provides an appreciation of the global developments. This paper zooms in on comparing the situation in Brazil, Europe, and the United States. Figure 4.1 shows the different network level responses to the regional/local air traffic constraints.</w:t>
       </w:r>
     </w:p>
     <w:p>
@@ -2989,65 +3203,59 @@
         <w:rPr>
           <w:lang w:val="en-GB"/>
         </w:rPr>
-        <w:t xml:space="preserve">The first signs of recovery need to be balanced against the overall system efficiency and performance. This is </w:t>
-      </w:r>
-      <w:r>
-        <w:rPr>
+        <w:t xml:space="preserve">The first signs of recovery need to be balanced against the overall system efficiency and performance. This is particularly relevant as higher levels of efficiency will support the political ambition to address the contribution of aviation to the environmental sustainability discussion. </w:t>
+      </w:r>
+    </w:p>
+    <w:p>
+      <w:pPr>
+        <w:pStyle w:val="BodyText"/>
+      </w:pPr>
+      <w:r>
+        <w:rPr>
+          <w:lang w:val="en-GB"/>
+        </w:rPr>
+        <w:t xml:space="preserve">To augment the current performance measurement toolset, this paper took an initial look at describing the impact of COVID-19 as a large-scale air transportation system disruption. </w:t>
+      </w:r>
+      <w:r>
+        <w:t>This paper addressed the identification and description of disruptions, associated transformation, and recovery phenomena of the air transport network. The methodology will be useful to support the monitoring of the recovery levels across the globe. It complements the toolbox for policy makers and strategic planers to determine priority measures in support of the anticipated air travel demand recovery with the roll-out and increasing levels of vaccination.</w:t>
+      </w:r>
+    </w:p>
+    <w:p>
+      <w:pPr>
+        <w:pStyle w:val="BodyText"/>
+        <w:rPr>
+          <w:highlight w:val="yellow"/>
+          <w:lang w:val="en-GB"/>
+        </w:rPr>
+      </w:pPr>
+      <w:r>
+        <w:rPr>
+          <w:highlight w:val="yellow"/>
+          <w:lang w:val="en-GB"/>
+        </w:rPr>
+        <w:t xml:space="preserve">The regional comparison of Brazil, Europe, and the United States </w:t>
+      </w:r>
+      <w:r>
+        <w:rPr>
+          <w:highlight w:val="yellow"/>
+          <w:lang w:val="en-GB"/>
+        </w:rPr>
+        <w:t>revealed differences.</w:t>
+      </w:r>
+    </w:p>
+    <w:p>
+      <w:pPr>
+        <w:pStyle w:val="BodyText"/>
+        <w:rPr>
+          <w:lang w:val="en-GB"/>
+        </w:rPr>
+      </w:pPr>
+      <w:r>
+        <w:rPr>
+          <w:highlight w:val="yellow"/>
           <w:lang w:val="en-GB"/>
         </w:rPr>
         <w:lastRenderedPageBreak/>
-        <w:t xml:space="preserve">particularly relevant as higher levels of efficiency will support the political ambition to address the contribution of aviation to the environmental sustainability discussion. </w:t>
-      </w:r>
-    </w:p>
-    <w:p>
-      <w:pPr>
-        <w:pStyle w:val="BodyText"/>
-      </w:pPr>
-      <w:r>
-        <w:rPr>
-          <w:lang w:val="en-GB"/>
-        </w:rPr>
-        <w:t xml:space="preserve">To augment the current performance measurement toolset, this paper took an initial look at describing the impact of COVID-19 as a large-scale air transportation system disruption. </w:t>
-      </w:r>
-      <w:r>
-        <w:t>This paper addressed the identification and description of disruptions, associated transformation, and recovery phenomena of the air transport network. The methodology will be useful to support the monitoring of the recovery levels across the globe. It complements the toolbox for policy makers and strategic planers to determine priority measures in support of the anticipated air travel demand recovery with the roll-out and increasing levels of vaccination.</w:t>
-      </w:r>
-    </w:p>
-    <w:p>
-      <w:pPr>
-        <w:pStyle w:val="BodyText"/>
-        <w:rPr>
-          <w:highlight w:val="yellow"/>
-          <w:lang w:val="en-GB"/>
-        </w:rPr>
-      </w:pPr>
-      <w:r>
-        <w:rPr>
-          <w:highlight w:val="yellow"/>
-          <w:lang w:val="en-GB"/>
-        </w:rPr>
-        <w:t xml:space="preserve">The regional comparison of Brazil, Europe, and the United States </w:t>
-      </w:r>
-      <w:r>
-        <w:rPr>
-          <w:highlight w:val="yellow"/>
-          <w:lang w:val="en-GB"/>
-        </w:rPr>
-        <w:t>revealed differences.</w:t>
-      </w:r>
-    </w:p>
-    <w:p>
-      <w:pPr>
-        <w:pStyle w:val="BodyText"/>
-        <w:rPr>
-          <w:lang w:val="en-GB"/>
-        </w:rPr>
-      </w:pPr>
-      <w:r>
-        <w:rPr>
-          <w:highlight w:val="yellow"/>
-          <w:lang w:val="en-GB"/>
-        </w:rPr>
         <w:t>Add a few major findings here</w:t>
       </w:r>
       <w:r>
@@ -3208,22 +3416,10 @@
       <w:pPr>
         <w:pStyle w:val="references"/>
       </w:pPr>
-      <w:bookmarkStart w:id="1" w:name="_Ref77854453"/>
-      <w:bookmarkStart w:id="2" w:name="_Ref77856321"/>
-      <w:r>
-        <w:t>EUROCONTROL Statistics and Fo</w:t>
-      </w:r>
-      <w:r>
-        <w:t>recast Servi. 2018. “Euro</w:t>
-      </w:r>
-      <w:r>
-        <w:t>pean Aviation in 2040, Challenges of Growth.” Edition 2.</w:t>
-      </w:r>
-      <w:r>
-        <w:t xml:space="preserve">, Brussels, Belgium: </w:t>
-      </w:r>
-      <w:r>
-        <w:t>EUROCONTROL.</w:t>
+      <w:bookmarkStart w:id="1" w:name="_Ref77856321"/>
+      <w:bookmarkStart w:id="2" w:name="_Ref77854453"/>
+      <w:r>
+        <w:t>EUROCONTROL Statistics and Forecast Servi. 2018. “European Aviation in 2040, Challenges of Growth.” Edition 2., Brussels, Belgium: EUROCONTROL.</w:t>
       </w:r>
     </w:p>
     <w:p>
@@ -3232,19 +3428,7 @@
       </w:pPr>
       <w:bookmarkStart w:id="3" w:name="_Ref77865846"/>
       <w:r>
-        <w:t>World Health Organisation, Director-General. 2020. “WHO</w:t>
-      </w:r>
-      <w:r>
-        <w:t xml:space="preserve"> </w:t>
-      </w:r>
-      <w:r>
-        <w:t>Director-General’s Opening Remarks at the Media Briefing</w:t>
-      </w:r>
-      <w:r>
-        <w:t xml:space="preserve"> </w:t>
-      </w:r>
-      <w:r>
-        <w:t>on COVID-19 - 11 March 2020.</w:t>
+        <w:t>World Health Organisation, Director-General. 2020. “WHO Director-General’s Opening Remarks at the Media Briefing on COVID-19 - 11 March 2020.</w:t>
       </w:r>
       <w:bookmarkEnd w:id="3"/>
     </w:p>
@@ -3254,25 +3438,7 @@
       </w:pPr>
       <w:bookmarkStart w:id="4" w:name="_Ref77865716"/>
       <w:r>
-        <w:t>Strohmeier, Martin, Xavier Olive, Jannis Lübbe, Matthias</w:t>
-      </w:r>
-      <w:r>
-        <w:t xml:space="preserve"> </w:t>
-      </w:r>
-      <w:r>
-        <w:t>Schäfer, and Vincent Lenders. 2021. “Crowdsourced Air</w:t>
-      </w:r>
-      <w:r>
-        <w:t xml:space="preserve"> </w:t>
-      </w:r>
-      <w:r>
-        <w:t>Traffic Data from OpenSky Network 2019-2020.” Earth</w:t>
-      </w:r>
-      <w:r>
-        <w:t xml:space="preserve"> </w:t>
-      </w:r>
-      <w:r>
-        <w:t xml:space="preserve">Systems Science Data 13: 357–66. </w:t>
+        <w:t xml:space="preserve">Strohmeier, Martin, Xavier Olive, Jannis Lübbe, Matthias Schäfer, and Vincent Lenders. 2021. “Crowdsourced Air Traffic Data from OpenSky Network 2019-2020.” Earth Systems Science Data 13: 357–66. </w:t>
       </w:r>
       <w:hyperlink r:id="rId18" w:history="1">
         <w:r>
@@ -3295,7 +3461,7 @@
       <w:r>
         <w:t>Krispin, Rami, and Jarrett Byrnes. 2021. “Coronavirus: The 2019 Novel Coronavirus COVID-19 (2019-nCoV) Dataset.”</w:t>
       </w:r>
-      <w:bookmarkEnd w:id="2"/>
+      <w:bookmarkEnd w:id="1"/>
       <w:bookmarkEnd w:id="4"/>
       <w:bookmarkEnd w:id="5"/>
     </w:p>
@@ -3326,89 +3492,59 @@
       </w:pPr>
       <w:bookmarkStart w:id="7" w:name="_Ref77866243"/>
       <w:r>
-        <w:t>BBC. 2020. “Coronavirus.” Coronavirus: Trump Suspends</w:t>
+        <w:t>BBC. 2020. “Coronavirus.” Coronavirus: Trump Suspends Travel from Europe to US, 12. March 2020.</w:t>
+      </w:r>
+      <w:bookmarkEnd w:id="7"/>
+    </w:p>
+    <w:p>
+      <w:pPr>
+        <w:pStyle w:val="references"/>
+      </w:pPr>
+      <w:bookmarkStart w:id="8" w:name="_Ref77866922"/>
+      <w:r>
+        <w:t>Nielsen, 2020</w:t>
+      </w:r>
+      <w:bookmarkEnd w:id="8"/>
+    </w:p>
+    <w:p>
+      <w:pPr>
+        <w:pStyle w:val="references"/>
+      </w:pPr>
+      <w:bookmarkStart w:id="9" w:name="_Ref77867176"/>
+      <w:r>
+        <w:t>Worthington, Brett, and Jack Snape. 2020. “Australia Blocks</w:t>
       </w:r>
       <w:r>
         <w:t xml:space="preserve"> </w:t>
       </w:r>
       <w:r>
-        <w:t>Travel from Europe to US</w:t>
-      </w:r>
-      <w:r>
-        <w:t>, 12. March 2020</w:t>
-      </w:r>
-      <w:r>
-        <w:t>.</w:t>
-      </w:r>
-      <w:bookmarkEnd w:id="7"/>
+        <w:t>Arrival of All Non-Citizens, Non-Residents in Expanded</w:t>
+      </w:r>
+      <w:r>
+        <w:t xml:space="preserve"> </w:t>
+      </w:r>
+      <w:r>
+        <w:t>Coronavirus Travel Ban.” ABC News.</w:t>
+      </w:r>
+      <w:bookmarkEnd w:id="9"/>
     </w:p>
     <w:p>
       <w:pPr>
         <w:pStyle w:val="references"/>
       </w:pPr>
-      <w:bookmarkStart w:id="8" w:name="_Ref77866922"/>
-      <w:r>
-        <w:t>Nielsen, 2020</w:t>
-      </w:r>
-      <w:bookmarkEnd w:id="8"/>
+      <w:bookmarkStart w:id="10" w:name="_Ref77867555"/>
+      <w:r>
+        <w:t>France24. 2020. “Coronavirus Notice, Americas.” Latin American Countries Step up Coronavirus Restrictions as Cases Spread.</w:t>
+      </w:r>
+      <w:bookmarkEnd w:id="10"/>
     </w:p>
     <w:p>
       <w:pPr>
         <w:pStyle w:val="references"/>
       </w:pPr>
-      <w:bookmarkStart w:id="9" w:name="_Ref77867176"/>
-      <w:r>
-        <w:t>Worthington, Brett, and Jack Snape. 2020. “Australia Blocks</w:t>
-      </w:r>
-      <w:r>
-        <w:t xml:space="preserve"> </w:t>
-      </w:r>
-      <w:r>
-        <w:t>Arrival of All Non-Citizens, Non-Residents in Expanded</w:t>
-      </w:r>
-      <w:r>
-        <w:t xml:space="preserve"> </w:t>
-      </w:r>
-      <w:r>
-        <w:t>Coronavirus Travel Ban.” ABC News.</w:t>
-      </w:r>
-      <w:bookmarkEnd w:id="9"/>
-    </w:p>
-    <w:p>
-      <w:pPr>
-        <w:pStyle w:val="references"/>
-      </w:pPr>
-      <w:bookmarkStart w:id="10" w:name="_Ref77867555"/>
-      <w:r>
-        <w:t>France24. 2020. “Coronaviru</w:t>
-      </w:r>
-      <w:r>
-        <w:t>s Notice, Americas.” Latin Amer</w:t>
-      </w:r>
-      <w:r>
-        <w:t>ican Countries Step up Coronavirus Restrictions as Cases</w:t>
-      </w:r>
-      <w:r>
-        <w:t xml:space="preserve"> </w:t>
-      </w:r>
-      <w:r>
-        <w:t>Spread.</w:t>
-      </w:r>
-      <w:bookmarkEnd w:id="10"/>
-    </w:p>
-    <w:p>
-      <w:pPr>
-        <w:pStyle w:val="references"/>
-      </w:pPr>
       <w:bookmarkStart w:id="11" w:name="_Ref77867905"/>
       <w:r>
-        <w:t>International Civil Aviatio</w:t>
-      </w:r>
-      <w:r>
-        <w:t>n Organization. 2021. “ICAO Eco</w:t>
-      </w:r>
-      <w:r>
-        <w:t>nomic Impact Analyses of COVID-19 on Civil Aviation.”</w:t>
+        <w:t>International Civil Aviation Organization. 2021. “ICAO Economic Impact Analyses of COVID-19 on Civil Aviation.”</w:t>
       </w:r>
       <w:r>
         <w:t xml:space="preserve"> </w:t>
@@ -3432,19 +3568,7 @@
       </w:pPr>
       <w:bookmarkStart w:id="12" w:name="_Ref77868082"/>
       <w:r>
-        <w:t>EUROCONTROL, PRU. 2021. “Performance Review Report,</w:t>
-      </w:r>
-      <w:r>
-        <w:t xml:space="preserve"> </w:t>
-      </w:r>
-      <w:r>
-        <w:t>An Assessment of Air Traffic Management in Europe</w:t>
-      </w:r>
-      <w:r>
-        <w:t xml:space="preserve"> </w:t>
-      </w:r>
-      <w:r>
-        <w:t>During the Calendar Year 2020.”</w:t>
+        <w:t>EUROCONTROL, PRU. 2021. “Performance Review Report, An Assessment of Air Traffic Management in Europe During the Calendar Year 2020.”</w:t>
       </w:r>
       <w:r>
         <w:t xml:space="preserve"> </w:t>
@@ -3468,13 +3592,7 @@
       </w:pPr>
       <w:bookmarkStart w:id="13" w:name="_Ref77868543"/>
       <w:r>
-        <w:t xml:space="preserve">EUROCONTROL. 2009. </w:t>
-      </w:r>
-      <w:r>
-        <w:t>“White Paper on Resilience Engi</w:t>
-      </w:r>
-      <w:r>
-        <w:t>neering for ATM.”</w:t>
+        <w:t>EUROCONTROL. 2009. “White Paper on Resilience Engineering for ATM.”</w:t>
       </w:r>
       <w:bookmarkEnd w:id="13"/>
     </w:p>
@@ -3494,68 +3612,142 @@
       </w:pPr>
       <w:bookmarkStart w:id="15" w:name="_Ref77869026"/>
       <w:r>
-        <w:t>Gluchshenko, Olga, and Peter Foerster. 2013. “D1. 3 Setting</w:t>
+        <w:t>Gluchshenko, Olga, and Peter Foerster. 2013. “D1. 3 Setting the Basis, Defining Resilience in the Organization of ATM.”</w:t>
+      </w:r>
+      <w:bookmarkEnd w:id="2"/>
+      <w:bookmarkEnd w:id="15"/>
+    </w:p>
+    <w:p>
+      <w:pPr>
+        <w:pStyle w:val="references"/>
+      </w:pPr>
+      <w:bookmarkStart w:id="16" w:name="_Ref77869422"/>
+      <w:r>
+        <w:t>Koelle, Rainer. 2015. “Operational Resilience Performance of European Airports.” In proceedings of the Integrated Communications</w:t>
+      </w:r>
+      <w:r>
+        <w:t xml:space="preserve">, </w:t>
+      </w:r>
+      <w:r>
+        <w:t>N</w:t>
+      </w:r>
+      <w:r>
+        <w:t xml:space="preserve">avigation and </w:t>
+      </w:r>
+      <w:r>
+        <w:t>S</w:t>
+      </w:r>
+      <w:r>
+        <w:t xml:space="preserve">urveillance </w:t>
+      </w:r>
+      <w:r>
+        <w:t>C</w:t>
+      </w:r>
+      <w:r>
+        <w:t>onference (ICNS)</w:t>
+      </w:r>
+      <w:r>
+        <w:t>, pp. 1-19, doi: 10.1109/ICNSURV.2015.7121296.</w:t>
+      </w:r>
+      <w:bookmarkEnd w:id="16"/>
+    </w:p>
+    <w:p>
+      <w:pPr>
+        <w:pStyle w:val="references"/>
+      </w:pPr>
+      <w:bookmarkStart w:id="17" w:name="_Ref77872512"/>
+      <w:r>
+        <w:t>R Core Team. 2020. R: A L</w:t>
+      </w:r>
+      <w:r>
+        <w:t>anguage and Environment for Sta</w:t>
+      </w:r>
+      <w:r>
+        <w:t>tistical Computing. Manual. Vienna, Austria: R Foundation</w:t>
       </w:r>
       <w:r>
         <w:t xml:space="preserve"> </w:t>
       </w:r>
       <w:r>
-        <w:t>the Basis</w:t>
-      </w:r>
-      <w:r>
-        <w:t xml:space="preserve">, </w:t>
-      </w:r>
-      <w:r>
-        <w:t>Defining Resilience in the Organization of ATM.”</w:t>
-      </w:r>
-      <w:bookmarkEnd w:id="1"/>
-      <w:bookmarkEnd w:id="15"/>
+        <w:t>for Statistical Computing.</w:t>
+      </w:r>
+      <w:bookmarkEnd w:id="17"/>
     </w:p>
     <w:p>
       <w:pPr>
         <w:pStyle w:val="references"/>
       </w:pPr>
-      <w:bookmarkStart w:id="16" w:name="_Ref77869422"/>
-      <w:r>
-        <w:t>Koelle, Rainer. 2015. “Operational Resilience Performance of</w:t>
+      <w:bookmarkStart w:id="18" w:name="_Ref77872519"/>
+      <w:r>
+        <w:t>RStudio Team. 2021a. RSt</w:t>
+      </w:r>
+      <w:r>
+        <w:t>udio: Integrated Development En</w:t>
+      </w:r>
+      <w:r>
+        <w:t>vironment for r. Manual. Boston, MA: RStudio, PBC.</w:t>
+      </w:r>
+      <w:bookmarkEnd w:id="18"/>
+    </w:p>
+    <w:p>
+      <w:pPr>
+        <w:pStyle w:val="references"/>
+      </w:pPr>
+      <w:bookmarkStart w:id="19" w:name="_Ref77872523"/>
+      <w:r>
+        <w:t>RStudio Team. 2021b. “RSt</w:t>
+      </w:r>
+      <w:r>
+        <w:t>udio: Integrated Development En</w:t>
+      </w:r>
+      <w:r>
+        <w:t xml:space="preserve">vironment for r.” Boston, MA. </w:t>
+      </w:r>
+      <w:hyperlink r:id="rId22" w:history="1">
+        <w:r>
+          <w:rPr>
+            <w:rStyle w:val="Hyperlink"/>
+          </w:rPr>
+          <w:t>http://www.rstudio.com/</w:t>
+        </w:r>
+      </w:hyperlink>
+      <w:r>
+        <w:t>.</w:t>
+      </w:r>
+      <w:bookmarkEnd w:id="19"/>
+    </w:p>
+    <w:p>
+      <w:pPr>
+        <w:pStyle w:val="references"/>
+      </w:pPr>
+      <w:bookmarkStart w:id="20" w:name="_Ref77873602"/>
+      <w:r>
+        <w:t>Olive, Xavier, Martin Strohmeier, and Jannis Lübbe. 2021.</w:t>
       </w:r>
       <w:r>
         <w:t xml:space="preserve"> </w:t>
       </w:r>
       <w:r>
-        <w:t>European Airports.”</w:t>
-      </w:r>
-      <w:r>
-        <w:t xml:space="preserve"> In proceedings of the Integrated Communications</w:t>
-      </w:r>
-      <w:r>
-        <w:t xml:space="preserve">, </w:t>
-      </w:r>
-      <w:r>
-        <w:t>N</w:t>
-      </w:r>
-      <w:r>
-        <w:t xml:space="preserve">avigation and </w:t>
-      </w:r>
-      <w:r>
-        <w:t>S</w:t>
-      </w:r>
-      <w:r>
-        <w:t xml:space="preserve">urveillance </w:t>
-      </w:r>
-      <w:r>
-        <w:t>C</w:t>
-      </w:r>
-      <w:r>
-        <w:t>onference (ICNS)</w:t>
-      </w:r>
-      <w:r>
-        <w:t xml:space="preserve">, </w:t>
-      </w:r>
-      <w:r>
-        <w:t>pp. 1-19, doi: 10.1109/ICNSURV.2015.7121296.</w:t>
-      </w:r>
-      <w:bookmarkEnd w:id="16"/>
+        <w:t>“Crowdsourced Air Tr</w:t>
+      </w:r>
+      <w:r>
+        <w:t>affic Data from The OpenSky Net</w:t>
+      </w:r>
+      <w:r>
+        <w:t xml:space="preserve">work 2019-2021.” Zenodo. </w:t>
+      </w:r>
+      <w:hyperlink r:id="rId23" w:history="1">
+        <w:r>
+          <w:rPr>
+            <w:rStyle w:val="Hyperlink"/>
+          </w:rPr>
+          <w:t>https://doi.org/10.5281/zenodo.4893103</w:t>
+        </w:r>
+      </w:hyperlink>
+      <w:r>
+        <w:t>.</w:t>
+      </w:r>
+      <w:bookmarkEnd w:id="20"/>
     </w:p>
     <w:p>
       <w:pPr>
@@ -3576,7 +3768,7 @@
       <w:pPr>
         <w:pStyle w:val="Bibliography"/>
       </w:pPr>
-      <w:bookmarkStart w:id="17" w:name="refs"/>
+      <w:bookmarkStart w:id="21" w:name="refs"/>
       <w:r>
         <w:t xml:space="preserve">Dong, Ensheng, Hongru Du, and Lauren Gardner. 2020. “An Interactive Web-Based Dashboard to Track COVID-19 in Real Time.” </w:t>
       </w:r>
@@ -3590,7 +3782,7 @@
       <w:r>
         <w:t xml:space="preserve"> 20 (5): 533–34. </w:t>
       </w:r>
-      <w:hyperlink r:id="rId22" w:history="1">
+      <w:hyperlink r:id="rId24" w:history="1">
         <w:r>
           <w:rPr>
             <w:rStyle w:val="Hyperlink"/>
@@ -3606,8 +3798,8 @@
       <w:pPr>
         <w:pStyle w:val="Bibliography"/>
       </w:pPr>
-      <w:bookmarkStart w:id="18" w:name="ref-JHU_2020"/>
-      <w:bookmarkEnd w:id="18"/>
+      <w:bookmarkStart w:id="22" w:name="ref-JHU_2020"/>
+      <w:bookmarkEnd w:id="22"/>
       <w:r>
         <w:t>EUROCONTROL Statistics and Forecast Servi. 2018. “European Aviation in 2040, Challenges of Growth.” Edition 2. Brussels, Belgium: EUROCONTROL.</w:t>
       </w:r>
@@ -3616,8 +3808,8 @@
       <w:pPr>
         <w:pStyle w:val="Bibliography"/>
       </w:pPr>
-      <w:bookmarkStart w:id="19" w:name="ref-statfor_growth_2018"/>
-      <w:bookmarkEnd w:id="19"/>
+      <w:bookmarkStart w:id="23" w:name="ref-statfor_growth_2018"/>
+      <w:bookmarkEnd w:id="23"/>
       <w:r>
         <w:t>Krispin, Rami, and Jarrett Byrnes. 2021. “Coronavirus: The 2019 Novel Coronavirus COVID-19 (2019-nCoV) Dataset.”</w:t>
       </w:r>
@@ -3626,29 +3818,17 @@
       <w:pPr>
         <w:pStyle w:val="Bibliography"/>
       </w:pPr>
-      <w:bookmarkStart w:id="20" w:name="ref-krispin_coronavirus_2021"/>
-      <w:bookmarkEnd w:id="20"/>
+      <w:bookmarkStart w:id="24" w:name="ref-krispin_coronavirus_2021"/>
+      <w:bookmarkEnd w:id="24"/>
       <w:r>
         <w:t xml:space="preserve">Olive, Xavier, Martin Strohmeier, and Jannis Lübbe. 2021. “Crowdsourced Air Traffic Data from The OpenSky Network 2019-2021.” Zenodo. </w:t>
       </w:r>
-      <w:hyperlink r:id="rId23" w:history="1">
+      <w:hyperlink r:id="rId25" w:history="1">
         <w:r>
           <w:rPr>
             <w:rStyle w:val="Hyperlink"/>
           </w:rPr>
-          <w:t>https://d</w:t>
-        </w:r>
-        <w:r>
-          <w:rPr>
-            <w:rStyle w:val="Hyperlink"/>
-          </w:rPr>
-          <w:t>o</w:t>
-        </w:r>
-        <w:r>
-          <w:rPr>
-            <w:rStyle w:val="Hyperlink"/>
-          </w:rPr>
-          <w:t>i.org/10.5281/zenodo.4893103</w:t>
+          <w:t>https://doi.org/10.5281/zenodo.4893103</w:t>
         </w:r>
       </w:hyperlink>
       <w:r>
@@ -3659,8 +3839,8 @@
       <w:pPr>
         <w:pStyle w:val="Bibliography"/>
       </w:pPr>
-      <w:bookmarkStart w:id="21" w:name="ref-xavier_olive_2021_4893103"/>
-      <w:bookmarkEnd w:id="21"/>
+      <w:bookmarkStart w:id="25" w:name="ref-xavier_olive_2021_4893103"/>
+      <w:bookmarkEnd w:id="25"/>
       <w:r>
         <w:t xml:space="preserve">R Core Team. 2020. </w:t>
       </w:r>
@@ -3679,8 +3859,8 @@
       <w:pPr>
         <w:pStyle w:val="Bibliography"/>
       </w:pPr>
-      <w:bookmarkStart w:id="22" w:name="ref-R"/>
-      <w:bookmarkEnd w:id="22"/>
+      <w:bookmarkStart w:id="26" w:name="ref-R"/>
+      <w:bookmarkEnd w:id="26"/>
       <w:r>
         <w:t xml:space="preserve">RStudio Team. 2021. </w:t>
       </w:r>
@@ -3706,14 +3886,10 @@
           <w:docGrid w:linePitch="360"/>
         </w:sectPr>
       </w:pPr>
-      <w:bookmarkStart w:id="23" w:name="ref-rstudio"/>
-      <w:bookmarkEnd w:id="23"/>
-      <w:r>
-        <w:t xml:space="preserve">Strohmeier, Martin, Xavier Olive, Jannis Lübbe, Matthias Schäfer, and Vincent Lenders. 2021. “Crowdsourced Air </w:t>
-      </w:r>
-      <w:r>
-        <w:lastRenderedPageBreak/>
-        <w:t xml:space="preserve">Traffic Data from OpenSky Network 2019-2020.” </w:t>
+      <w:bookmarkStart w:id="27" w:name="ref-rstudio"/>
+      <w:bookmarkEnd w:id="27"/>
+      <w:r>
+        <w:t xml:space="preserve">Strohmeier, Martin, Xavier Olive, Jannis Lübbe, Matthias Schäfer, and Vincent Lenders. 2021. “Crowdsourced Air Traffic Data from OpenSky Network 2019-2020.” </w:t>
       </w:r>
       <w:r>
         <w:rPr>
@@ -3725,7 +3901,7 @@
       <w:r>
         <w:t xml:space="preserve"> 13: 357–66. </w:t>
       </w:r>
-      <w:hyperlink r:id="rId24" w:history="1">
+      <w:hyperlink r:id="rId26" w:history="1">
         <w:r>
           <w:rPr>
             <w:rStyle w:val="Hyperlink"/>
@@ -3733,12 +3909,12 @@
           <w:t>https://doi.org/10.5194/essd-13-357-2021</w:t>
         </w:r>
       </w:hyperlink>
-      <w:bookmarkStart w:id="24" w:name="ref-strohmeier_crowdsourced_2021"/>
+      <w:bookmarkStart w:id="28" w:name="ref-strohmeier_crowdsourced_2021"/>
       <w:r>
         <w:t>.</w:t>
       </w:r>
-      <w:bookmarkEnd w:id="17"/>
-      <w:bookmarkEnd w:id="24"/>
+      <w:bookmarkEnd w:id="21"/>
+      <w:bookmarkEnd w:id="28"/>
     </w:p>
     <w:p>
       <w:pPr>
@@ -6384,7 +6560,7 @@
 </file>
 
 <file path=customXml/itemProps1.xml><?xml version="1.0" encoding="utf-8"?>
-<ds:datastoreItem xmlns:ds="http://schemas.openxmlformats.org/officeDocument/2006/customXml" ds:itemID="{FAAEF60B-E6ED-427E-91B4-DA62241F86E4}">
+<ds:datastoreItem xmlns:ds="http://schemas.openxmlformats.org/officeDocument/2006/customXml" ds:itemID="{9803C414-5F7A-4613-9FE0-9D23740C12F1}">
   <ds:schemaRefs>
     <ds:schemaRef ds:uri="http://schemas.openxmlformats.org/officeDocument/2006/bibliography"/>
   </ds:schemaRefs>

</xml_diff>

<commit_message>
integration of references in Word version completed
</commit_message>
<xml_diff>
--- a/paper-2021-DASC-COVID19.docx
+++ b/paper-2021-DASC-COVID19.docx
@@ -2023,18 +2023,12 @@
         <w:rPr>
           <w:lang w:val="en-GB"/>
         </w:rPr>
-        <w:instrText xml:space="preserve"> REF _Ref77873602 \r \h </w:instrText>
-      </w:r>
-      <w:r>
-        <w:rPr>
-          <w:lang w:val="en-GB"/>
-        </w:rPr>
-      </w:r>
-      <w:r>
-        <w:rPr>
-          <w:lang w:val="en-GB"/>
-        </w:rPr>
-        <w:instrText xml:space="preserve"> \* MERGEFORMAT </w:instrText>
+        <w:instrText xml:space="preserve"> REF _Ref77873602 \r \h  \* MERGEFORMAT </w:instrText>
+      </w:r>
+      <w:r>
+        <w:rPr>
+          <w:lang w:val="en-GB"/>
+        </w:rPr>
       </w:r>
       <w:r>
         <w:rPr>
@@ -2067,8 +2061,6 @@
         </w:rPr>
         <w:t>.</w:t>
       </w:r>
-      <w:bookmarkStart w:id="0" w:name="_GoBack"/>
-      <w:bookmarkEnd w:id="0"/>
     </w:p>
     <w:p>
       <w:pPr>
@@ -2152,7 +2144,75 @@
         <w:pStyle w:val="BodyText"/>
       </w:pPr>
       <w:r>
-        <w:t>This study builds on publicly available data. Opensky Network collects crowdsourced air traffic data from more than 2500 feeders (sensor stations). To support the process of illustrating and studying the impact of the COVID pandemic on air traffic demand, a flight-by-flight dataset is provided on a monthly basis (Olive, Strohmeier, and Lübbe 2021). The data spans the period since 1. January 2019. Fig. 3.2 shows the number of daily flights tracked by Opensky Network globally. The observed continual increase throughout the first six months in 2019 is driven by the increasing rate of ADSB equipage. Particularly, air transport operators in the United States or operating to the United States established compliance with the ADSB mandate applicable as of 1. January 2020. In 2019, the peak daily number of tracked flights ranges just under 104000. The negative spike observed on 2019-09-22 is linked to a data outage. Throughout the second half of 2019 the median number of flights ranged just under 88000.</w:t>
+        <w:t xml:space="preserve">This study builds on publicly available data. </w:t>
+      </w:r>
+      <w:r>
+        <w:t>Opensky-Network</w:t>
+      </w:r>
+      <w:r>
+        <w:t xml:space="preserve"> collects crowdsourced air traffic data from more than 2500 feeders (sensor stations). To support the process of illustrating and studying the impact of the COVID pandemic on air traffic demand, a flight-by-flight dataset is provided on a monthly basis</w:t>
+      </w:r>
+      <w:r>
+        <w:rPr>
+          <w:lang w:val="en-GB"/>
+        </w:rPr>
+        <w:t xml:space="preserve"> </w:t>
+      </w:r>
+      <w:r>
+        <w:rPr>
+          <w:lang w:val="en-GB"/>
+        </w:rPr>
+        <w:fldChar w:fldCharType="begin"/>
+      </w:r>
+      <w:r>
+        <w:rPr>
+          <w:lang w:val="en-GB"/>
+        </w:rPr>
+        <w:instrText xml:space="preserve"> REF _Ref77873602 \r \h </w:instrText>
+      </w:r>
+      <w:r>
+        <w:rPr>
+          <w:lang w:val="en-GB"/>
+        </w:rPr>
+      </w:r>
+      <w:r>
+        <w:rPr>
+          <w:lang w:val="en-GB"/>
+        </w:rPr>
+        <w:fldChar w:fldCharType="separate"/>
+      </w:r>
+      <w:r>
+        <w:rPr>
+          <w:lang w:val="en-GB"/>
+        </w:rPr>
+        <w:t>[19]</w:t>
+      </w:r>
+      <w:r>
+        <w:rPr>
+          <w:lang w:val="en-GB"/>
+        </w:rPr>
+        <w:fldChar w:fldCharType="end"/>
+      </w:r>
+      <w:r>
+        <w:t xml:space="preserve">. The data spans the period since 1. January 2019. Fig. </w:t>
+      </w:r>
+      <w:r>
+        <w:rPr>
+          <w:lang w:val="en-GB"/>
+        </w:rPr>
+        <w:t>4</w:t>
+      </w:r>
+      <w:r>
+        <w:t xml:space="preserve"> shows the number of d</w:t>
+      </w:r>
+      <w:r>
+        <w:t xml:space="preserve">aily flights tracked by </w:t>
+      </w:r>
+      <w:r>
+        <w:t>Opensky-Network</w:t>
+      </w:r>
+      <w:r>
+        <w:t xml:space="preserve"> globally. The observed continual increase throughout the first six months in 2019 is driven by the increasing rate of ADSB equipage. Particularly, air transport operators in the United States or operating to the United States established compliance with the ADSB mandate applicable as of 1. January 2020. In 2019, the peak daily number of tracked flights ranges just under 104000. The negative spike observed on 2019-09-22 is linked to a data outage. Throughout the second half of 2019 the median number of flights ranged just under 88000.</w:t>
       </w:r>
     </w:p>
     <w:p>
@@ -2211,15 +2271,216 @@
         <w:pStyle w:val="figurecaption"/>
       </w:pPr>
       <w:r>
-        <w:t>Daily flights tracked by Opensky Network.</w:t>
+        <w:t xml:space="preserve">Daily flights tracked by </w:t>
+      </w:r>
+      <w:r>
+        <w:t>Opensky-Network</w:t>
+      </w:r>
+      <w:r>
+        <w:t>.</w:t>
       </w:r>
     </w:p>
     <w:p>
       <w:pPr>
         <w:pStyle w:val="BodyText"/>
-      </w:pPr>
-      <w:r>
-        <w:t>The global daily flight dataset by Opensky Network identifies a flight based on a series of received messages of 15 minutes or more (Strohmeier et al. 2021). As the sensor network does not cover the whole globe/airspace, a consistency check is made for flights leaving the coverage area and entering again (e.g. oceanic area). A heuristic algorithm for the identification of destination airports is applied for descending trajectories. While there are uncertainties in the data based on these heuristics, the dataset ensures detection of flights within certain geographic regions even without a positive departure and/or destination aerodrome identification.</w:t>
+        <w:rPr>
+          <w:lang w:val="en-GB"/>
+        </w:rPr>
+      </w:pPr>
+      <w:r>
+        <w:t xml:space="preserve">The global daily flight dataset by </w:t>
+      </w:r>
+      <w:r>
+        <w:t>Opensky-Network</w:t>
+      </w:r>
+      <w:r>
+        <w:t xml:space="preserve"> identifies a flight based on a series of received messages of 15 minutes or more</w:t>
+      </w:r>
+      <w:r>
+        <w:rPr>
+          <w:lang w:val="en-GB"/>
+        </w:rPr>
+        <w:t xml:space="preserve"> </w:t>
+      </w:r>
+      <w:r>
+        <w:rPr>
+          <w:lang w:val="en-GB"/>
+        </w:rPr>
+        <w:fldChar w:fldCharType="begin"/>
+      </w:r>
+      <w:r>
+        <w:rPr>
+          <w:lang w:val="en-GB"/>
+        </w:rPr>
+        <w:instrText xml:space="preserve"> REF _Ref77936000 \r \h </w:instrText>
+      </w:r>
+      <w:r>
+        <w:rPr>
+          <w:lang w:val="en-GB"/>
+        </w:rPr>
+      </w:r>
+      <w:r>
+        <w:rPr>
+          <w:lang w:val="en-GB"/>
+        </w:rPr>
+        <w:fldChar w:fldCharType="separate"/>
+      </w:r>
+      <w:r>
+        <w:rPr>
+          <w:lang w:val="en-GB"/>
+        </w:rPr>
+        <w:t>[3]</w:t>
+      </w:r>
+      <w:r>
+        <w:rPr>
+          <w:lang w:val="en-GB"/>
+        </w:rPr>
+        <w:fldChar w:fldCharType="end"/>
+      </w:r>
+      <w:r>
+        <w:t xml:space="preserve">. As the sensor network does not cover the whole globe/airspace, a consistency check is made for flights leaving the coverage area and entering again (e.g. oceanic area). </w:t>
+      </w:r>
+      <w:r>
+        <w:rPr>
+          <w:lang w:val="en-GB"/>
+        </w:rPr>
+        <w:t>Opensky-Network</w:t>
+      </w:r>
+      <w:r>
+        <w:rPr>
+          <w:lang w:val="en-GB"/>
+        </w:rPr>
+        <w:t xml:space="preserve"> applies a</w:t>
+      </w:r>
+      <w:r>
+        <w:t xml:space="preserve"> heuristic algorithm for the identification of </w:t>
+      </w:r>
+      <w:r>
+        <w:rPr>
+          <w:lang w:val="en-GB"/>
+        </w:rPr>
+        <w:t xml:space="preserve">departure and </w:t>
+      </w:r>
+      <w:r>
+        <w:t>destination airports</w:t>
+      </w:r>
+      <w:r>
+        <w:rPr>
+          <w:lang w:val="en-GB"/>
+        </w:rPr>
+        <w:t xml:space="preserve"> based on the vertical movement and altitude for each </w:t>
+      </w:r>
+      <w:r>
+        <w:t>trajector</w:t>
+      </w:r>
+      <w:r>
+        <w:rPr>
+          <w:lang w:val="en-GB"/>
+        </w:rPr>
+        <w:t xml:space="preserve">y. </w:t>
+      </w:r>
+      <w:r>
+        <w:t>While there are uncertainties in the data based on th</w:t>
+      </w:r>
+      <w:r>
+        <w:rPr>
+          <w:lang w:val="en-GB"/>
+        </w:rPr>
+        <w:t xml:space="preserve">is </w:t>
+      </w:r>
+      <w:r>
+        <w:t>heuristic, the dataset ensures detection of flights within certain geographic regions even without a positive departure and/or destination aerodrome identification.</w:t>
+      </w:r>
+      <w:r>
+        <w:rPr>
+          <w:lang w:val="en-GB"/>
+        </w:rPr>
+        <w:t xml:space="preserve"> </w:t>
+      </w:r>
+    </w:p>
+    <w:p>
+      <w:pPr>
+        <w:pStyle w:val="BodyText"/>
+        <w:rPr>
+          <w:lang w:val="en-GB"/>
+        </w:rPr>
+      </w:pPr>
+      <w:r>
+        <w:rPr>
+          <w:lang w:val="en-GB"/>
+        </w:rPr>
+        <w:t>For flight records without an identified origin or destination, we georeferenced the flight based on the reported first or last LAT/LON position. For this we make use of geospatial data for each country, including coastal waters and its exclusive economic zone</w:t>
+      </w:r>
+      <w:r>
+        <w:rPr>
+          <w:lang w:val="en-GB"/>
+        </w:rPr>
+        <w:t xml:space="preserve"> </w:t>
+      </w:r>
+      <w:r>
+        <w:rPr>
+          <w:lang w:val="en-GB"/>
+        </w:rPr>
+        <w:fldChar w:fldCharType="begin"/>
+      </w:r>
+      <w:r>
+        <w:rPr>
+          <w:lang w:val="en-GB"/>
+        </w:rPr>
+        <w:instrText xml:space="preserve"> REF _Ref77936769 \r \h </w:instrText>
+      </w:r>
+      <w:r>
+        <w:rPr>
+          <w:lang w:val="en-GB"/>
+        </w:rPr>
+      </w:r>
+      <w:r>
+        <w:rPr>
+          <w:lang w:val="en-GB"/>
+        </w:rPr>
+        <w:fldChar w:fldCharType="separate"/>
+      </w:r>
+      <w:r>
+        <w:rPr>
+          <w:lang w:val="en-GB"/>
+        </w:rPr>
+        <w:t>[20]</w:t>
+      </w:r>
+      <w:r>
+        <w:rPr>
+          <w:lang w:val="en-GB"/>
+        </w:rPr>
+        <w:fldChar w:fldCharType="end"/>
+      </w:r>
+      <w:r>
+        <w:rPr>
+          <w:lang w:val="en-GB"/>
+        </w:rPr>
+        <w:t>.</w:t>
+      </w:r>
+      <w:r>
+        <w:rPr>
+          <w:lang w:val="en-GB"/>
+        </w:rPr>
+        <w:t xml:space="preserve"> Based on our operational experience we label flights below an ADSB transmitted altitude of 5000m as “local” flights and assign a national code </w:t>
+      </w:r>
+      <w:r>
+        <w:rPr>
+          <w:lang w:val="en-GB"/>
+        </w:rPr>
+        <w:t>based on the georeference. This reduces the number of flights with non-associated departure or destination countries to under 100 flights per day. With the aforementioned daily median this represents a negligible share of under 0.11%</w:t>
+      </w:r>
+      <w:r>
+        <w:rPr>
+          <w:lang w:val="en-GB"/>
+        </w:rPr>
+        <w:t>.</w:t>
+      </w:r>
+      <w:r>
+        <w:rPr>
+          <w:lang w:val="en-GB"/>
+        </w:rPr>
+        <w:t xml:space="preserve"> </w:t>
       </w:r>
     </w:p>
     <w:p>
@@ -2558,7 +2819,69 @@
         </w:rPr>
       </w:pPr>
       <w:r>
-        <w:t>The concept of resilience (and robustness) is intimately linked with the construct of disruptions. Any given disturbance forces a disruption in the level of service. Following Gluchshenko’s work (2012), the longer the system takes to recover to a previously unperturbed state, the less resilient the system is. In complement, from Koelle’s work (2015), the deeper the level of disruption, also less resilient the system is. As a result, a possible interpretation for resilience metrics is found considering both the duration of the disrupted service performance, and its disruption level - or how much a system level of service is affected.</w:t>
+        <w:t xml:space="preserve">The concept of resilience (and robustness) is intimately linked with the construct of disruptions. Any given disturbance forces a disruption in the level of service. Following </w:t>
+      </w:r>
+      <w:r>
+        <w:fldChar w:fldCharType="begin"/>
+      </w:r>
+      <w:r>
+        <w:instrText xml:space="preserve"> REF _Ref77868753 \r \h </w:instrText>
+      </w:r>
+      <w:r>
+        <w:fldChar w:fldCharType="separate"/>
+      </w:r>
+      <w:r>
+        <w:t>[13]</w:t>
+      </w:r>
+      <w:r>
+        <w:fldChar w:fldCharType="end"/>
+      </w:r>
+      <w:r>
+        <w:t>, the longer the system takes to recover to a previously unperturbed state, the less resilient the system is. In complement</w:t>
+      </w:r>
+      <w:r>
+        <w:rPr>
+          <w:lang w:val="en-GB"/>
+        </w:rPr>
+        <w:t xml:space="preserve"> to </w:t>
+      </w:r>
+      <w:r>
+        <w:rPr>
+          <w:lang w:val="en-GB"/>
+        </w:rPr>
+        <w:fldChar w:fldCharType="begin"/>
+      </w:r>
+      <w:r>
+        <w:rPr>
+          <w:lang w:val="en-GB"/>
+        </w:rPr>
+        <w:instrText xml:space="preserve"> REF _Ref77869422 \r \h </w:instrText>
+      </w:r>
+      <w:r>
+        <w:rPr>
+          <w:lang w:val="en-GB"/>
+        </w:rPr>
+      </w:r>
+      <w:r>
+        <w:rPr>
+          <w:lang w:val="en-GB"/>
+        </w:rPr>
+        <w:fldChar w:fldCharType="separate"/>
+      </w:r>
+      <w:r>
+        <w:rPr>
+          <w:lang w:val="en-GB"/>
+        </w:rPr>
+        <w:t>[15]</w:t>
+      </w:r>
+      <w:r>
+        <w:rPr>
+          <w:lang w:val="en-GB"/>
+        </w:rPr>
+        <w:fldChar w:fldCharType="end"/>
+      </w:r>
+      <w:r>
+        <w:t>, the deeper the level of disruption, also less resilient the system is. As a result, a possible interpretation for resilience metrics is found considering both the duration of the disrupted service performance, and its disruption level - or how much a system level of service is affected.</w:t>
       </w:r>
     </w:p>
     <w:p>
@@ -2633,7 +2956,45 @@
         <w:pStyle w:val="BodyText"/>
       </w:pPr>
       <w:r>
-        <w:t>Consequently, resilience R can be conceptually measured as the observed loss in quality of service (performance) over the time to recovery, t1-t2, for a certain level of disruption. Thus, mathematically, this represents the area covered by</w:t>
+        <w:t xml:space="preserve">Consequently, resilience </w:t>
+      </w:r>
+      <w:r>
+        <w:rPr>
+          <w:i/>
+        </w:rPr>
+        <w:t>R</w:t>
+      </w:r>
+      <w:r>
+        <w:t xml:space="preserve"> can be conceptually measured as the observed loss in quality of service (performance) over the time to recovery, </w:t>
+      </w:r>
+      <w:r>
+        <w:rPr>
+          <w:i/>
+        </w:rPr>
+        <w:t>t</w:t>
+      </w:r>
+      <w:r>
+        <w:rPr>
+          <w:i/>
+          <w:vertAlign w:val="subscript"/>
+        </w:rPr>
+        <w:t>1</w:t>
+      </w:r>
+      <w:r>
+        <w:rPr>
+          <w:i/>
+        </w:rPr>
+        <w:t>-t</w:t>
+      </w:r>
+      <w:r>
+        <w:rPr>
+          <w:i/>
+          <w:vertAlign w:val="subscript"/>
+        </w:rPr>
+        <w:t>2</w:t>
+      </w:r>
+      <w:r>
+        <w:t>, for a certain level of disruption. Thus, mathematically, this represents the area covered by</w:t>
       </w:r>
     </w:p>
     <w:p>
@@ -2660,7 +3021,7 @@
               <w:rPr>
                 <w:rFonts w:ascii="Cambria Math" w:hAnsi="Cambria Math"/>
               </w:rPr>
-              <m:t>a</m:t>
+              <m:t>t1</m:t>
             </m:r>
           </m:sub>
           <m:sup>
@@ -2668,7 +3029,7 @@
               <w:rPr>
                 <w:rFonts w:ascii="Cambria Math" w:hAnsi="Cambria Math"/>
               </w:rPr>
-              <m:t>b</m:t>
+              <m:t>t2</m:t>
             </m:r>
           </m:sup>
           <m:e>
@@ -2795,6 +3156,7 @@
           <w:noProof/>
           <w:lang w:val="en-GB" w:eastAsia="en-GB"/>
         </w:rPr>
+        <w:lastRenderedPageBreak/>
         <w:drawing>
           <wp:inline distT="0" distB="0" distL="0" distR="0" wp14:anchorId="22BA4A59" wp14:editId="443AAA8B">
             <wp:extent cx="3200400" cy="1991995"/>
@@ -2866,8 +3228,13 @@
         <w:pStyle w:val="BodyText"/>
       </w:pPr>
       <w:r>
-        <w:lastRenderedPageBreak/>
-        <w:t xml:space="preserve">However, an evident question arises from this approach: what is the proper threshold for the service to be considered disrupted? Certain that, for some indicators, this could be a fixed value, this paper proposes an alternative method. The disruption threshold can be viewed as an </w:t>
+        <w:t>However, an evident question arises from this approach: what is the proper threshold for the service to be considered disrupted? Certain that, for some indicators, this could be a fixed value, this paper proposes an alternative method. The di</w:t>
+      </w:r>
+      <w:r>
+        <w:t>sruption threshold can be view</w:t>
+      </w:r>
+      <w:r>
+        <w:t xml:space="preserve"> as an </w:t>
       </w:r>
       <w:r>
         <w:rPr>
@@ -2969,7 +3336,28 @@
         <w:pStyle w:val="BodyText"/>
       </w:pPr>
       <w:r>
-        <w:t>Based on the study dataset Fig. 3.2 provides an appreciation of the global developments. This paper zooms in on comparing the situation in Brazil, Europe, and the United States. Figure 4.1 shows the different network level responses to the regional/local air traffic constraints.</w:t>
+        <w:t xml:space="preserve">Based on the study dataset Fig. 3.2 provides an appreciation of the global developments. This paper zooms in on comparing </w:t>
+      </w:r>
+      <w:r>
+        <w:t xml:space="preserve">the situation in Brazil, Europe, and the United States. Figure </w:t>
+      </w:r>
+      <w:r>
+        <w:rPr>
+          <w:lang w:val="en-GB"/>
+        </w:rPr>
+        <w:t>7</w:t>
+      </w:r>
+      <w:r>
+        <w:t xml:space="preserve"> </w:t>
+      </w:r>
+      <w:r>
+        <w:rPr>
+          <w:lang w:val="en-GB"/>
+        </w:rPr>
+        <w:t>depicts</w:t>
+      </w:r>
+      <w:r>
+        <w:t xml:space="preserve"> the different network level responses to the regional/local air traffic constraints.</w:t>
       </w:r>
     </w:p>
     <w:p>
@@ -3203,7 +3591,14 @@
         <w:rPr>
           <w:lang w:val="en-GB"/>
         </w:rPr>
-        <w:t xml:space="preserve">The first signs of recovery need to be balanced against the overall system efficiency and performance. This is particularly relevant as higher levels of efficiency will support the political ambition to address the contribution of aviation to the environmental sustainability discussion. </w:t>
+        <w:t xml:space="preserve">The first signs of recovery need to be balanced against the overall system efficiency and performance. This is </w:t>
+      </w:r>
+      <w:r>
+        <w:rPr>
+          <w:lang w:val="en-GB"/>
+        </w:rPr>
+        <w:lastRenderedPageBreak/>
+        <w:t xml:space="preserve">particularly relevant as higher levels of efficiency will support the political ambition to address the contribution of aviation to the environmental sustainability discussion. </w:t>
       </w:r>
     </w:p>
     <w:p>
@@ -3255,7 +3650,6 @@
           <w:highlight w:val="yellow"/>
           <w:lang w:val="en-GB"/>
         </w:rPr>
-        <w:lastRenderedPageBreak/>
         <w:t>Add a few major findings here</w:t>
       </w:r>
       <w:r>
@@ -3416,8 +3810,8 @@
       <w:pPr>
         <w:pStyle w:val="references"/>
       </w:pPr>
-      <w:bookmarkStart w:id="1" w:name="_Ref77856321"/>
-      <w:bookmarkStart w:id="2" w:name="_Ref77854453"/>
+      <w:bookmarkStart w:id="0" w:name="_Ref77856321"/>
+      <w:bookmarkStart w:id="1" w:name="_Ref77854453"/>
       <w:r>
         <w:t>EUROCONTROL Statistics and Forecast Servi. 2018. “European Aviation in 2040, Challenges of Growth.” Edition 2., Brussels, Belgium: EUROCONTROL.</w:t>
       </w:r>
@@ -3426,17 +3820,18 @@
       <w:pPr>
         <w:pStyle w:val="references"/>
       </w:pPr>
-      <w:bookmarkStart w:id="3" w:name="_Ref77865846"/>
+      <w:bookmarkStart w:id="2" w:name="_Ref77865846"/>
       <w:r>
         <w:t>World Health Organisation, Director-General. 2020. “WHO Director-General’s Opening Remarks at the Media Briefing on COVID-19 - 11 March 2020.</w:t>
       </w:r>
-      <w:bookmarkEnd w:id="3"/>
+      <w:bookmarkEnd w:id="2"/>
     </w:p>
     <w:p>
       <w:pPr>
         <w:pStyle w:val="references"/>
       </w:pPr>
-      <w:bookmarkStart w:id="4" w:name="_Ref77865716"/>
+      <w:bookmarkStart w:id="3" w:name="_Ref77865716"/>
+      <w:bookmarkStart w:id="4" w:name="_Ref77936000"/>
       <w:r>
         <w:t xml:space="preserve">Strohmeier, Martin, Xavier Olive, Jannis Lübbe, Matthias Schäfer, and Vincent Lenders. 2021. “Crowdsourced Air Traffic Data from OpenSky Network 2019-2020.” Earth Systems Science Data 13: 357–66. </w:t>
       </w:r>
@@ -3451,6 +3846,7 @@
       <w:r>
         <w:t>.</w:t>
       </w:r>
+      <w:bookmarkEnd w:id="4"/>
     </w:p>
     <w:p>
       <w:pPr>
@@ -3461,8 +3857,8 @@
       <w:r>
         <w:t>Krispin, Rami, and Jarrett Byrnes. 2021. “Coronavirus: The 2019 Novel Coronavirus COVID-19 (2019-nCoV) Dataset.”</w:t>
       </w:r>
-      <w:bookmarkEnd w:id="1"/>
-      <w:bookmarkEnd w:id="4"/>
+      <w:bookmarkEnd w:id="0"/>
+      <w:bookmarkEnd w:id="3"/>
       <w:bookmarkEnd w:id="5"/>
     </w:p>
     <w:p>
@@ -3614,7 +4010,7 @@
       <w:r>
         <w:t>Gluchshenko, Olga, and Peter Foerster. 2013. “D1. 3 Setting the Basis, Defining Resilience in the Organization of ATM.”</w:t>
       </w:r>
-      <w:bookmarkEnd w:id="2"/>
+      <w:bookmarkEnd w:id="1"/>
       <w:bookmarkEnd w:id="15"/>
     </w:p>
     <w:p>
@@ -3657,19 +4053,7 @@
       </w:pPr>
       <w:bookmarkStart w:id="17" w:name="_Ref77872512"/>
       <w:r>
-        <w:t>R Core Team. 2020. R: A L</w:t>
-      </w:r>
-      <w:r>
-        <w:t>anguage and Environment for Sta</w:t>
-      </w:r>
-      <w:r>
-        <w:t>tistical Computing. Manual. Vienna, Austria: R Foundation</w:t>
-      </w:r>
-      <w:r>
-        <w:t xml:space="preserve"> </w:t>
-      </w:r>
-      <w:r>
-        <w:t>for Statistical Computing.</w:t>
+        <w:t>R Core Team. 2020. R: A Language and Environment for Statistical Computing. Manual. Vienna, Austria: R Foundation for Statistical Computing.</w:t>
       </w:r>
       <w:bookmarkEnd w:id="17"/>
     </w:p>
@@ -3722,19 +4106,15 @@
       </w:pPr>
       <w:bookmarkStart w:id="20" w:name="_Ref77873602"/>
       <w:r>
-        <w:t>Olive, Xavier, Martin Strohmeier, and Jannis Lübbe. 2021.</w:t>
-      </w:r>
-      <w:r>
-        <w:t xml:space="preserve"> </w:t>
-      </w:r>
-      <w:r>
-        <w:t>“Crowdsourced Air Tr</w:t>
-      </w:r>
-      <w:r>
-        <w:t>affic Data from The OpenSky Net</w:t>
-      </w:r>
-      <w:r>
-        <w:t xml:space="preserve">work 2019-2021.” Zenodo. </w:t>
+        <w:t xml:space="preserve">Olive, Xavier, Martin Strohmeier, and Jannis Lübbe. 2021. “Crowdsourced Air Traffic Data from The </w:t>
+      </w:r>
+      <w:bookmarkStart w:id="21" w:name="_GoBack"/>
+      <w:r>
+        <w:t>OpenSky Network</w:t>
+      </w:r>
+      <w:bookmarkEnd w:id="21"/>
+      <w:r>
+        <w:t xml:space="preserve"> 2019-2021.” Zenodo. </w:t>
       </w:r>
       <w:hyperlink r:id="rId23" w:history="1">
         <w:r>
@@ -3753,6 +4133,17 @@
       <w:pPr>
         <w:pStyle w:val="references"/>
       </w:pPr>
+      <w:bookmarkStart w:id="22" w:name="_Ref77936769"/>
+      <w:r>
+        <w:t>Flanders Marine Institute. 2020. “Union of the ESRI Country</w:t>
+      </w:r>
+      <w:r>
+        <w:t xml:space="preserve"> </w:t>
+      </w:r>
+      <w:r>
+        <w:t>Shapefile and the Exclusive Economic Zones (Version 3).”</w:t>
+      </w:r>
+      <w:bookmarkEnd w:id="22"/>
     </w:p>
     <w:p>
       <w:pPr>
@@ -3761,123 +4152,7 @@
           <w:ilvl w:val="0"/>
           <w:numId w:val="0"/>
         </w:numPr>
-        <w:ind w:left="360" w:hanging="360"/>
-      </w:pPr>
-    </w:p>
-    <w:p>
-      <w:pPr>
-        <w:pStyle w:val="Bibliography"/>
-      </w:pPr>
-      <w:bookmarkStart w:id="21" w:name="refs"/>
-      <w:r>
-        <w:t xml:space="preserve">Dong, Ensheng, Hongru Du, and Lauren Gardner. 2020. “An Interactive Web-Based Dashboard to Track COVID-19 in Real Time.” </w:t>
-      </w:r>
-      <w:r>
-        <w:rPr>
-          <w:i/>
-          <w:iCs/>
-        </w:rPr>
-        <w:t>The Lancet Infectious Diseases</w:t>
-      </w:r>
-      <w:r>
-        <w:t xml:space="preserve"> 20 (5): 533–34. </w:t>
-      </w:r>
-      <w:hyperlink r:id="rId24" w:history="1">
-        <w:r>
-          <w:rPr>
-            <w:rStyle w:val="Hyperlink"/>
-          </w:rPr>
-          <w:t>https://doi.org/10.1016/s1473-3099(20)30120-1</w:t>
-        </w:r>
-      </w:hyperlink>
-      <w:r>
-        <w:t>.</w:t>
-      </w:r>
-    </w:p>
-    <w:p>
-      <w:pPr>
-        <w:pStyle w:val="Bibliography"/>
-      </w:pPr>
-      <w:bookmarkStart w:id="22" w:name="ref-JHU_2020"/>
-      <w:bookmarkEnd w:id="22"/>
-      <w:r>
-        <w:t>EUROCONTROL Statistics and Forecast Servi. 2018. “European Aviation in 2040, Challenges of Growth.” Edition 2. Brussels, Belgium: EUROCONTROL.</w:t>
-      </w:r>
-    </w:p>
-    <w:p>
-      <w:pPr>
-        <w:pStyle w:val="Bibliography"/>
-      </w:pPr>
-      <w:bookmarkStart w:id="23" w:name="ref-statfor_growth_2018"/>
-      <w:bookmarkEnd w:id="23"/>
-      <w:r>
-        <w:t>Krispin, Rami, and Jarrett Byrnes. 2021. “Coronavirus: The 2019 Novel Coronavirus COVID-19 (2019-nCoV) Dataset.”</w:t>
-      </w:r>
-    </w:p>
-    <w:p>
-      <w:pPr>
-        <w:pStyle w:val="Bibliography"/>
-      </w:pPr>
-      <w:bookmarkStart w:id="24" w:name="ref-krispin_coronavirus_2021"/>
-      <w:bookmarkEnd w:id="24"/>
-      <w:r>
-        <w:t xml:space="preserve">Olive, Xavier, Martin Strohmeier, and Jannis Lübbe. 2021. “Crowdsourced Air Traffic Data from The OpenSky Network 2019-2021.” Zenodo. </w:t>
-      </w:r>
-      <w:hyperlink r:id="rId25" w:history="1">
-        <w:r>
-          <w:rPr>
-            <w:rStyle w:val="Hyperlink"/>
-          </w:rPr>
-          <w:t>https://doi.org/10.5281/zenodo.4893103</w:t>
-        </w:r>
-      </w:hyperlink>
-      <w:r>
-        <w:t>.</w:t>
-      </w:r>
-    </w:p>
-    <w:p>
-      <w:pPr>
-        <w:pStyle w:val="Bibliography"/>
-      </w:pPr>
-      <w:bookmarkStart w:id="25" w:name="ref-xavier_olive_2021_4893103"/>
-      <w:bookmarkEnd w:id="25"/>
-      <w:r>
-        <w:t xml:space="preserve">R Core Team. 2020. </w:t>
-      </w:r>
-      <w:r>
-        <w:rPr>
-          <w:i/>
-          <w:iCs/>
-        </w:rPr>
-        <w:t>R: A Language and Environment for Statistical Computing</w:t>
-      </w:r>
-      <w:r>
-        <w:t>. Manual. Vienna, Austria: R Foundation for Statistical Computing.</w:t>
-      </w:r>
-    </w:p>
-    <w:p>
-      <w:pPr>
-        <w:pStyle w:val="Bibliography"/>
-      </w:pPr>
-      <w:bookmarkStart w:id="26" w:name="ref-R"/>
-      <w:bookmarkEnd w:id="26"/>
-      <w:r>
-        <w:t xml:space="preserve">RStudio Team. 2021. </w:t>
-      </w:r>
-      <w:r>
-        <w:rPr>
-          <w:i/>
-          <w:iCs/>
-        </w:rPr>
-        <w:t>RStudio: Integrated Development Environment for r</w:t>
-      </w:r>
-      <w:r>
-        <w:t>. Manual. Boston, MA: RStudio, PBC.</w:t>
-      </w:r>
-    </w:p>
-    <w:p>
-      <w:pPr>
-        <w:pStyle w:val="Bibliography"/>
+        <w:ind w:left="360"/>
         <w:sectPr>
           <w:type w:val="continuous"/>
           <w:pgSz w:w="12240" w:h="15840" w:code="1"/>
@@ -3886,35 +4161,12 @@
           <w:docGrid w:linePitch="360"/>
         </w:sectPr>
       </w:pPr>
-      <w:bookmarkStart w:id="27" w:name="ref-rstudio"/>
-      <w:bookmarkEnd w:id="27"/>
-      <w:r>
-        <w:t xml:space="preserve">Strohmeier, Martin, Xavier Olive, Jannis Lübbe, Matthias Schäfer, and Vincent Lenders. 2021. “Crowdsourced Air Traffic Data from OpenSky Network 2019-2020.” </w:t>
-      </w:r>
-      <w:r>
-        <w:rPr>
-          <w:i/>
-          <w:iCs/>
-        </w:rPr>
-        <w:t>Earth Systems Science Data</w:t>
-      </w:r>
-      <w:r>
-        <w:t xml:space="preserve"> 13: 357–66. </w:t>
-      </w:r>
-      <w:hyperlink r:id="rId26" w:history="1">
-        <w:r>
-          <w:rPr>
-            <w:rStyle w:val="Hyperlink"/>
-          </w:rPr>
-          <w:t>https://doi.org/10.5194/essd-13-357-2021</w:t>
-        </w:r>
-      </w:hyperlink>
-      <w:bookmarkStart w:id="28" w:name="ref-strohmeier_crowdsourced_2021"/>
-      <w:r>
-        <w:t>.</w:t>
-      </w:r>
-      <w:bookmarkEnd w:id="21"/>
-      <w:bookmarkEnd w:id="28"/>
+      <w:bookmarkStart w:id="23" w:name="ref-statfor_growth_2018"/>
+      <w:bookmarkStart w:id="24" w:name="ref-xavier_olive_2021_4893103"/>
+      <w:bookmarkStart w:id="25" w:name="ref-R"/>
+      <w:bookmarkEnd w:id="23"/>
+      <w:bookmarkEnd w:id="24"/>
+      <w:bookmarkEnd w:id="25"/>
     </w:p>
     <w:p>
       <w:pPr>
@@ -6560,7 +6812,7 @@
 </file>
 
 <file path=customXml/itemProps1.xml><?xml version="1.0" encoding="utf-8"?>
-<ds:datastoreItem xmlns:ds="http://schemas.openxmlformats.org/officeDocument/2006/customXml" ds:itemID="{9803C414-5F7A-4613-9FE0-9D23740C12F1}">
+<ds:datastoreItem xmlns:ds="http://schemas.openxmlformats.org/officeDocument/2006/customXml" ds:itemID="{ADFC04C3-7980-45A5-8F9A-EBF4A60E0EA1}">
   <ds:schemaRefs>
     <ds:schemaRef ds:uri="http://schemas.openxmlformats.org/officeDocument/2006/bibliography"/>
   </ds:schemaRefs>

</xml_diff>

<commit_message>
v0.1 final push - now working through Word version to finalise it
</commit_message>
<xml_diff>
--- a/paper-2021-DASC-COVID19.docx
+++ b/paper-2021-DASC-COVID19.docx
@@ -619,7 +619,7 @@
         <w:rPr>
           <w:lang w:val="en-GB"/>
         </w:rPr>
-        <w:t>2]</w:t>
+        <w:t>1]</w:t>
       </w:r>
       <w:r>
         <w:rPr>
@@ -832,7 +832,25 @@
         <w:ind w:left="576" w:hanging="288"/>
       </w:pPr>
       <w:r>
-        <w:t xml:space="preserve">assessing the impact on the basis of open data </w:t>
+        <w:t>assessing the impact</w:t>
+      </w:r>
+      <w:r>
+        <w:rPr>
+          <w:lang w:val="en-GB"/>
+        </w:rPr>
+        <w:t xml:space="preserve"> of COVID-19 related measures on air transport</w:t>
+      </w:r>
+      <w:r>
+        <w:t xml:space="preserve"> on the basis of open data</w:t>
+      </w:r>
+      <w:r>
+        <w:rPr>
+          <w:lang w:val="en-GB"/>
+        </w:rPr>
+        <w:t>;</w:t>
+      </w:r>
+      <w:r>
+        <w:t xml:space="preserve"> </w:t>
       </w:r>
     </w:p>
     <w:p>
@@ -844,7 +862,16 @@
         <w:ind w:left="576" w:hanging="288"/>
       </w:pPr>
       <w:r>
-        <w:t xml:space="preserve">novel methodology to describe disruption, transformation, and recovery phenomena of the air transport network </w:t>
+        <w:t>novel methodology to describe disruption, transformation, and recovery phenomena of the air transport network</w:t>
+      </w:r>
+      <w:r>
+        <w:rPr>
+          <w:lang w:val="en-GB"/>
+        </w:rPr>
+        <w:t>; and</w:t>
+      </w:r>
+      <w:r>
+        <w:t xml:space="preserve"> </w:t>
       </w:r>
     </w:p>
     <w:p>
@@ -858,6 +885,12 @@
       <w:r>
         <w:t>identification of patterns and/or measures to describe and quantify/evaluate the level of recovery (or disruption)</w:t>
       </w:r>
+      <w:r>
+        <w:rPr>
+          <w:lang w:val="en-GB"/>
+        </w:rPr>
+        <w:t>.</w:t>
+      </w:r>
     </w:p>
     <w:p>
       <w:pPr>
@@ -879,6 +912,9 @@
     <w:p>
       <w:pPr>
         <w:pStyle w:val="BodyText"/>
+        <w:rPr>
+          <w:lang w:val="en-GB"/>
+        </w:rPr>
       </w:pPr>
       <w:r>
         <w:t>On 11. March 2020, the World Health Organisation reacted to the steadily increasing of infections and global spread of a newly detected Corona-Virus by declaring a pandemic</w:t>
@@ -925,7 +961,139 @@
         <w:fldChar w:fldCharType="end"/>
       </w:r>
       <w:r>
-        <w:t>. As an immediate response, many governments reacted by imposing controls to curb the further spread of communicable disease. Next to social distancing and recommended hygiene measures, this resulted in massive restrictions on international and regional air traffic and passenger travel.</w:t>
+        <w:t xml:space="preserve">. </w:t>
+      </w:r>
+      <w:r>
+        <w:rPr>
+          <w:lang w:val="en-GB"/>
+        </w:rPr>
+        <w:t xml:space="preserve">Fig.1 shows the tremendous growth of COVID-19-related cases on a global scale. By end May 2021, a total of just under 175 million cases were reported </w:t>
+      </w:r>
+      <w:r>
+        <w:rPr>
+          <w:lang w:val="en-GB"/>
+        </w:rPr>
+        <w:fldChar w:fldCharType="begin"/>
+      </w:r>
+      <w:r>
+        <w:rPr>
+          <w:lang w:val="en-GB"/>
+        </w:rPr>
+        <w:instrText xml:space="preserve"> REF _Ref77865898 \r \h </w:instrText>
+      </w:r>
+      <w:r>
+        <w:rPr>
+          <w:lang w:val="en-GB"/>
+        </w:rPr>
+      </w:r>
+      <w:r>
+        <w:rPr>
+          <w:lang w:val="en-GB"/>
+        </w:rPr>
+        <w:fldChar w:fldCharType="separate"/>
+      </w:r>
+      <w:r>
+        <w:rPr>
+          <w:lang w:val="en-GB"/>
+        </w:rPr>
+        <w:t>[4]</w:t>
+      </w:r>
+      <w:r>
+        <w:rPr>
+          <w:lang w:val="en-GB"/>
+        </w:rPr>
+        <w:fldChar w:fldCharType="end"/>
+      </w:r>
+      <w:r>
+        <w:rPr>
+          <w:lang w:val="en-GB"/>
+        </w:rPr>
+        <w:fldChar w:fldCharType="begin"/>
+      </w:r>
+      <w:r>
+        <w:rPr>
+          <w:lang w:val="en-GB"/>
+        </w:rPr>
+        <w:instrText xml:space="preserve"> REF _Ref77856329 \r \h </w:instrText>
+      </w:r>
+      <w:r>
+        <w:rPr>
+          <w:lang w:val="en-GB"/>
+        </w:rPr>
+      </w:r>
+      <w:r>
+        <w:rPr>
+          <w:lang w:val="en-GB"/>
+        </w:rPr>
+        <w:fldChar w:fldCharType="separate"/>
+      </w:r>
+      <w:r>
+        <w:rPr>
+          <w:lang w:val="en-GB"/>
+        </w:rPr>
+        <w:t>[5]</w:t>
+      </w:r>
+      <w:r>
+        <w:rPr>
+          <w:lang w:val="en-GB"/>
+        </w:rPr>
+        <w:fldChar w:fldCharType="end"/>
+      </w:r>
+      <w:r>
+        <w:rPr>
+          <w:lang w:val="en-GB"/>
+        </w:rPr>
+        <w:t xml:space="preserve">. The kick-off of the surge of cases correlates with beginning of March 2020. </w:t>
+      </w:r>
+      <w:r>
+        <w:t>As an immediate response, many governments reacted by imposing controls to curb the further spread of communicable disease. Next to social distancing and recommended hygiene measures, this resulted in massive restrictions on international and regional air traffic and passenger travel.</w:t>
+      </w:r>
+      <w:r>
+        <w:rPr>
+          <w:lang w:val="en-GB"/>
+        </w:rPr>
+        <w:t xml:space="preserve"> Fig. 2 highlights the sharp decline in passenger traffic showing also the impact on domestic and international traffic </w:t>
+      </w:r>
+      <w:r>
+        <w:rPr>
+          <w:lang w:val="en-GB"/>
+        </w:rPr>
+        <w:fldChar w:fldCharType="begin"/>
+      </w:r>
+      <w:r>
+        <w:rPr>
+          <w:lang w:val="en-GB"/>
+        </w:rPr>
+        <w:instrText xml:space="preserve"> REF _Ref77868082 \r \h </w:instrText>
+      </w:r>
+      <w:r>
+        <w:rPr>
+          <w:lang w:val="en-GB"/>
+        </w:rPr>
+      </w:r>
+      <w:r>
+        <w:rPr>
+          <w:lang w:val="en-GB"/>
+        </w:rPr>
+        <w:fldChar w:fldCharType="separate"/>
+      </w:r>
+      <w:r>
+        <w:rPr>
+          <w:lang w:val="en-GB"/>
+        </w:rPr>
+        <w:t>[11]</w:t>
+      </w:r>
+      <w:r>
+        <w:rPr>
+          <w:lang w:val="en-GB"/>
+        </w:rPr>
+        <w:fldChar w:fldCharType="end"/>
+      </w:r>
+      <w:r>
+        <w:rPr>
+          <w:lang w:val="en-GB"/>
+        </w:rPr>
+        <w:t xml:space="preserve">. </w:t>
       </w:r>
     </w:p>
     <w:p>
@@ -1061,6 +1229,9 @@
     <w:p>
       <w:pPr>
         <w:pStyle w:val="BodyText"/>
+        <w:rPr>
+          <w:lang w:val="en-GB"/>
+        </w:rPr>
       </w:pPr>
       <w:r>
         <w:t xml:space="preserve">For example, in March 12, 2020, the United States established the suspension of most travels from the European Schengen area </w:t>
@@ -1107,7 +1278,16 @@
         <w:fldChar w:fldCharType="end"/>
       </w:r>
       <w:r>
-        <w:t>. A few days later, European Comission President Ursula von der Leyen announced a similar measure, proposing for EU Member States to apply restrictions on non-essential travel. By that time, several countries, such as Austria, Germany, and Poland had already implemented border check controls, while Portugal, Italy, and Spain have imposed lockdowns</w:t>
+        <w:t>. A few days later, European Co</w:t>
+      </w:r>
+      <w:r>
+        <w:rPr>
+          <w:lang w:val="en-GB"/>
+        </w:rPr>
+        <w:t>m</w:t>
+      </w:r>
+      <w:r>
+        <w:t>mission President Ursula von der Leyen announced a similar measure, proposing for EU Member States to apply restrictions on non-essential travel. By that time, several countries, such as Austria, Germany, and Poland had already implemented border check controls, while Portugal, Italy, and Spain have imposed lockdowns</w:t>
       </w:r>
       <w:r>
         <w:rPr>
@@ -1319,6 +1499,24 @@
       </w:r>
       <w:r>
         <w:t>.</w:t>
+      </w:r>
+      <w:r>
+        <w:rPr>
+          <w:lang w:val="en-GB"/>
+        </w:rPr>
+        <w:t xml:space="preserve"> Fig. 2 also provides striking evidence of the magnitude of COVID-19 compared to other aviation crises both in terms of global impact and the duration of disrupted services (c.f. analysis in this paper).</w:t>
+      </w:r>
+      <w:r>
+        <w:rPr>
+          <w:lang w:val="en-GB"/>
+        </w:rPr>
+        <w:t xml:space="preserve"> At the end of 2020 a decline of 60% in passenger numbers compared to the previous year was observed. </w:t>
+      </w:r>
+      <w:r>
+        <w:rPr>
+          <w:lang w:val="en-GB"/>
+        </w:rPr>
+        <w:t xml:space="preserve">  </w:t>
       </w:r>
     </w:p>
     <w:p>
@@ -1464,7 +1662,101 @@
         <w:pStyle w:val="BodyText"/>
       </w:pPr>
       <w:r>
-        <w:t>Resilience is a well-researched topic. The term is used by a diverse set of domains, communities, and research areas. In consequence there exists an abundance of theoretical definitions in the literature and numerous concepts that emerge from theses definitions and expert domains.</w:t>
+        <w:t xml:space="preserve">Resilience is a well-researched topic. The term is used by a diverse set of domains, communities, and research areas. </w:t>
+      </w:r>
+      <w:r>
+        <w:rPr>
+          <w:lang w:val="en-GB"/>
+        </w:rPr>
+        <w:t>This led to</w:t>
+      </w:r>
+      <w:r>
+        <w:t xml:space="preserve"> an abundance of theoretical definitions in the literature</w:t>
+      </w:r>
+      <w:r>
+        <w:rPr>
+          <w:lang w:val="en-GB"/>
+        </w:rPr>
+        <w:t xml:space="preserve">. Numerous </w:t>
+      </w:r>
+      <w:r>
+        <w:t>concepts emerge</w:t>
+      </w:r>
+      <w:r>
+        <w:rPr>
+          <w:lang w:val="en-GB"/>
+        </w:rPr>
+        <w:t>d</w:t>
+      </w:r>
+      <w:r>
+        <w:t xml:space="preserve"> from theses definitions and expert domains</w:t>
+      </w:r>
+      <w:r>
+        <w:rPr>
+          <w:lang w:val="en-GB"/>
+        </w:rPr>
+        <w:t xml:space="preserve"> with slightly varying notions</w:t>
+      </w:r>
+      <w:r>
+        <w:t>.</w:t>
+      </w:r>
+      <w:r>
+        <w:rPr>
+          <w:lang w:val="en-GB"/>
+        </w:rPr>
+        <w:t xml:space="preserve"> </w:t>
+      </w:r>
+      <w:r>
+        <w:t xml:space="preserve">The term originates from physics and is nowadays used with reference to safety, security, environment and ecological systems, mental health/psychology, </w:t>
+      </w:r>
+      <w:r>
+        <w:lastRenderedPageBreak/>
+        <w:t>biological system, and others. Despite the varying contexts, across all of these disciplines the concept of resilience is closely related with the capability and ability of the focus of concern</w:t>
+      </w:r>
+      <w:r>
+        <w:rPr>
+          <w:lang w:val="en-GB"/>
+        </w:rPr>
+        <w:t xml:space="preserve">. The latter is </w:t>
+      </w:r>
+      <w:r>
+        <w:t xml:space="preserve">typically </w:t>
+      </w:r>
+      <w:r>
+        <w:rPr>
+          <w:lang w:val="en-GB"/>
+        </w:rPr>
+        <w:t xml:space="preserve">a </w:t>
+      </w:r>
+      <w:r>
+        <w:t>system or agent</w:t>
+      </w:r>
+      <w:r>
+        <w:rPr>
+          <w:lang w:val="en-GB"/>
+        </w:rPr>
+        <w:t xml:space="preserve">, and resilience describes the level of response </w:t>
+      </w:r>
+      <w:r>
+        <w:t xml:space="preserve">to return to a stable state after a disruption impacted the original </w:t>
+      </w:r>
+      <w:r>
+        <w:rPr>
+          <w:lang w:val="en-GB"/>
+        </w:rPr>
+        <w:t xml:space="preserve">system </w:t>
+      </w:r>
+      <w:r>
+        <w:t>state</w:t>
+      </w:r>
+      <w:r>
+        <w:rPr>
+          <w:lang w:val="en-GB"/>
+        </w:rPr>
+        <w:t xml:space="preserve"> or actor context</w:t>
+      </w:r>
+      <w:r>
+        <w:t>.</w:t>
       </w:r>
     </w:p>
     <w:p>
@@ -1472,11 +1764,22 @@
         <w:pStyle w:val="BodyText"/>
       </w:pPr>
       <w:r>
-        <w:t xml:space="preserve">The term originates from physics and is nowadays used with reference to safety, security, environment and ecological systems, mental health/psychology, biological system, and others. Despite the varying contexts, across all of these disciplines the concept of resilience is closely related with the capability and ability of the focus of concern - typically the </w:t>
-      </w:r>
-      <w:r>
-        <w:lastRenderedPageBreak/>
-        <w:t>system or agent - to return to a stable state after a disruption impacted the original state.</w:t>
+        <w:rPr>
+          <w:lang w:val="en-GB"/>
+        </w:rPr>
+        <w:t>In light of COVID-19</w:t>
+      </w:r>
+      <w:r>
+        <w:t>, the term is frequently</w:t>
+      </w:r>
+      <w:r>
+        <w:rPr>
+          <w:lang w:val="en-GB"/>
+        </w:rPr>
+        <w:t xml:space="preserve"> used</w:t>
+      </w:r>
+      <w:r>
+        <w:t xml:space="preserve"> on the political and strategic level. Policymakers, operational experts, and academics concur that the concept of resilience plays a major role when addressing and assessing the extent to which organisations and systems are prepared and capable to respond to and recover from disruptions.</w:t>
       </w:r>
     </w:p>
     <w:p>
@@ -1484,65 +1787,355 @@
         <w:pStyle w:val="BodyText"/>
       </w:pPr>
       <w:r>
-        <w:t>Recently, the term is also used frequently on the political and strategic level. Policymakers, operational experts, and academics concur that the concept of resilience plays a major role when addressing and assessing the extent to which organisations and systems are prepared and capable to respond to and recover from disruptions.</w:t>
+        <w:t>Within air navigation, the term ‘resilience’ has been picked up by several communities, both operational and scientific. The concept first appeared in this context as a def</w:t>
+      </w:r>
+      <w:r>
+        <w:t>inition proposed by EUROCONTROL</w:t>
+      </w:r>
+      <w:r>
+        <w:t>: “Resilience is the intrinsic ability of a system to adjust its functioning prior to, during, or following changes and disturbances, so that it can sustain required operations under both expected and unexpected conditions.”</w:t>
+      </w:r>
+      <w:r>
+        <w:rPr>
+          <w:highlight w:val="yellow"/>
+        </w:rPr>
+        <w:fldChar w:fldCharType="begin"/>
+      </w:r>
+      <w:r>
+        <w:rPr>
+          <w:highlight w:val="yellow"/>
+        </w:rPr>
+        <w:instrText xml:space="preserve"> REF _Ref77868543 \r \h </w:instrText>
+      </w:r>
+      <w:r>
+        <w:rPr>
+          <w:highlight w:val="yellow"/>
+        </w:rPr>
+        <w:instrText xml:space="preserve"> \* MERGEFORMAT </w:instrText>
+      </w:r>
+      <w:r>
+        <w:rPr>
+          <w:highlight w:val="yellow"/>
+        </w:rPr>
+      </w:r>
+      <w:r>
+        <w:rPr>
+          <w:highlight w:val="yellow"/>
+        </w:rPr>
+        <w:fldChar w:fldCharType="separate"/>
+      </w:r>
+      <w:r>
+        <w:rPr>
+          <w:highlight w:val="yellow"/>
+        </w:rPr>
+        <w:t>[12]</w:t>
+      </w:r>
+      <w:r>
+        <w:rPr>
+          <w:highlight w:val="yellow"/>
+        </w:rPr>
+        <w:fldChar w:fldCharType="end"/>
+      </w:r>
+      <w:r>
+        <w:t xml:space="preserve"> Later, Gluchshenko (2012) proposed a widened view, including definitions for resilience, robustness, disturbance, stress, and perturbation</w:t>
+      </w:r>
+      <w:r>
+        <w:rPr>
+          <w:lang w:val="en-GB"/>
+        </w:rPr>
+        <w:t xml:space="preserve"> </w:t>
+      </w:r>
+      <w:r>
+        <w:rPr>
+          <w:highlight w:val="yellow"/>
+          <w:lang w:val="en-GB"/>
+        </w:rPr>
+        <w:fldChar w:fldCharType="begin"/>
+      </w:r>
+      <w:r>
+        <w:rPr>
+          <w:highlight w:val="yellow"/>
+          <w:lang w:val="en-GB"/>
+        </w:rPr>
+        <w:instrText xml:space="preserve"> REF _Ref77868753 \r \h </w:instrText>
+      </w:r>
+      <w:r>
+        <w:rPr>
+          <w:highlight w:val="yellow"/>
+          <w:lang w:val="en-GB"/>
+        </w:rPr>
+        <w:instrText xml:space="preserve"> \* MERGEFORMAT </w:instrText>
+      </w:r>
+      <w:r>
+        <w:rPr>
+          <w:highlight w:val="yellow"/>
+          <w:lang w:val="en-GB"/>
+        </w:rPr>
+      </w:r>
+      <w:r>
+        <w:rPr>
+          <w:highlight w:val="yellow"/>
+          <w:lang w:val="en-GB"/>
+        </w:rPr>
+        <w:fldChar w:fldCharType="separate"/>
+      </w:r>
+      <w:r>
+        <w:rPr>
+          <w:highlight w:val="yellow"/>
+          <w:lang w:val="en-GB"/>
+        </w:rPr>
+        <w:t>[13]</w:t>
+      </w:r>
+      <w:r>
+        <w:rPr>
+          <w:highlight w:val="yellow"/>
+          <w:lang w:val="en-GB"/>
+        </w:rPr>
+        <w:fldChar w:fldCharType="end"/>
+      </w:r>
+      <w:r>
+        <w:t>. In addition, the work marks the first proposition for a framework of different levels of stress and perturbations, as well as a proposition of potential metrics for resilience (both quantitative and qualitative). On a later work, Gluchshenko (2013) repeats the previous ideas and adds a performance-based approach as well as an algorithm to investigate resilience</w:t>
+      </w:r>
+      <w:r>
+        <w:rPr>
+          <w:lang w:val="en-GB"/>
+        </w:rPr>
+        <w:t xml:space="preserve"> </w:t>
+      </w:r>
+      <w:r>
+        <w:rPr>
+          <w:highlight w:val="yellow"/>
+          <w:lang w:val="en-GB"/>
+        </w:rPr>
+        <w:fldChar w:fldCharType="begin"/>
+      </w:r>
+      <w:r>
+        <w:rPr>
+          <w:highlight w:val="yellow"/>
+          <w:lang w:val="en-GB"/>
+        </w:rPr>
+        <w:instrText xml:space="preserve"> REF _Ref77869026 \r \h </w:instrText>
+      </w:r>
+      <w:r>
+        <w:rPr>
+          <w:highlight w:val="yellow"/>
+          <w:lang w:val="en-GB"/>
+        </w:rPr>
+        <w:instrText xml:space="preserve"> \* MERGEFORMAT </w:instrText>
+      </w:r>
+      <w:r>
+        <w:rPr>
+          <w:highlight w:val="yellow"/>
+          <w:lang w:val="en-GB"/>
+        </w:rPr>
+      </w:r>
+      <w:r>
+        <w:rPr>
+          <w:highlight w:val="yellow"/>
+          <w:lang w:val="en-GB"/>
+        </w:rPr>
+        <w:fldChar w:fldCharType="separate"/>
+      </w:r>
+      <w:r>
+        <w:rPr>
+          <w:highlight w:val="yellow"/>
+          <w:lang w:val="en-GB"/>
+        </w:rPr>
+        <w:t>[14]</w:t>
+      </w:r>
+      <w:r>
+        <w:rPr>
+          <w:highlight w:val="yellow"/>
+          <w:lang w:val="en-GB"/>
+        </w:rPr>
+        <w:fldChar w:fldCharType="end"/>
+      </w:r>
+      <w:r>
+        <w:t>.</w:t>
       </w:r>
     </w:p>
     <w:p>
       <w:pPr>
         <w:pStyle w:val="BodyText"/>
-      </w:pPr>
-      <w:r>
-        <w:t>Within air navigation, the term ‘resilience’ has been picked up by several communities, both operational and scientific. The concept first appeared in this context as a def</w:t>
-      </w:r>
-      <w:r>
-        <w:t>inition proposed by EUROCONTROL</w:t>
-      </w:r>
-      <w:r>
-        <w:t>: “Resilience is the intrinsic ability of a system to adjust its functioning prior to, during, or following changes and disturbances, so that it can sustain required operations under both expected and unexpected conditions.”</w:t>
-      </w:r>
-      <w:r>
-        <w:rPr>
-          <w:highlight w:val="yellow"/>
+        <w:rPr>
+          <w:lang w:val="en-GB"/>
+        </w:rPr>
+      </w:pPr>
+      <w:r>
+        <w:t>Those were the basic concepts that supported further works regarding resilience within the air navigation context. For example, the Project Resilience 2050</w:t>
+      </w:r>
+      <w:r>
+        <w:rPr>
+          <w:lang w:val="en-GB"/>
+        </w:rPr>
+        <w:t xml:space="preserve"> </w:t>
+      </w:r>
+      <w:r>
+        <w:rPr>
+          <w:highlight w:val="yellow"/>
+          <w:lang w:val="en-GB"/>
         </w:rPr>
         <w:fldChar w:fldCharType="begin"/>
       </w:r>
       <w:r>
         <w:rPr>
           <w:highlight w:val="yellow"/>
-        </w:rPr>
-        <w:instrText xml:space="preserve"> REF _Ref77868543 \r \h </w:instrText>
-      </w:r>
-      <w:r>
-        <w:rPr>
-          <w:highlight w:val="yellow"/>
+          <w:lang w:val="en-GB"/>
+        </w:rPr>
+        <w:instrText xml:space="preserve"> REF _Ref77940137 \r \h </w:instrText>
+      </w:r>
+      <w:r>
+        <w:rPr>
+          <w:highlight w:val="yellow"/>
+          <w:lang w:val="en-GB"/>
+        </w:rPr>
+      </w:r>
+      <w:r>
+        <w:rPr>
+          <w:highlight w:val="yellow"/>
+          <w:lang w:val="en-GB"/>
         </w:rPr>
         <w:instrText xml:space="preserve"> \* MERGEFORMAT </w:instrText>
       </w:r>
       <w:r>
         <w:rPr>
           <w:highlight w:val="yellow"/>
-        </w:rPr>
-      </w:r>
-      <w:r>
-        <w:rPr>
-          <w:highlight w:val="yellow"/>
+          <w:lang w:val="en-GB"/>
         </w:rPr>
         <w:fldChar w:fldCharType="separate"/>
       </w:r>
       <w:r>
         <w:rPr>
           <w:highlight w:val="yellow"/>
-        </w:rPr>
-        <w:t>[12]</w:t>
-      </w:r>
-      <w:r>
-        <w:rPr>
-          <w:highlight w:val="yellow"/>
+          <w:lang w:val="en-GB"/>
+        </w:rPr>
+        <w:t>[15]</w:t>
+      </w:r>
+      <w:r>
+        <w:rPr>
+          <w:highlight w:val="yellow"/>
+          <w:lang w:val="en-GB"/>
         </w:rPr>
         <w:fldChar w:fldCharType="end"/>
       </w:r>
       <w:r>
-        <w:t xml:space="preserve"> Later, Gluchshenko (2012) proposed a widened view, including definitions for resilience, robustness, disturbance, stress, and perturbation</w:t>
+        <w:t xml:space="preserve"> addres</w:t>
+      </w:r>
+      <w:r>
+        <w:rPr>
+          <w:lang w:val="en-GB"/>
+        </w:rPr>
+        <w:t>s</w:t>
+      </w:r>
+      <w:r>
+        <w:t xml:space="preserve">ed the previous definitions and other technical tasks. The project ran from June 2012 and lasted 43 months, evolving the way to measure resilience. For the project, not only the time of deviation and time of recovery is considered. Instead, it measures resilience as the relative difference of rate of delays correlation, or </w:t>
+      </w:r>
+      <m:oMath>
+        <m:r>
+          <w:rPr>
+            <w:rFonts w:ascii="Cambria Math" w:hAnsi="Cambria Math"/>
+          </w:rPr>
+          <m:t>R=(a</m:t>
+        </m:r>
+        <m:sSub>
+          <m:sSubPr>
+            <m:ctrlPr>
+              <w:rPr>
+                <w:rFonts w:ascii="Cambria Math" w:hAnsi="Cambria Math"/>
+                <w:i/>
+              </w:rPr>
+            </m:ctrlPr>
+          </m:sSubPr>
+          <m:e>
+            <m:r>
+              <w:rPr>
+                <w:rFonts w:ascii="Cambria Math" w:hAnsi="Cambria Math"/>
+              </w:rPr>
+              <m:t>x</m:t>
+            </m:r>
+          </m:e>
+          <m:sub>
+            <m:r>
+              <w:rPr>
+                <w:rFonts w:ascii="Cambria Math" w:hAnsi="Cambria Math"/>
+              </w:rPr>
+              <m:t>1</m:t>
+            </m:r>
+          </m:sub>
+        </m:sSub>
+        <m:r>
+          <w:rPr>
+            <w:rFonts w:ascii="Cambria Math" w:hAnsi="Cambria Math"/>
+          </w:rPr>
+          <m:t>-d</m:t>
+        </m:r>
+        <m:sSub>
+          <m:sSubPr>
+            <m:ctrlPr>
+              <w:rPr>
+                <w:rFonts w:ascii="Cambria Math" w:hAnsi="Cambria Math"/>
+                <w:i/>
+              </w:rPr>
+            </m:ctrlPr>
+          </m:sSubPr>
+          <m:e>
+            <m:r>
+              <w:rPr>
+                <w:rFonts w:ascii="Cambria Math" w:hAnsi="Cambria Math"/>
+              </w:rPr>
+              <m:t>x</m:t>
+            </m:r>
+          </m:e>
+          <m:sub>
+            <m:r>
+              <w:rPr>
+                <w:rFonts w:ascii="Cambria Math" w:hAnsi="Cambria Math"/>
+              </w:rPr>
+              <m:t>1</m:t>
+            </m:r>
+          </m:sub>
+        </m:sSub>
+        <m:r>
+          <w:rPr>
+            <w:rFonts w:ascii="Cambria Math" w:hAnsi="Cambria Math"/>
+          </w:rPr>
+          <m:t>)/</m:t>
+        </m:r>
+        <m:r>
+          <w:rPr>
+            <w:rFonts w:ascii="Cambria Math" w:hAnsi="Cambria Math"/>
+          </w:rPr>
+          <m:t>d</m:t>
+        </m:r>
+        <m:sSub>
+          <m:sSubPr>
+            <m:ctrlPr>
+              <w:rPr>
+                <w:rFonts w:ascii="Cambria Math" w:hAnsi="Cambria Math"/>
+                <w:i/>
+              </w:rPr>
+            </m:ctrlPr>
+          </m:sSubPr>
+          <m:e>
+            <m:r>
+              <w:rPr>
+                <w:rFonts w:ascii="Cambria Math" w:hAnsi="Cambria Math"/>
+              </w:rPr>
+              <m:t>x</m:t>
+            </m:r>
+          </m:e>
+          <m:sub>
+            <m:r>
+              <w:rPr>
+                <w:rFonts w:ascii="Cambria Math" w:hAnsi="Cambria Math"/>
+              </w:rPr>
+              <m:t>1</m:t>
+            </m:r>
+          </m:sub>
+        </m:sSub>
+      </m:oMath>
+      <w:r>
+        <w:t>. As a difference between two pearson correlations, it has no unit adopted. Finally, Koelle (2015) proposed to address resilience as a situation management and state-oriented problem</w:t>
       </w:r>
       <w:r>
         <w:rPr>
@@ -1562,7 +2155,7 @@
           <w:highlight w:val="yellow"/>
           <w:lang w:val="en-GB"/>
         </w:rPr>
-        <w:instrText xml:space="preserve"> REF _Ref77868753 \r \h </w:instrText>
+        <w:instrText xml:space="preserve"> REF _Ref77869422 \r \h </w:instrText>
       </w:r>
       <w:r>
         <w:rPr>
@@ -1589,7 +2182,7 @@
           <w:highlight w:val="yellow"/>
           <w:lang w:val="en-GB"/>
         </w:rPr>
-        <w:t>[13]</w:t>
+        <w:t>[16]</w:t>
       </w:r>
       <w:r>
         <w:rPr>
@@ -1599,64 +2192,13 @@
         <w:fldChar w:fldCharType="end"/>
       </w:r>
       <w:r>
-        <w:t>. In addition, the work marks the first proposition for a framework of different levels of stress and perturbations, as well as a proposition of potential metrics for resilience (both quantitative and qualitative). On a later work, Gluchshenko (2013) repeats the previous ideas and adds a performance-based approach as well as an algorithm to investigate resilience</w:t>
-      </w:r>
-      <w:r>
-        <w:rPr>
-          <w:lang w:val="en-GB"/>
-        </w:rPr>
-        <w:t xml:space="preserve"> </w:t>
-      </w:r>
-      <w:r>
-        <w:rPr>
-          <w:highlight w:val="yellow"/>
-          <w:lang w:val="en-GB"/>
-        </w:rPr>
-        <w:fldChar w:fldCharType="begin"/>
-      </w:r>
-      <w:r>
-        <w:rPr>
-          <w:highlight w:val="yellow"/>
-          <w:lang w:val="en-GB"/>
-        </w:rPr>
-        <w:instrText xml:space="preserve"> REF _Ref77869026 \r \h </w:instrText>
-      </w:r>
-      <w:r>
-        <w:rPr>
-          <w:highlight w:val="yellow"/>
-          <w:lang w:val="en-GB"/>
-        </w:rPr>
-        <w:instrText xml:space="preserve"> \* MERGEFORMAT </w:instrText>
-      </w:r>
-      <w:r>
-        <w:rPr>
-          <w:highlight w:val="yellow"/>
-          <w:lang w:val="en-GB"/>
-        </w:rPr>
-      </w:r>
-      <w:r>
-        <w:rPr>
-          <w:highlight w:val="yellow"/>
-          <w:lang w:val="en-GB"/>
-        </w:rPr>
-        <w:fldChar w:fldCharType="separate"/>
-      </w:r>
-      <w:r>
-        <w:rPr>
-          <w:highlight w:val="yellow"/>
-          <w:lang w:val="en-GB"/>
-        </w:rPr>
-        <w:t>[14]</w:t>
-      </w:r>
-      <w:r>
-        <w:rPr>
-          <w:highlight w:val="yellow"/>
-          <w:lang w:val="en-GB"/>
-        </w:rPr>
-        <w:fldChar w:fldCharType="end"/>
-      </w:r>
-      <w:r>
-        <w:t>.</w:t>
+        <w:t>. Through two case studies, the author argued that “there is a lack of fit of the current operational ANS performance indicators to address impact of disruptions as they are primarily based on actual timestamps or transition times.”</w:t>
+      </w:r>
+      <w:r>
+        <w:rPr>
+          <w:lang w:val="en-GB"/>
+        </w:rPr>
+        <w:t xml:space="preserve"> To describe the system state as set of variables (or features) is required.</w:t>
       </w:r>
     </w:p>
     <w:p>
@@ -1664,73 +2206,7 @@
         <w:pStyle w:val="BodyText"/>
       </w:pPr>
       <w:r>
-        <w:t>Those were the basic concepts that supported further works regarding resilience within the air navigation context. For example, the Project Resilience 2050 addres</w:t>
-      </w:r>
-      <w:r>
-        <w:rPr>
-          <w:lang w:val="en-GB"/>
-        </w:rPr>
-        <w:t>s</w:t>
-      </w:r>
-      <w:r>
-        <w:t>ed the previous definitions and other technical tasks. The project ran from June 2012 and lasted 43 months, evolving the way to measure resilience. For the project, not only the time of deviation and time of recovery is considered. Instead, it measures resilience as the relative difference of rate of delays correlation, or R = (ax1 – dx1)/dx1. As a difference between two pearson correlations, it has no unit adopted. Finally, Koelle (2015) proposed to address resilience as a situation management and state-oriented problem</w:t>
-      </w:r>
-      <w:r>
-        <w:rPr>
-          <w:lang w:val="en-GB"/>
-        </w:rPr>
-        <w:t xml:space="preserve"> </w:t>
-      </w:r>
-      <w:r>
-        <w:rPr>
-          <w:highlight w:val="yellow"/>
-          <w:lang w:val="en-GB"/>
-        </w:rPr>
-        <w:fldChar w:fldCharType="begin"/>
-      </w:r>
-      <w:r>
-        <w:rPr>
-          <w:highlight w:val="yellow"/>
-          <w:lang w:val="en-GB"/>
-        </w:rPr>
-        <w:instrText xml:space="preserve"> REF _Ref77869422 \r \h </w:instrText>
-      </w:r>
-      <w:r>
-        <w:rPr>
-          <w:highlight w:val="yellow"/>
-          <w:lang w:val="en-GB"/>
-        </w:rPr>
-        <w:instrText xml:space="preserve"> \* MERGEFORMAT </w:instrText>
-      </w:r>
-      <w:r>
-        <w:rPr>
-          <w:highlight w:val="yellow"/>
-          <w:lang w:val="en-GB"/>
-        </w:rPr>
-      </w:r>
-      <w:r>
-        <w:rPr>
-          <w:highlight w:val="yellow"/>
-          <w:lang w:val="en-GB"/>
-        </w:rPr>
-        <w:fldChar w:fldCharType="separate"/>
-      </w:r>
-      <w:r>
-        <w:rPr>
-          <w:highlight w:val="yellow"/>
-          <w:lang w:val="en-GB"/>
-        </w:rPr>
-        <w:t>[15]</w:t>
-      </w:r>
-      <w:r>
-        <w:rPr>
-          <w:highlight w:val="yellow"/>
-          <w:lang w:val="en-GB"/>
-        </w:rPr>
-        <w:fldChar w:fldCharType="end"/>
-      </w:r>
-      <w:r>
-        <w:t>. Through two case studies, the author argued that “there is a lack of fit of the current operational ANS performance indicators to address impact of disruptions as they are primarily based on actual timestamps or transition times.”</w:t>
+        <w:t>The unprecedented decline in air transportation since March 2020 has triggered an increased interest in the topic. For example under the umbrella of the ICAO Global Air Navigation Plan Study Group, an expert team is currently working on refining the performance framework with a view to resilience. With a view to COVID, there is a dual interest in understanding resilience in air navigation/transportation:</w:t>
       </w:r>
     </w:p>
     <w:p>
@@ -1738,22 +2214,14 @@
         <w:pStyle w:val="BodyText"/>
       </w:pPr>
       <w:r>
-        <w:t>The unprecedented decline in air transportation since March 2020 has triggered an increased interest in the topic. For example under the umbrella of the ICAO Global Air Navigation Plan Study Group, an expert team is currently working on refining the performance framework with a view to resilience. With a view to COVID, there is a dual interest in understanding resilience in air navigation/transportation:</w:t>
-      </w:r>
-    </w:p>
-    <w:p>
-      <w:pPr>
-        <w:pStyle w:val="BodyText"/>
-      </w:pPr>
-      <w:r>
         <w:t>•</w:t>
       </w:r>
       <w:r>
         <w:tab/>
-        <w:t xml:space="preserve">political level: The continuity and sustainability of a stable air traffic system supports and affects other dimensions of political interest, such as commercial relations, tourism industry, public health policies, among others. As a result, at a political level, it is of the utmost importance that the air navigation system remains functional. In that understanding, political acts were necessary in face of the pandemic crisis effects on aviation. For example, many governments injected financial support in the airline sector in order to help them survive the worst periods. In addition, measures such as tax deferrals to air navigation services providers were also adopted. Therefore, understanding </w:t>
-      </w:r>
-      <w:r>
-        <w:t>how the air navigation system can exist in a more resilient manner is certainly beneficial for many political agents.</w:t>
+        <w:t xml:space="preserve">political level: The continuity and sustainability of a stable air traffic system supports and affects other dimensions of political interest, such as commercial relations, tourism industry, public health policies, among others. As a result, at a political level, it is of the utmost importance that the air navigation system remains functional. In that understanding, political acts </w:t>
+      </w:r>
+      <w:r>
+        <w:t>were necessary in face of the pandemic crisis effects on aviation. For example, many governments injected financial support in the airline sector in order to help them survive the worst periods. In addition, measures such as tax deferrals to air navigation services providers were also adopted. Therefore, understanding how the air navigation system can exist in a more resilient manner is certainly beneficial for many political agents.</w:t>
       </w:r>
     </w:p>
     <w:p>
@@ -1838,7 +2306,7 @@
         <w:rPr>
           <w:lang w:val="en-GB"/>
         </w:rPr>
-        <w:t>[16]</w:t>
+        <w:t>[17]</w:t>
       </w:r>
       <w:r>
         <w:rPr>
@@ -1873,7 +2341,7 @@
         <w:rPr>
           <w:lang w:val="en-GB"/>
         </w:rPr>
-        <w:t>[17]</w:t>
+        <w:t>[18]</w:t>
       </w:r>
       <w:r>
         <w:rPr>
@@ -1908,7 +2376,7 @@
         <w:rPr>
           <w:lang w:val="en-GB"/>
         </w:rPr>
-        <w:t>[18]</w:t>
+        <w:t>[19]</w:t>
       </w:r>
       <w:r>
         <w:rPr>
@@ -1984,6 +2452,9 @@
     <w:p>
       <w:pPr>
         <w:pStyle w:val="BodyText"/>
+        <w:rPr>
+          <w:lang w:val="en-GB"/>
+        </w:rPr>
       </w:pPr>
       <w:r>
         <w:rPr>
@@ -2017,6 +2488,63 @@
         <w:rPr>
           <w:lang w:val="en-GB"/>
         </w:rPr>
+        <w:t xml:space="preserve"> (</w:t>
+      </w:r>
+      <w:hyperlink r:id="rId10" w:history="1">
+        <w:r>
+          <w:rPr>
+            <w:rStyle w:val="Hyperlink"/>
+            <w:lang w:val="en-GB"/>
+          </w:rPr>
+          <w:t>https://opensky-network.org</w:t>
+        </w:r>
+      </w:hyperlink>
+      <w:r>
+        <w:rPr>
+          <w:lang w:val="en-GB"/>
+        </w:rPr>
+        <w:t xml:space="preserve">). </w:t>
+      </w:r>
+      <w:r>
+        <w:rPr>
+          <w:lang w:val="en-GB"/>
+        </w:rPr>
+        <w:t xml:space="preserve">To support research, </w:t>
+      </w:r>
+      <w:r>
+        <w:rPr>
+          <w:lang w:val="en-GB"/>
+        </w:rPr>
+        <w:t>Opensky</w:t>
+      </w:r>
+      <w:r>
+        <w:rPr>
+          <w:lang w:val="en-GB"/>
+        </w:rPr>
+        <w:t xml:space="preserve">-Network publishes on a monthly basis </w:t>
+      </w:r>
+      <w:r>
+        <w:rPr>
+          <w:lang w:val="en-GB"/>
+        </w:rPr>
+        <w:t>a global flight data set</w:t>
+      </w:r>
+      <w:r>
+        <w:rPr>
+          <w:lang w:val="en-GB"/>
+        </w:rPr>
+        <w:t xml:space="preserve"> via zenedoo</w:t>
+      </w:r>
+      <w:r>
+        <w:rPr>
+          <w:lang w:val="en-GB"/>
+        </w:rPr>
+        <w:t xml:space="preserve"> </w:t>
+      </w:r>
+      <w:r>
+        <w:rPr>
+          <w:lang w:val="en-GB"/>
+        </w:rPr>
         <w:fldChar w:fldCharType="begin"/>
       </w:r>
       <w:r>
@@ -2040,14 +2568,20 @@
         <w:rPr>
           <w:lang w:val="en-GB"/>
         </w:rPr>
-        <w:t>[1</w:t>
-      </w:r>
-      <w:r>
-        <w:rPr>
-          <w:highlight w:val="yellow"/>
-          <w:lang w:val="en-GB"/>
-        </w:rPr>
-        <w:t>9]</w:t>
+        <w:t>[2</w:t>
+      </w:r>
+      <w:r>
+        <w:rPr>
+          <w:lang w:val="en-GB"/>
+        </w:rPr>
+        <w:t>0</w:t>
+      </w:r>
+      <w:r>
+        <w:rPr>
+          <w:highlight w:val="yellow"/>
+          <w:lang w:val="en-GB"/>
+        </w:rPr>
+        <w:t>]</w:t>
       </w:r>
       <w:r>
         <w:rPr>
@@ -2060,6 +2594,99 @@
           <w:lang w:val="en-GB"/>
         </w:rPr>
         <w:t>.</w:t>
+      </w:r>
+      <w:r>
+        <w:rPr>
+          <w:lang w:val="en-GB"/>
+        </w:rPr>
+        <w:t xml:space="preserve"> Supporting aeronautical information on airports, i.e. the association of the airport location indicator with nation states, is taken from ourairports (</w:t>
+      </w:r>
+      <w:hyperlink r:id="rId11" w:history="1">
+        <w:r>
+          <w:rPr>
+            <w:rStyle w:val="Hyperlink"/>
+            <w:lang w:val="en-GB"/>
+          </w:rPr>
+          <w:t>https://ourairports.com/</w:t>
+        </w:r>
+      </w:hyperlink>
+      <w:r>
+        <w:rPr>
+          <w:lang w:val="en-GB"/>
+        </w:rPr>
+        <w:t xml:space="preserve">). </w:t>
+      </w:r>
+      <w:r>
+        <w:rPr>
+          <w:lang w:val="en-GB"/>
+        </w:rPr>
+        <w:t xml:space="preserve">To augment the flight-by-flight records with georefernces (c.f. next section), associated geospatial data sets from the Flanders Maritime Institute </w:t>
+      </w:r>
+      <w:r>
+        <w:rPr>
+          <w:lang w:val="en-GB"/>
+        </w:rPr>
+        <w:fldChar w:fldCharType="begin"/>
+      </w:r>
+      <w:r>
+        <w:rPr>
+          <w:lang w:val="en-GB"/>
+        </w:rPr>
+        <w:instrText xml:space="preserve"> REF _Ref77936769 \r \h </w:instrText>
+      </w:r>
+      <w:r>
+        <w:rPr>
+          <w:lang w:val="en-GB"/>
+        </w:rPr>
+      </w:r>
+      <w:r>
+        <w:rPr>
+          <w:lang w:val="en-GB"/>
+        </w:rPr>
+        <w:fldChar w:fldCharType="separate"/>
+      </w:r>
+      <w:r>
+        <w:rPr>
+          <w:lang w:val="en-GB"/>
+        </w:rPr>
+        <w:t>[21]</w:t>
+      </w:r>
+      <w:r>
+        <w:rPr>
+          <w:lang w:val="en-GB"/>
+        </w:rPr>
+        <w:fldChar w:fldCharType="end"/>
+      </w:r>
+      <w:r>
+        <w:rPr>
+          <w:lang w:val="en-GB"/>
+        </w:rPr>
+        <w:t xml:space="preserve"> were used. The data cleaning</w:t>
+      </w:r>
+      <w:r>
+        <w:rPr>
+          <w:lang w:val="en-GB"/>
+        </w:rPr>
+        <w:t xml:space="preserve"> of the source data</w:t>
+      </w:r>
+      <w:r>
+        <w:rPr>
+          <w:lang w:val="en-GB"/>
+        </w:rPr>
+        <w:t xml:space="preserve"> resulted in an integrated flight-by-flight dataset </w:t>
+      </w:r>
+      <w:r>
+        <w:rPr>
+          <w:lang w:val="en-GB"/>
+        </w:rPr>
+        <w:t xml:space="preserve">with identifying the origin and destination countries and global regions. The </w:t>
+      </w:r>
+      <w:r>
+        <w:rPr>
+          <w:lang w:val="en-GB"/>
+        </w:rPr>
+        <w:lastRenderedPageBreak/>
+        <w:t xml:space="preserve">results of this study are derived from the associated analytic dataset. </w:t>
       </w:r>
     </w:p>
     <w:p>
@@ -2078,38 +2705,40 @@
           <w:lang w:val="en-GB" w:eastAsia="en-GB"/>
         </w:rPr>
         <w:drawing>
-          <wp:inline distT="0" distB="0" distL="0" distR="0" wp14:anchorId="6E50633B" wp14:editId="1ED97314">
-            <wp:extent cx="3195955" cy="1502410"/>
-            <wp:effectExtent l="0" t="0" r="4445" b="2540"/>
-            <wp:docPr id="4" name="Picture" descr="Figure 3.1: Reproducible Research Approach"/>
-            <wp:cNvGraphicFramePr/>
+          <wp:inline distT="0" distB="0" distL="0" distR="0">
+            <wp:extent cx="3195955" cy="1479550"/>
+            <wp:effectExtent l="0" t="0" r="4445" b="6350"/>
+            <wp:docPr id="1" name="Picture 1"/>
+            <wp:cNvGraphicFramePr>
+              <a:graphicFrameLocks xmlns:a="http://schemas.openxmlformats.org/drawingml/2006/main" noChangeAspect="1"/>
+            </wp:cNvGraphicFramePr>
             <a:graphic xmlns:a="http://schemas.openxmlformats.org/drawingml/2006/main">
               <a:graphicData uri="http://schemas.openxmlformats.org/drawingml/2006/picture">
                 <pic:pic xmlns:pic="http://schemas.openxmlformats.org/drawingml/2006/picture">
                   <pic:nvPicPr>
-                    <pic:cNvPr id="3" name="Picture" descr="Figure 3.1: Reproducible Research Approach"/>
+                    <pic:cNvPr id="1" name="approach.png"/>
                     <pic:cNvPicPr/>
                   </pic:nvPicPr>
                   <pic:blipFill>
-                    <a:blip r:embed="rId10"/>
+                    <a:blip r:embed="rId12" cstate="print">
+                      <a:extLst>
+                        <a:ext uri="{28A0092B-C50C-407E-A947-70E740481C1C}">
+                          <a14:useLocalDpi xmlns:a14="http://schemas.microsoft.com/office/drawing/2010/main" val="0"/>
+                        </a:ext>
+                      </a:extLst>
+                    </a:blip>
                     <a:stretch>
                       <a:fillRect/>
                     </a:stretch>
                   </pic:blipFill>
-                  <pic:spPr bwMode="auto">
+                  <pic:spPr>
                     <a:xfrm>
                       <a:off x="0" y="0"/>
-                      <a:ext cx="3195955" cy="1502410"/>
+                      <a:ext cx="3195955" cy="1479550"/>
                     </a:xfrm>
                     <a:prstGeom prst="rect">
                       <a:avLst/>
                     </a:prstGeom>
-                    <a:noFill/>
-                    <a:ln w="9525">
-                      <a:noFill/>
-                      <a:headEnd/>
-                      <a:tailEnd/>
-                    </a:ln>
                   </pic:spPr>
                 </pic:pic>
               </a:graphicData>
@@ -2135,13 +2764,21 @@
         <w:pStyle w:val="Heading2"/>
       </w:pPr>
       <w:r>
-        <w:lastRenderedPageBreak/>
-        <w:t>Open Source Data</w:t>
+        <w:t xml:space="preserve">Open Source </w:t>
+      </w:r>
+      <w:r>
+        <w:t xml:space="preserve">Air Traffic </w:t>
+      </w:r>
+      <w:r>
+        <w:t>Data</w:t>
       </w:r>
     </w:p>
     <w:p>
       <w:pPr>
         <w:pStyle w:val="BodyText"/>
+        <w:rPr>
+          <w:lang w:val="en-GB"/>
+        </w:rPr>
       </w:pPr>
       <w:r>
         <w:t xml:space="preserve">This study builds on publicly available data. </w:t>
@@ -2185,7 +2822,7 @@
         <w:rPr>
           <w:lang w:val="en-GB"/>
         </w:rPr>
-        <w:t>[19]</w:t>
+        <w:t>[20]</w:t>
       </w:r>
       <w:r>
         <w:rPr>
@@ -2194,7 +2831,25 @@
         <w:fldChar w:fldCharType="end"/>
       </w:r>
       <w:r>
-        <w:t xml:space="preserve">. The data spans the period since 1. January 2019. Fig. </w:t>
+        <w:t>. The data</w:t>
+      </w:r>
+      <w:r>
+        <w:rPr>
+          <w:lang w:val="en-GB"/>
+        </w:rPr>
+        <w:t xml:space="preserve"> for this paper</w:t>
+      </w:r>
+      <w:r>
+        <w:t xml:space="preserve"> spans the period 1. January 2019</w:t>
+      </w:r>
+      <w:r>
+        <w:rPr>
+          <w:lang w:val="en-GB"/>
+        </w:rPr>
+        <w:t xml:space="preserve"> – 30. June 2021</w:t>
+      </w:r>
+      <w:r>
+        <w:t xml:space="preserve">. Fig. </w:t>
       </w:r>
       <w:r>
         <w:rPr>
@@ -2213,6 +2868,44 @@
       </w:r>
       <w:r>
         <w:t xml:space="preserve"> globally. The observed continual increase throughout the first six months in 2019 is driven by the increasing rate of ADSB equipage. Particularly, air transport operators in the United States or operating to the United States established compliance with the ADSB mandate applicable as of 1. January 2020. In 2019, the peak daily number of tracked flights ranges just under 104000. The negative spike observed on 2019-09-22 is linked to a data outage. Throughout the second half of 2019 the median number of flights ranged just under 88000.</w:t>
+      </w:r>
+      <w:r>
+        <w:rPr>
+          <w:lang w:val="en-GB"/>
+        </w:rPr>
+        <w:t xml:space="preserve"> Tracked aircraft also include non-commercial operations of light aircraft (e.g. private flying)</w:t>
+      </w:r>
+      <w:r>
+        <w:rPr>
+          <w:lang w:val="en-GB"/>
+        </w:rPr>
+        <w:t xml:space="preserve"> transmitting Mode S or ADSB</w:t>
+      </w:r>
+      <w:r>
+        <w:rPr>
+          <w:lang w:val="en-GB"/>
+        </w:rPr>
+        <w:t xml:space="preserve">. </w:t>
+      </w:r>
+      <w:r>
+        <w:rPr>
+          <w:lang w:val="en-GB"/>
+        </w:rPr>
+        <w:t>At the same time, there is a share of the commercial fleet that – dependent on the regional requirements – is not yet ADSB equipped.</w:t>
+      </w:r>
+      <w:bookmarkStart w:id="0" w:name="_GoBack"/>
+      <w:bookmarkEnd w:id="0"/>
+      <w:r>
+        <w:rPr>
+          <w:lang w:val="en-GB"/>
+        </w:rPr>
+        <w:t xml:space="preserve"> </w:t>
+      </w:r>
+      <w:r>
+        <w:rPr>
+          <w:lang w:val="en-GB"/>
+        </w:rPr>
+        <w:t>This needs to be taken into account when comparing Fig.4 with Fig. 2, for example.</w:t>
       </w:r>
     </w:p>
     <w:p>
@@ -2239,7 +2932,7 @@
                     <pic:cNvPicPr/>
                   </pic:nvPicPr>
                   <pic:blipFill>
-                    <a:blip r:embed="rId11"/>
+                    <a:blip r:embed="rId13"/>
                     <a:stretch>
                       <a:fillRect/>
                     </a:stretch>
@@ -2271,7 +2964,10 @@
         <w:pStyle w:val="figurecaption"/>
       </w:pPr>
       <w:r>
-        <w:t xml:space="preserve">Daily flights tracked by </w:t>
+        <w:t>Number of global d</w:t>
+      </w:r>
+      <w:r>
+        <w:t xml:space="preserve">aily flights tracked by </w:t>
       </w:r>
       <w:r>
         <w:t>Opensky-Network</w:t>
@@ -2294,7 +2990,10 @@
         <w:t>Opensky-Network</w:t>
       </w:r>
       <w:r>
-        <w:t xml:space="preserve"> identifies a flight based on a series of received messages of 15 minutes or more</w:t>
+        <w:t xml:space="preserve"> identifies a flight based on a series of received messages of 15 </w:t>
+      </w:r>
+      <w:r>
+        <w:t>minutes or more</w:t>
       </w:r>
       <w:r>
         <w:rPr>
@@ -2338,7 +3037,16 @@
         <w:fldChar w:fldCharType="end"/>
       </w:r>
       <w:r>
-        <w:t xml:space="preserve">. As the sensor network does not cover the whole globe/airspace, a consistency check is made for flights leaving the coverage area and entering again (e.g. oceanic area). </w:t>
+        <w:t xml:space="preserve">. </w:t>
+      </w:r>
+      <w:r>
+        <w:rPr>
+          <w:lang w:val="en-GB"/>
+        </w:rPr>
+        <w:t xml:space="preserve">The flight records provide flight identification information (i.e. transmitted ICAO24 bit address and ‘callsign’), 4-D position with a complementary geo-altitude, and positional information of the first and last position. </w:t>
+      </w:r>
+      <w:r>
+        <w:t xml:space="preserve">As the sensor network does not cover the whole globe/airspace, a consistency check is made for flights leaving the coverage area and entering again (e.g. oceanic area). </w:t>
       </w:r>
       <w:r>
         <w:rPr>
@@ -2444,7 +3152,7 @@
         <w:rPr>
           <w:lang w:val="en-GB"/>
         </w:rPr>
-        <w:t>[20]</w:t>
+        <w:t>[21]</w:t>
       </w:r>
       <w:r>
         <w:rPr>
@@ -2831,7 +3539,13 @@
         <w:fldChar w:fldCharType="separate"/>
       </w:r>
       <w:r>
-        <w:t>[13]</w:t>
+        <w:t>[1</w:t>
+      </w:r>
+      <w:r>
+        <w:t>3</w:t>
+      </w:r>
+      <w:r>
+        <w:t>]</w:t>
       </w:r>
       <w:r>
         <w:fldChar w:fldCharType="end"/>
@@ -2893,6 +3607,7 @@
           <w:noProof/>
           <w:lang w:val="en-GB" w:eastAsia="en-GB"/>
         </w:rPr>
+        <w:lastRenderedPageBreak/>
         <w:drawing>
           <wp:inline distT="0" distB="0" distL="0" distR="0">
             <wp:extent cx="3308985" cy="1901090"/>
@@ -2911,7 +3626,7 @@
                     </pic:cNvPicPr>
                   </pic:nvPicPr>
                   <pic:blipFill>
-                    <a:blip r:embed="rId12" cstate="print">
+                    <a:blip r:embed="rId14" cstate="print">
                       <a:extLst>
                         <a:ext uri="{28A0092B-C50C-407E-A947-70E740481C1C}">
                           <a14:useLocalDpi xmlns:a14="http://schemas.microsoft.com/office/drawing/2010/main" val="0"/>
@@ -3156,7 +3871,6 @@
           <w:noProof/>
           <w:lang w:val="en-GB" w:eastAsia="en-GB"/>
         </w:rPr>
-        <w:lastRenderedPageBreak/>
         <w:drawing>
           <wp:inline distT="0" distB="0" distL="0" distR="0" wp14:anchorId="22BA4A59" wp14:editId="443AAA8B">
             <wp:extent cx="3200400" cy="1991995"/>
@@ -3171,7 +3885,7 @@
                     <pic:cNvPicPr/>
                   </pic:nvPicPr>
                   <pic:blipFill rotWithShape="1">
-                    <a:blip r:embed="rId13"/>
+                    <a:blip r:embed="rId15"/>
                     <a:srcRect l="3236" r="17402" b="6202"/>
                     <a:stretch/>
                   </pic:blipFill>
@@ -3270,7 +3984,7 @@
                     <pic:cNvPicPr/>
                   </pic:nvPicPr>
                   <pic:blipFill rotWithShape="1">
-                    <a:blip r:embed="rId14"/>
+                    <a:blip r:embed="rId16"/>
                     <a:srcRect l="3748" r="25407" b="7605"/>
                     <a:stretch/>
                   </pic:blipFill>
@@ -3336,10 +4050,7 @@
         <w:pStyle w:val="BodyText"/>
       </w:pPr>
       <w:r>
-        <w:t xml:space="preserve">Based on the study dataset Fig. 3.2 provides an appreciation of the global developments. This paper zooms in on comparing </w:t>
-      </w:r>
-      <w:r>
-        <w:t xml:space="preserve">the situation in Brazil, Europe, and the United States. Figure </w:t>
+        <w:t xml:space="preserve">Based on the study dataset Fig. 3.2 provides an appreciation of the global developments. This paper zooms in on comparing the situation in Brazil, Europe, and the United States. Figure </w:t>
       </w:r>
       <w:r>
         <w:rPr>
@@ -3384,7 +4095,7 @@
                     <pic:cNvPicPr/>
                   </pic:nvPicPr>
                   <pic:blipFill rotWithShape="1">
-                    <a:blip r:embed="rId15"/>
+                    <a:blip r:embed="rId17"/>
                     <a:srcRect l="2044" r="1543" b="15333"/>
                     <a:stretch/>
                   </pic:blipFill>
@@ -3442,6 +4153,7 @@
         <w:pStyle w:val="BodyText"/>
       </w:pPr>
       <w:r>
+        <w:lastRenderedPageBreak/>
         <w:t>Brazil also experienced the sharp decline in traffic in March 2020. Similar to the US, traffic in Brazil showed an initial continual increase. Traffic show an alternating pattern.</w:t>
       </w:r>
     </w:p>
@@ -3495,7 +4207,7 @@
                     <pic:cNvPicPr/>
                   </pic:nvPicPr>
                   <pic:blipFill>
-                    <a:blip r:embed="rId16"/>
+                    <a:blip r:embed="rId18"/>
                     <a:stretch>
                       <a:fillRect/>
                     </a:stretch>
@@ -3591,14 +4303,7 @@
         <w:rPr>
           <w:lang w:val="en-GB"/>
         </w:rPr>
-        <w:t xml:space="preserve">The first signs of recovery need to be balanced against the overall system efficiency and performance. This is </w:t>
-      </w:r>
-      <w:r>
-        <w:rPr>
-          <w:lang w:val="en-GB"/>
-        </w:rPr>
-        <w:lastRenderedPageBreak/>
-        <w:t xml:space="preserve">particularly relevant as higher levels of efficiency will support the political ambition to address the contribution of aviation to the environmental sustainability discussion. </w:t>
+        <w:t xml:space="preserve">The first signs of recovery need to be balanced against the overall system efficiency and performance. This is particularly relevant as higher levels of efficiency will support the political ambition to address the contribution of aviation to the environmental sustainability discussion. </w:t>
       </w:r>
     </w:p>
     <w:p>
@@ -3676,7 +4381,13 @@
         <w:rPr>
           <w:lang w:val="en-GB"/>
         </w:rPr>
-        <w:t>respective formal monitoring data available to the authors showed a good match. However, the results need to be interpreted on the basis of the made assumptions. Future publications of assessments based on authority approved data may differ. The combination of different open source data sets identified a need for a wider community discussion on data formats and storage standards. The flight associat</w:t>
+        <w:t xml:space="preserve">respective formal monitoring data available to the authors showed a good match. However, the results need to be </w:t>
+      </w:r>
+      <w:r>
+        <w:rPr>
+          <w:lang w:val="en-GB"/>
+        </w:rPr>
+        <w:t>interpreted on the basis of the made assumptions. Future publications of assessments based on authority approved data may differ. The combination of different open source data sets identified a need for a wider community discussion on data formats and storage standards. The flight associat</w:t>
       </w:r>
       <w:r>
         <w:rPr>
@@ -3773,7 +4484,7 @@
         </w:rPr>
         <w:t xml:space="preserve">Details on the access to the underlying data, its processing, and the analytical modelling can be accessed via </w:t>
       </w:r>
-      <w:hyperlink r:id="rId17" w:history="1">
+      <w:hyperlink r:id="rId19" w:history="1">
         <w:r>
           <w:rPr>
             <w:rStyle w:val="Hyperlink"/>
@@ -3810,8 +4521,8 @@
       <w:pPr>
         <w:pStyle w:val="references"/>
       </w:pPr>
-      <w:bookmarkStart w:id="0" w:name="_Ref77856321"/>
-      <w:bookmarkStart w:id="1" w:name="_Ref77854453"/>
+      <w:bookmarkStart w:id="1" w:name="_Ref77856321"/>
+      <w:bookmarkStart w:id="2" w:name="_Ref77854453"/>
       <w:r>
         <w:t>EUROCONTROL Statistics and Forecast Servi. 2018. “European Aviation in 2040, Challenges of Growth.” Edition 2., Brussels, Belgium: EUROCONTROL.</w:t>
       </w:r>
@@ -3820,22 +4531,22 @@
       <w:pPr>
         <w:pStyle w:val="references"/>
       </w:pPr>
-      <w:bookmarkStart w:id="2" w:name="_Ref77865846"/>
+      <w:bookmarkStart w:id="3" w:name="_Ref77865846"/>
       <w:r>
         <w:t>World Health Organisation, Director-General. 2020. “WHO Director-General’s Opening Remarks at the Media Briefing on COVID-19 - 11 March 2020.</w:t>
       </w:r>
-      <w:bookmarkEnd w:id="2"/>
+      <w:bookmarkEnd w:id="3"/>
     </w:p>
     <w:p>
       <w:pPr>
         <w:pStyle w:val="references"/>
       </w:pPr>
-      <w:bookmarkStart w:id="3" w:name="_Ref77865716"/>
-      <w:bookmarkStart w:id="4" w:name="_Ref77936000"/>
+      <w:bookmarkStart w:id="4" w:name="_Ref77865716"/>
+      <w:bookmarkStart w:id="5" w:name="_Ref77936000"/>
       <w:r>
         <w:t xml:space="preserve">Strohmeier, Martin, Xavier Olive, Jannis Lübbe, Matthias Schäfer, and Vincent Lenders. 2021. “Crowdsourced Air Traffic Data from OpenSky Network 2019-2020.” Earth Systems Science Data 13: 357–66. </w:t>
       </w:r>
-      <w:hyperlink r:id="rId18" w:history="1">
+      <w:hyperlink r:id="rId20" w:history="1">
         <w:r>
           <w:rPr>
             <w:rStyle w:val="Hyperlink"/>
@@ -3846,30 +4557,30 @@
       <w:r>
         <w:t>.</w:t>
       </w:r>
-      <w:bookmarkEnd w:id="4"/>
+      <w:bookmarkEnd w:id="5"/>
     </w:p>
     <w:p>
       <w:pPr>
         <w:pStyle w:val="references"/>
         <w:ind w:left="354" w:hanging="354"/>
       </w:pPr>
-      <w:bookmarkStart w:id="5" w:name="_Ref77865898"/>
+      <w:bookmarkStart w:id="6" w:name="_Ref77865898"/>
       <w:r>
         <w:t>Krispin, Rami, and Jarrett Byrnes. 2021. “Coronavirus: The 2019 Novel Coronavirus COVID-19 (2019-nCoV) Dataset.”</w:t>
       </w:r>
-      <w:bookmarkEnd w:id="0"/>
-      <w:bookmarkEnd w:id="3"/>
-      <w:bookmarkEnd w:id="5"/>
+      <w:bookmarkEnd w:id="1"/>
+      <w:bookmarkEnd w:id="4"/>
+      <w:bookmarkEnd w:id="6"/>
     </w:p>
     <w:p>
       <w:pPr>
         <w:pStyle w:val="references"/>
       </w:pPr>
-      <w:bookmarkStart w:id="6" w:name="_Ref77856329"/>
+      <w:bookmarkStart w:id="7" w:name="_Ref77856329"/>
       <w:r>
         <w:t xml:space="preserve">Dong, Ensheng, Hongru Du, and Lauren Gardner. 2020. “An Interactive Web-Based Dashboard to Track COVID-19 in Real Time.” The Lancet Infectious Diseases 20 (5): 533–34. </w:t>
       </w:r>
-      <w:hyperlink r:id="rId19" w:history="1">
+      <w:hyperlink r:id="rId21" w:history="1">
         <w:r>
           <w:rPr>
             <w:rStyle w:val="Hyperlink"/>
@@ -3880,33 +4591,33 @@
       <w:r>
         <w:t>.</w:t>
       </w:r>
-      <w:bookmarkEnd w:id="6"/>
+      <w:bookmarkEnd w:id="7"/>
     </w:p>
     <w:p>
       <w:pPr>
         <w:pStyle w:val="references"/>
       </w:pPr>
-      <w:bookmarkStart w:id="7" w:name="_Ref77866243"/>
+      <w:bookmarkStart w:id="8" w:name="_Ref77866243"/>
       <w:r>
         <w:t>BBC. 2020. “Coronavirus.” Coronavirus: Trump Suspends Travel from Europe to US, 12. March 2020.</w:t>
       </w:r>
-      <w:bookmarkEnd w:id="7"/>
+      <w:bookmarkEnd w:id="8"/>
     </w:p>
     <w:p>
       <w:pPr>
         <w:pStyle w:val="references"/>
       </w:pPr>
-      <w:bookmarkStart w:id="8" w:name="_Ref77866922"/>
+      <w:bookmarkStart w:id="9" w:name="_Ref77866922"/>
       <w:r>
         <w:t>Nielsen, 2020</w:t>
       </w:r>
-      <w:bookmarkEnd w:id="8"/>
+      <w:bookmarkEnd w:id="9"/>
     </w:p>
     <w:p>
       <w:pPr>
         <w:pStyle w:val="references"/>
       </w:pPr>
-      <w:bookmarkStart w:id="9" w:name="_Ref77867176"/>
+      <w:bookmarkStart w:id="10" w:name="_Ref77867176"/>
       <w:r>
         <w:t>Worthington, Brett, and Jack Snape. 2020. “Australia Blocks</w:t>
       </w:r>
@@ -3922,30 +4633,30 @@
       <w:r>
         <w:t>Coronavirus Travel Ban.” ABC News.</w:t>
       </w:r>
-      <w:bookmarkEnd w:id="9"/>
+      <w:bookmarkEnd w:id="10"/>
     </w:p>
     <w:p>
       <w:pPr>
         <w:pStyle w:val="references"/>
       </w:pPr>
-      <w:bookmarkStart w:id="10" w:name="_Ref77867555"/>
+      <w:bookmarkStart w:id="11" w:name="_Ref77867555"/>
       <w:r>
         <w:t>France24. 2020. “Coronavirus Notice, Americas.” Latin American Countries Step up Coronavirus Restrictions as Cases Spread.</w:t>
       </w:r>
-      <w:bookmarkEnd w:id="10"/>
+      <w:bookmarkEnd w:id="11"/>
     </w:p>
     <w:p>
       <w:pPr>
         <w:pStyle w:val="references"/>
       </w:pPr>
-      <w:bookmarkStart w:id="11" w:name="_Ref77867905"/>
+      <w:bookmarkStart w:id="12" w:name="_Ref77867905"/>
       <w:r>
         <w:t>International Civil Aviation Organization. 2021. “ICAO Economic Impact Analyses of COVID-19 on Civil Aviation.”</w:t>
       </w:r>
       <w:r>
         <w:t xml:space="preserve"> </w:t>
       </w:r>
-      <w:hyperlink r:id="rId20" w:history="1">
+      <w:hyperlink r:id="rId22" w:history="1">
         <w:r>
           <w:rPr>
             <w:rStyle w:val="Hyperlink"/>
@@ -3953,7 +4664,7 @@
           <w:t>https://www.icao.int/sustainability/Pages/Economic-Impacts-of-COVID-19.aspx</w:t>
         </w:r>
       </w:hyperlink>
-      <w:bookmarkEnd w:id="11"/>
+      <w:bookmarkEnd w:id="12"/>
       <w:r>
         <w:t>.</w:t>
       </w:r>
@@ -3962,14 +4673,14 @@
       <w:pPr>
         <w:pStyle w:val="references"/>
       </w:pPr>
-      <w:bookmarkStart w:id="12" w:name="_Ref77868082"/>
+      <w:bookmarkStart w:id="13" w:name="_Ref77868082"/>
       <w:r>
         <w:t>EUROCONTROL, PRU. 2021. “Performance Review Report, An Assessment of Air Traffic Management in Europe During the Calendar Year 2020.”</w:t>
       </w:r>
       <w:r>
         <w:t xml:space="preserve"> </w:t>
       </w:r>
-      <w:hyperlink r:id="rId21" w:history="1">
+      <w:hyperlink r:id="rId23" w:history="1">
         <w:r>
           <w:rPr>
             <w:rStyle w:val="Hyperlink"/>
@@ -3980,44 +4691,71 @@
       <w:r>
         <w:t>.</w:t>
       </w:r>
-      <w:bookmarkEnd w:id="12"/>
+      <w:bookmarkEnd w:id="13"/>
     </w:p>
     <w:p>
       <w:pPr>
         <w:pStyle w:val="references"/>
       </w:pPr>
-      <w:bookmarkStart w:id="13" w:name="_Ref77868543"/>
+      <w:bookmarkStart w:id="14" w:name="_Ref77868543"/>
       <w:r>
         <w:t>EUROCONTROL. 2009. “White Paper on Resilience Engineering for ATM.”</w:t>
       </w:r>
-      <w:bookmarkEnd w:id="13"/>
+      <w:bookmarkEnd w:id="14"/>
     </w:p>
     <w:p>
       <w:pPr>
         <w:pStyle w:val="references"/>
       </w:pPr>
-      <w:bookmarkStart w:id="14" w:name="_Ref77868753"/>
+      <w:bookmarkStart w:id="15" w:name="_Ref77868753"/>
       <w:r>
         <w:t>Gluchshenko, Olga. 2012. “Definitions of Disturbance, Resilience and Robustness in ATM Context.”</w:t>
       </w:r>
-      <w:bookmarkEnd w:id="14"/>
+      <w:bookmarkEnd w:id="15"/>
     </w:p>
     <w:p>
       <w:pPr>
         <w:pStyle w:val="references"/>
       </w:pPr>
-      <w:bookmarkStart w:id="15" w:name="_Ref77869026"/>
+      <w:bookmarkStart w:id="16" w:name="_Ref77869026"/>
       <w:r>
         <w:t>Gluchshenko, Olga, and Peter Foerster. 2013. “D1. 3 Setting the Basis, Defining Resilience in the Organization of ATM.”</w:t>
       </w:r>
-      <w:bookmarkEnd w:id="1"/>
-      <w:bookmarkEnd w:id="15"/>
+      <w:bookmarkEnd w:id="2"/>
+      <w:bookmarkEnd w:id="16"/>
     </w:p>
     <w:p>
       <w:pPr>
         <w:pStyle w:val="references"/>
       </w:pPr>
-      <w:bookmarkStart w:id="16" w:name="_Ref77869422"/>
+      <w:bookmarkStart w:id="17" w:name="_Ref77869422"/>
+      <w:bookmarkStart w:id="18" w:name="_Ref77940137"/>
+      <w:r>
+        <w:t>Resilience2050</w:t>
+      </w:r>
+      <w:r>
+        <w:t xml:space="preserve">, </w:t>
+      </w:r>
+      <w:hyperlink r:id="rId24" w:history="1">
+        <w:r>
+          <w:rPr>
+            <w:rStyle w:val="Hyperlink"/>
+          </w:rPr>
+          <w:t>https://resilience2050.org/</w:t>
+        </w:r>
+      </w:hyperlink>
+      <w:r>
+        <w:t>.</w:t>
+      </w:r>
+      <w:bookmarkEnd w:id="18"/>
+      <w:r>
+        <w:tab/>
+      </w:r>
+    </w:p>
+    <w:p>
+      <w:pPr>
+        <w:pStyle w:val="references"/>
+      </w:pPr>
       <w:r>
         <w:t>Koelle, Rainer. 2015. “Operational Resilience Performance of European Airports.” In proceedings of the Integrated Communications</w:t>
       </w:r>
@@ -4028,7 +4766,10 @@
         <w:t>N</w:t>
       </w:r>
       <w:r>
-        <w:t xml:space="preserve">avigation and </w:t>
+        <w:t xml:space="preserve">avigation </w:t>
+      </w:r>
+      <w:r>
+        <w:t xml:space="preserve">and </w:t>
       </w:r>
       <w:r>
         <w:t>S</w:t>
@@ -4045,23 +4786,23 @@
       <w:r>
         <w:t>, pp. 1-19, doi: 10.1109/ICNSURV.2015.7121296.</w:t>
       </w:r>
-      <w:bookmarkEnd w:id="16"/>
+      <w:bookmarkEnd w:id="17"/>
     </w:p>
     <w:p>
       <w:pPr>
         <w:pStyle w:val="references"/>
       </w:pPr>
-      <w:bookmarkStart w:id="17" w:name="_Ref77872512"/>
+      <w:bookmarkStart w:id="19" w:name="_Ref77872512"/>
       <w:r>
         <w:t>R Core Team. 2020. R: A Language and Environment for Statistical Computing. Manual. Vienna, Austria: R Foundation for Statistical Computing.</w:t>
       </w:r>
-      <w:bookmarkEnd w:id="17"/>
+      <w:bookmarkEnd w:id="19"/>
     </w:p>
     <w:p>
       <w:pPr>
         <w:pStyle w:val="references"/>
       </w:pPr>
-      <w:bookmarkStart w:id="18" w:name="_Ref77872519"/>
+      <w:bookmarkStart w:id="20" w:name="_Ref77872519"/>
       <w:r>
         <w:t>RStudio Team. 2021a. RSt</w:t>
       </w:r>
@@ -4071,13 +4812,13 @@
       <w:r>
         <w:t>vironment for r. Manual. Boston, MA: RStudio, PBC.</w:t>
       </w:r>
-      <w:bookmarkEnd w:id="18"/>
+      <w:bookmarkEnd w:id="20"/>
     </w:p>
     <w:p>
       <w:pPr>
         <w:pStyle w:val="references"/>
       </w:pPr>
-      <w:bookmarkStart w:id="19" w:name="_Ref77872523"/>
+      <w:bookmarkStart w:id="21" w:name="_Ref77872523"/>
       <w:r>
         <w:t>RStudio Team. 2021b. “RSt</w:t>
       </w:r>
@@ -4087,7 +4828,7 @@
       <w:r>
         <w:t xml:space="preserve">vironment for r.” Boston, MA. </w:t>
       </w:r>
-      <w:hyperlink r:id="rId22" w:history="1">
+      <w:hyperlink r:id="rId25" w:history="1">
         <w:r>
           <w:rPr>
             <w:rStyle w:val="Hyperlink"/>
@@ -4098,25 +4839,17 @@
       <w:r>
         <w:t>.</w:t>
       </w:r>
-      <w:bookmarkEnd w:id="19"/>
+      <w:bookmarkEnd w:id="21"/>
     </w:p>
     <w:p>
       <w:pPr>
         <w:pStyle w:val="references"/>
       </w:pPr>
-      <w:bookmarkStart w:id="20" w:name="_Ref77873602"/>
-      <w:r>
-        <w:t xml:space="preserve">Olive, Xavier, Martin Strohmeier, and Jannis Lübbe. 2021. “Crowdsourced Air Traffic Data from The </w:t>
-      </w:r>
-      <w:bookmarkStart w:id="21" w:name="_GoBack"/>
-      <w:r>
-        <w:t>OpenSky Network</w:t>
-      </w:r>
-      <w:bookmarkEnd w:id="21"/>
-      <w:r>
-        <w:t xml:space="preserve"> 2019-2021.” Zenodo. </w:t>
-      </w:r>
-      <w:hyperlink r:id="rId23" w:history="1">
+      <w:bookmarkStart w:id="22" w:name="_Ref77873602"/>
+      <w:r>
+        <w:t xml:space="preserve">Olive, Xavier, Martin Strohmeier, and Jannis Lübbe. 2021. “Crowdsourced Air Traffic Data from The OpenSky Network 2019-2021.” Zenodo. </w:t>
+      </w:r>
+      <w:hyperlink r:id="rId26" w:history="1">
         <w:r>
           <w:rPr>
             <w:rStyle w:val="Hyperlink"/>
@@ -4127,13 +4860,13 @@
       <w:r>
         <w:t>.</w:t>
       </w:r>
-      <w:bookmarkEnd w:id="20"/>
+      <w:bookmarkEnd w:id="22"/>
     </w:p>
     <w:p>
       <w:pPr>
         <w:pStyle w:val="references"/>
       </w:pPr>
-      <w:bookmarkStart w:id="22" w:name="_Ref77936769"/>
+      <w:bookmarkStart w:id="23" w:name="_Ref77936769"/>
       <w:r>
         <w:t>Flanders Marine Institute. 2020. “Union of the ESRI Country</w:t>
       </w:r>
@@ -4143,7 +4876,7 @@
       <w:r>
         <w:t>Shapefile and the Exclusive Economic Zones (Version 3).”</w:t>
       </w:r>
-      <w:bookmarkEnd w:id="22"/>
+      <w:bookmarkEnd w:id="23"/>
     </w:p>
     <w:p>
       <w:pPr>
@@ -4161,12 +4894,12 @@
           <w:docGrid w:linePitch="360"/>
         </w:sectPr>
       </w:pPr>
-      <w:bookmarkStart w:id="23" w:name="ref-statfor_growth_2018"/>
-      <w:bookmarkStart w:id="24" w:name="ref-xavier_olive_2021_4893103"/>
-      <w:bookmarkStart w:id="25" w:name="ref-R"/>
-      <w:bookmarkEnd w:id="23"/>
+      <w:bookmarkStart w:id="24" w:name="ref-statfor_growth_2018"/>
+      <w:bookmarkStart w:id="25" w:name="ref-xavier_olive_2021_4893103"/>
+      <w:bookmarkStart w:id="26" w:name="ref-R"/>
       <w:bookmarkEnd w:id="24"/>
       <w:bookmarkEnd w:id="25"/>
+      <w:bookmarkEnd w:id="26"/>
     </w:p>
     <w:p>
       <w:pPr>
@@ -6543,6 +7276,16 @@
       <w:u w:val="single"/>
     </w:rPr>
   </w:style>
+  <w:style w:type="character" w:styleId="PlaceholderText">
+    <w:name w:val="Placeholder Text"/>
+    <w:basedOn w:val="DefaultParagraphFont"/>
+    <w:uiPriority w:val="99"/>
+    <w:semiHidden/>
+    <w:rsid w:val="00E8716D"/>
+    <w:rPr>
+      <w:color w:val="808080"/>
+    </w:rPr>
+  </w:style>
 </w:styles>
 </file>
 
@@ -6812,7 +7555,7 @@
 </file>
 
 <file path=customXml/itemProps1.xml><?xml version="1.0" encoding="utf-8"?>
-<ds:datastoreItem xmlns:ds="http://schemas.openxmlformats.org/officeDocument/2006/customXml" ds:itemID="{ADFC04C3-7980-45A5-8F9A-EBF4A60E0EA1}">
+<ds:datastoreItem xmlns:ds="http://schemas.openxmlformats.org/officeDocument/2006/customXml" ds:itemID="{DF5148AE-86F7-488C-AB6E-2986E7A0B034}">
   <ds:schemaRefs>
     <ds:schemaRef ds:uri="http://schemas.openxmlformats.org/officeDocument/2006/bibliography"/>
   </ds:schemaRefs>

</xml_diff>

<commit_message>
v0.2 network level crunched with cleaned data and network level resilience vis - done
</commit_message>
<xml_diff>
--- a/paper-2021-DASC-COVID19.docx
+++ b/paper-2021-DASC-COVID19.docx
@@ -248,6 +248,9 @@
     <w:p>
       <w:pPr>
         <w:pStyle w:val="Abstract"/>
+        <w:rPr>
+          <w:highlight w:val="yellow"/>
+        </w:rPr>
       </w:pPr>
       <w:r>
         <w:rPr>
@@ -260,22 +263,22 @@
         <w:t>—</w:t>
       </w:r>
       <w:r>
-        <w:rPr>
-          <w:highlight w:val="yellow"/>
-        </w:rPr>
-        <w:t>&lt;!</w:t>
-      </w:r>
-      <w:r>
-        <w:rPr>
-          <w:highlight w:val="yellow"/>
-        </w:rPr>
-        <w:t xml:space="preserve">—teaser &amp; </w:t>
-      </w:r>
-      <w:r>
-        <w:rPr>
-          <w:highlight w:val="yellow"/>
-        </w:rPr>
-        <w:t>motivation --&gt;</w:t>
+        <w:t xml:space="preserve">The COVID19 pandemic shifted the focus and attention of political decision-makers and strategic planers over the past year. </w:t>
+      </w:r>
+      <w:r>
+        <w:t>There is a</w:t>
+      </w:r>
+      <w:r>
+        <w:t>n emerging</w:t>
+      </w:r>
+      <w:r>
+        <w:t xml:space="preserve"> need to address the local and regional differences of the impact </w:t>
+      </w:r>
+      <w:r>
+        <w:t xml:space="preserve">of policies </w:t>
+      </w:r>
+      <w:r>
+        <w:t xml:space="preserve">and demonstrate to airspace users and the travelling public how the air transportation system responds to such large-scale events. </w:t>
       </w:r>
       <w:r>
         <w:t xml:space="preserve">This paper approaches the impact of the </w:t>
@@ -284,72 +287,16 @@
         <w:t xml:space="preserve">COVID-19 </w:t>
       </w:r>
       <w:r>
-        <w:t xml:space="preserve">pandemic as a massive service disruption of the pre-pandemic global connectivity and regional air transport networks. </w:t>
-      </w:r>
-    </w:p>
-    <w:p>
-      <w:pPr>
-        <w:pStyle w:val="Abstract"/>
-        <w:rPr>
-          <w:highlight w:val="yellow"/>
-        </w:rPr>
-      </w:pPr>
-      <w:r>
-        <w:rPr>
-          <w:highlight w:val="yellow"/>
-        </w:rPr>
-        <w:t xml:space="preserve">  &lt;!-- short background - why important --&gt;</w:t>
-      </w:r>
-      <w:r>
-        <w:rPr>
-          <w:highlight w:val="yellow"/>
-        </w:rPr>
-        <w:t xml:space="preserve"> </w:t>
-      </w:r>
-      <w:r>
-        <w:rPr>
-          <w:highlight w:val="yellow"/>
-        </w:rPr>
-        <w:tab/>
-      </w:r>
-      <w:r>
-        <w:rPr>
-          <w:highlight w:val="yellow"/>
-        </w:rPr>
-        <w:br/>
-      </w:r>
-      <w:r>
-        <w:rPr>
-          <w:highlight w:val="yellow"/>
-        </w:rPr>
-        <w:t>In particular, the project aims to provide data analytical evidence for policy success and transformation of the air transportation system</w:t>
-      </w:r>
-      <w:r>
-        <w:t xml:space="preserve">. As an </w:t>
-      </w:r>
-      <w:r>
-        <w:rPr>
-          <w:highlight w:val="yellow"/>
-        </w:rPr>
-        <w:t>aspirational goal, the industry aims to recover in a “greener” manner. The project builds on openly available data sets. The paper will be produced in a reproducible manner making the data, code, and its processing available to interested resea</w:t>
-      </w:r>
-      <w:r>
-        <w:rPr>
-          <w:highlight w:val="yellow"/>
-        </w:rPr>
-        <w:t>r</w:t>
-      </w:r>
-      <w:r>
-        <w:rPr>
-          <w:highlight w:val="yellow"/>
-        </w:rPr>
-        <w:t>chers and practitioners. The open assessment will provide policy makers with a tool to assess the reaction</w:t>
-      </w:r>
-      <w:r>
-        <w:rPr>
-          <w:highlight w:val="yellow"/>
-        </w:rPr>
-        <w:t xml:space="preserve"> to local or regional measures.</w:t>
+        <w:t xml:space="preserve">pandemic as a massive </w:t>
+      </w:r>
+      <w:r>
+        <w:t xml:space="preserve">air </w:t>
+      </w:r>
+      <w:r>
+        <w:t xml:space="preserve">service disruption of the pre-pandemic global connectivity and regional air transport networks. </w:t>
+      </w:r>
+      <w:r>
+        <w:t>The notion of disruption</w:t>
       </w:r>
     </w:p>
     <w:p>
@@ -475,10 +422,7 @@
         </w:rPr>
       </w:pPr>
       <w:r>
-        <w:t xml:space="preserve">For several years, many concerns of the global air traffic management community has been directed to the evident problem of imbalances between capacity and demand. The pressing, increasing demand for air transport registered in the </w:t>
-      </w:r>
-      <w:r>
-        <w:t xml:space="preserve">last decade not only has already produced challenging delay management practices, but also fostered projections of even worse scenarios. EUROCONTROL </w:t>
+        <w:t xml:space="preserve">For several years, many concerns of the global air traffic management community has been directed to the evident problem of imbalances between capacity and demand. The pressing, increasing demand for air transport registered in the last decade not only has already produced challenging delay management practices, but also fostered projections of even worse scenarios. EUROCONTROL </w:t>
       </w:r>
       <w:r>
         <w:rPr>
@@ -531,7 +475,10 @@
         <w:t xml:space="preserve"> for example, argued that delays in Europe could reach up to 20 minutes per flight in 2040, in stark contrast to the 12 minutes per</w:t>
       </w:r>
       <w:r>
-        <w:t xml:space="preserve"> flight, as registered in 2016.</w:t>
+        <w:t xml:space="preserve"> flight, as registered </w:t>
+      </w:r>
+      <w:r>
+        <w:t>in 2016.</w:t>
       </w:r>
       <w:r>
         <w:rPr>
@@ -696,19 +643,19 @@
         </w:rPr>
       </w:pPr>
       <w:r>
-        <w:t xml:space="preserve">The unprecedented decline in air traffic demand resulted in severe financial strains on the air transport industry. The financial support or lack thereof for airlines and airports has been widely covered in the media. A variety of studies showed the interplay or consequences of the travel constraints. To date, lower attention was given to the inherent change in terms of air </w:t>
+        <w:t>The unprecedented decline in air traffic demand resulted in severe financial strains on the air transport industry. The financial support or lack thereof for airlines and airports has been widely covered in the media. A variety of studies showed the interplay or consequences of the travel constraints. To date, lower attention was given to the inherent change in terms of air transport services. Hence, the current scenario is a proper moment to further investigate the concept of resilience.</w:t>
+      </w:r>
+    </w:p>
+    <w:p>
+      <w:pPr>
+        <w:pStyle w:val="BodyText"/>
+      </w:pPr>
+      <w:r>
+        <w:t xml:space="preserve">This paper approaches the impact of the pandemic as a massive service disruption of the pre-pandemic global connectivity and regional air transport networks. In particular, the project aims to provide data analytical evidence for policy </w:t>
       </w:r>
       <w:r>
         <w:lastRenderedPageBreak/>
-        <w:t>transport services. Hence, the current scenario is a proper moment to further investigate the concept of resilience.</w:t>
-      </w:r>
-    </w:p>
-    <w:p>
-      <w:pPr>
-        <w:pStyle w:val="BodyText"/>
-      </w:pPr>
-      <w:r>
-        <w:t>This paper approaches the impact of the pandemic as a massive service disruption of the pre-pandemic global connectivity and regional air transport networks. In particular, the project aims to provide data analytical evidence for policy success and transformation of the air transportation system. As an aspirational goal, the industry aims to recover in a “greener” manner. To date, no assessment of this transformational aspects has been conducted.</w:t>
+        <w:t>success and transformation of the air transportation system. As an aspirational goal, the industry aims to recover in a “greener” manner. To date, no assessment of this transformational aspects has been conducted.</w:t>
       </w:r>
     </w:p>
     <w:p>
@@ -1989,13 +1936,13 @@
           <w:highlight w:val="yellow"/>
           <w:lang w:val="en-GB"/>
         </w:rPr>
-      </w:r>
-      <w:r>
-        <w:rPr>
-          <w:highlight w:val="yellow"/>
-          <w:lang w:val="en-GB"/>
-        </w:rPr>
         <w:instrText xml:space="preserve"> \* MERGEFORMAT </w:instrText>
+      </w:r>
+      <w:r>
+        <w:rPr>
+          <w:highlight w:val="yellow"/>
+          <w:lang w:val="en-GB"/>
+        </w:rPr>
       </w:r>
       <w:r>
         <w:rPr>
@@ -2099,13 +2046,7 @@
           <w:rPr>
             <w:rFonts w:ascii="Cambria Math" w:hAnsi="Cambria Math"/>
           </w:rPr>
-          <m:t>)/</m:t>
-        </m:r>
-        <m:r>
-          <w:rPr>
-            <w:rFonts w:ascii="Cambria Math" w:hAnsi="Cambria Math"/>
-          </w:rPr>
-          <m:t>d</m:t>
+          <m:t>)/d</m:t>
         </m:r>
         <m:sSub>
           <m:sSubPr>
@@ -2568,13 +2509,7 @@
         <w:rPr>
           <w:lang w:val="en-GB"/>
         </w:rPr>
-        <w:t>[2</w:t>
-      </w:r>
-      <w:r>
-        <w:rPr>
-          <w:lang w:val="en-GB"/>
-        </w:rPr>
-        <w:t>0</w:t>
+        <w:t>[20</w:t>
       </w:r>
       <w:r>
         <w:rPr>
@@ -2849,7 +2784,40 @@
         <w:t xml:space="preserve"> – 30. June 2021</w:t>
       </w:r>
       <w:r>
-        <w:t xml:space="preserve">. Fig. </w:t>
+        <w:t xml:space="preserve">. </w:t>
+      </w:r>
+      <w:r>
+        <w:rPr>
+          <w:lang w:val="en-GB"/>
+        </w:rPr>
+        <w:t xml:space="preserve">Table I </w:t>
+      </w:r>
+      <w:r>
+        <w:rPr>
+          <w:lang w:val="en-GB"/>
+        </w:rPr>
+        <w:t xml:space="preserve">provides an overview of the </w:t>
+      </w:r>
+      <w:r>
+        <w:rPr>
+          <w:lang w:val="en-GB"/>
+        </w:rPr>
+        <w:t>data</w:t>
+      </w:r>
+      <w:r>
+        <w:rPr>
+          <w:lang w:val="en-GB"/>
+        </w:rPr>
+        <w:t xml:space="preserve"> volume</w:t>
+      </w:r>
+      <w:r>
+        <w:rPr>
+          <w:lang w:val="en-GB"/>
+        </w:rPr>
+        <w:t xml:space="preserve"> downloaded. </w:t>
+      </w:r>
+      <w:r>
+        <w:t xml:space="preserve">Fig. </w:t>
       </w:r>
       <w:r>
         <w:rPr>
@@ -2891,15 +2859,7 @@
         <w:rPr>
           <w:lang w:val="en-GB"/>
         </w:rPr>
-        <w:t>At the same time, there is a share of the commercial fleet that – dependent on the regional requirements – is not yet ADSB equipped.</w:t>
-      </w:r>
-      <w:bookmarkStart w:id="0" w:name="_GoBack"/>
-      <w:bookmarkEnd w:id="0"/>
-      <w:r>
-        <w:rPr>
-          <w:lang w:val="en-GB"/>
-        </w:rPr>
-        <w:t xml:space="preserve"> </w:t>
+        <w:t xml:space="preserve">At the same time, there is a share of the commercial fleet that – dependent on the regional requirements – is not yet ADSB equipped. </w:t>
       </w:r>
       <w:r>
         <w:rPr>
@@ -2990,10 +2950,7 @@
         <w:t>Opensky-Network</w:t>
       </w:r>
       <w:r>
-        <w:t xml:space="preserve"> identifies a flight based on a series of received messages of 15 </w:t>
-      </w:r>
-      <w:r>
-        <w:t>minutes or more</w:t>
+        <w:t xml:space="preserve"> identifies a flight based on a series of received messages of 15 minutes or more</w:t>
       </w:r>
       <w:r>
         <w:rPr>
@@ -3176,7 +3133,43 @@
         <w:rPr>
           <w:lang w:val="en-GB"/>
         </w:rPr>
-        <w:t>based on the georeference. This reduces the number of flights with non-associated departure or destination countries to under 100 flights per day. With the aforementioned daily median this represents a negligible share of under 0.11%</w:t>
+        <w:t xml:space="preserve">based on the georeference. This reduces the number of flights with non-associated departure or destination countries to under </w:t>
+      </w:r>
+      <w:r>
+        <w:rPr>
+          <w:lang w:val="en-GB"/>
+        </w:rPr>
+        <w:t>3</w:t>
+      </w:r>
+      <w:r>
+        <w:rPr>
+          <w:lang w:val="en-GB"/>
+        </w:rPr>
+        <w:t xml:space="preserve">00 flights per day. With the aforementioned daily median this represents a negligible share of </w:t>
+      </w:r>
+      <w:r>
+        <w:rPr>
+          <w:lang w:val="en-GB"/>
+        </w:rPr>
+        <w:t xml:space="preserve">about </w:t>
+      </w:r>
+      <w:r>
+        <w:rPr>
+          <w:lang w:val="en-GB"/>
+        </w:rPr>
+        <w:t>0.</w:t>
+      </w:r>
+      <w:r>
+        <w:rPr>
+          <w:lang w:val="en-GB"/>
+        </w:rPr>
+        <w:t>34</w:t>
+      </w:r>
+      <w:r>
+        <w:rPr>
+          <w:lang w:val="en-GB"/>
+        </w:rPr>
+        <w:t>%</w:t>
       </w:r>
       <w:r>
         <w:rPr>
@@ -3193,39 +3186,15 @@
     </w:p>
     <w:p>
       <w:pPr>
-        <w:pStyle w:val="BodyText"/>
-        <w:ind w:firstLine="0"/>
-        <w:rPr>
-          <w:lang w:val="en-GB"/>
-        </w:rPr>
-      </w:pPr>
-      <w:r>
-        <w:rPr>
-          <w:highlight w:val="yellow"/>
-        </w:rPr>
-        <w:t>TODO: develop table with months - file size - number of flights</w:t>
-      </w:r>
-    </w:p>
-    <w:p>
-      <w:pPr>
         <w:pStyle w:val="tablehead"/>
-        <w:rPr>
-          <w:highlight w:val="yellow"/>
-        </w:rPr>
-      </w:pPr>
-      <w:r>
-        <w:t>Opensky-</w:t>
-      </w:r>
-      <w:r>
-        <w:rPr>
-          <w:highlight w:val="yellow"/>
-        </w:rPr>
-        <w:t>Network Data Global Flight Data Set</w:t>
+      </w:pPr>
+      <w:r>
+        <w:t>Opensky-Network Data Global Flight Data Set</w:t>
       </w:r>
     </w:p>
     <w:tbl>
       <w:tblPr>
-        <w:tblW w:w="0" w:type="auto"/>
+        <w:tblW w:w="4917" w:type="dxa"/>
         <w:jc w:val="center"/>
         <w:tblBorders>
           <w:top w:val="single" w:sz="2" w:space="0" w:color="auto"/>
@@ -3239,10 +3208,11 @@
         <w:tblLook w:val="0000" w:firstRow="0" w:lastRow="0" w:firstColumn="0" w:lastColumn="0" w:noHBand="0" w:noVBand="0"/>
       </w:tblPr>
       <w:tblGrid>
-        <w:gridCol w:w="720"/>
-        <w:gridCol w:w="2340"/>
-        <w:gridCol w:w="900"/>
-        <w:gridCol w:w="900"/>
+        <w:gridCol w:w="570"/>
+        <w:gridCol w:w="1554"/>
+        <w:gridCol w:w="567"/>
+        <w:gridCol w:w="1134"/>
+        <w:gridCol w:w="1092"/>
       </w:tblGrid>
       <w:tr>
         <w:trPr>
@@ -3253,43 +3223,30 @@
         </w:trPr>
         <w:tc>
           <w:tcPr>
-            <w:tcW w:w="720" w:type="dxa"/>
+            <w:tcW w:w="570" w:type="dxa"/>
             <w:vMerge w:val="restart"/>
             <w:vAlign w:val="center"/>
           </w:tcPr>
           <w:p>
             <w:pPr>
               <w:pStyle w:val="tablecolhead"/>
-              <w:rPr>
-                <w:highlight w:val="yellow"/>
-              </w:rPr>
             </w:pPr>
             <w:r>
-              <w:rPr>
-                <w:highlight w:val="yellow"/>
-              </w:rPr>
-              <w:t>Table Head</w:t>
+              <w:t>Year</w:t>
             </w:r>
           </w:p>
         </w:tc>
         <w:tc>
           <w:tcPr>
-            <w:tcW w:w="4140" w:type="dxa"/>
-            <w:gridSpan w:val="3"/>
-            <w:vAlign w:val="center"/>
+            <w:tcW w:w="4347" w:type="dxa"/>
+            <w:gridSpan w:val="4"/>
           </w:tcPr>
           <w:p>
             <w:pPr>
               <w:pStyle w:val="tablecolhead"/>
-              <w:rPr>
-                <w:highlight w:val="yellow"/>
-              </w:rPr>
             </w:pPr>
             <w:r>
-              <w:rPr>
-                <w:highlight w:val="yellow"/>
-              </w:rPr>
-              <w:t>Table Column Head</w:t>
+              <w:t>Global Opensky-Network Flight Data</w:t>
             </w:r>
           </w:p>
         </w:tc>
@@ -3303,135 +3260,8 @@
         </w:trPr>
         <w:tc>
           <w:tcPr>
-            <w:tcW w:w="720" w:type="dxa"/>
+            <w:tcW w:w="570" w:type="dxa"/>
             <w:vMerge/>
-          </w:tcPr>
-          <w:p>
-            <w:pPr>
-              <w:rPr>
-                <w:sz w:val="16"/>
-                <w:szCs w:val="16"/>
-                <w:highlight w:val="yellow"/>
-              </w:rPr>
-            </w:pPr>
-          </w:p>
-        </w:tc>
-        <w:tc>
-          <w:tcPr>
-            <w:tcW w:w="2340" w:type="dxa"/>
-            <w:vAlign w:val="center"/>
-          </w:tcPr>
-          <w:p>
-            <w:pPr>
-              <w:pStyle w:val="tablecolsubhead"/>
-              <w:rPr>
-                <w:highlight w:val="yellow"/>
-              </w:rPr>
-            </w:pPr>
-            <w:r>
-              <w:rPr>
-                <w:highlight w:val="yellow"/>
-              </w:rPr>
-              <w:t>Table column subhead</w:t>
-            </w:r>
-          </w:p>
-        </w:tc>
-        <w:tc>
-          <w:tcPr>
-            <w:tcW w:w="900" w:type="dxa"/>
-            <w:vAlign w:val="center"/>
-          </w:tcPr>
-          <w:p>
-            <w:pPr>
-              <w:pStyle w:val="tablecolsubhead"/>
-              <w:rPr>
-                <w:highlight w:val="yellow"/>
-              </w:rPr>
-            </w:pPr>
-            <w:r>
-              <w:rPr>
-                <w:highlight w:val="yellow"/>
-              </w:rPr>
-              <w:t>Subhead</w:t>
-            </w:r>
-          </w:p>
-        </w:tc>
-        <w:tc>
-          <w:tcPr>
-            <w:tcW w:w="900" w:type="dxa"/>
-            <w:vAlign w:val="center"/>
-          </w:tcPr>
-          <w:p>
-            <w:pPr>
-              <w:pStyle w:val="tablecolsubhead"/>
-              <w:rPr>
-                <w:highlight w:val="yellow"/>
-              </w:rPr>
-            </w:pPr>
-            <w:r>
-              <w:rPr>
-                <w:highlight w:val="yellow"/>
-              </w:rPr>
-              <w:t>Subhead</w:t>
-            </w:r>
-          </w:p>
-        </w:tc>
-      </w:tr>
-      <w:tr>
-        <w:trPr>
-          <w:trHeight w:val="320"/>
-          <w:jc w:val="center"/>
-        </w:trPr>
-        <w:tc>
-          <w:tcPr>
-            <w:tcW w:w="720" w:type="dxa"/>
-            <w:vAlign w:val="center"/>
-          </w:tcPr>
-          <w:p>
-            <w:pPr>
-              <w:pStyle w:val="tablecopy"/>
-              <w:rPr>
-                <w:sz w:val="8"/>
-                <w:szCs w:val="8"/>
-                <w:highlight w:val="yellow"/>
-              </w:rPr>
-            </w:pPr>
-            <w:r>
-              <w:rPr>
-                <w:highlight w:val="yellow"/>
-              </w:rPr>
-              <w:t>copy</w:t>
-            </w:r>
-          </w:p>
-        </w:tc>
-        <w:tc>
-          <w:tcPr>
-            <w:tcW w:w="2340" w:type="dxa"/>
-            <w:vAlign w:val="center"/>
-          </w:tcPr>
-          <w:p>
-            <w:pPr>
-              <w:pStyle w:val="tablecopy"/>
-            </w:pPr>
-            <w:r>
-              <w:rPr>
-                <w:highlight w:val="yellow"/>
-              </w:rPr>
-              <w:t>More table copy</w:t>
-            </w:r>
-            <w:r>
-              <w:rPr>
-                <w:highlight w:val="yellow"/>
-                <w:vertAlign w:val="superscript"/>
-              </w:rPr>
-              <w:t>a</w:t>
-            </w:r>
-          </w:p>
-        </w:tc>
-        <w:tc>
-          <w:tcPr>
-            <w:tcW w:w="900" w:type="dxa"/>
-            <w:vAlign w:val="center"/>
           </w:tcPr>
           <w:p>
             <w:pPr>
@@ -3444,16 +3274,325 @@
         </w:tc>
         <w:tc>
           <w:tcPr>
-            <w:tcW w:w="900" w:type="dxa"/>
+            <w:tcW w:w="1554" w:type="dxa"/>
             <w:vAlign w:val="center"/>
           </w:tcPr>
           <w:p>
             <w:pPr>
+              <w:pStyle w:val="tablecolsubhead"/>
+            </w:pPr>
+            <w:r>
+              <w:t>period</w:t>
+            </w:r>
+          </w:p>
+        </w:tc>
+        <w:tc>
+          <w:tcPr>
+            <w:tcW w:w="567" w:type="dxa"/>
+          </w:tcPr>
+          <w:p>
+            <w:pPr>
+              <w:pStyle w:val="tablecolsubhead"/>
+            </w:pPr>
+            <w:r>
+              <w:t>Files</w:t>
+            </w:r>
+          </w:p>
+        </w:tc>
+        <w:tc>
+          <w:tcPr>
+            <w:tcW w:w="1134" w:type="dxa"/>
+            <w:vAlign w:val="center"/>
+          </w:tcPr>
+          <w:p>
+            <w:pPr>
+              <w:pStyle w:val="tablecolsubhead"/>
+            </w:pPr>
+            <w:r>
+              <w:t>Sum file size</w:t>
+            </w:r>
+          </w:p>
+        </w:tc>
+        <w:tc>
+          <w:tcPr>
+            <w:tcW w:w="1092" w:type="dxa"/>
+            <w:vAlign w:val="center"/>
+          </w:tcPr>
+          <w:p>
+            <w:pPr>
+              <w:pStyle w:val="tablecolsubhead"/>
+            </w:pPr>
+            <w:r>
+              <w:t>flights</w:t>
+            </w:r>
+          </w:p>
+        </w:tc>
+      </w:tr>
+      <w:tr>
+        <w:trPr>
+          <w:trHeight w:val="320"/>
+          <w:jc w:val="center"/>
+        </w:trPr>
+        <w:tc>
+          <w:tcPr>
+            <w:tcW w:w="570" w:type="dxa"/>
+            <w:vAlign w:val="center"/>
+          </w:tcPr>
+          <w:p>
+            <w:pPr>
+              <w:pStyle w:val="tablecopy"/>
               <w:rPr>
-                <w:sz w:val="16"/>
-                <w:szCs w:val="16"/>
+                <w:sz w:val="8"/>
+                <w:szCs w:val="8"/>
               </w:rPr>
             </w:pPr>
+            <w:r>
+              <w:t>2019</w:t>
+            </w:r>
+          </w:p>
+        </w:tc>
+        <w:tc>
+          <w:tcPr>
+            <w:tcW w:w="1554" w:type="dxa"/>
+            <w:vAlign w:val="center"/>
+          </w:tcPr>
+          <w:p>
+            <w:pPr>
+              <w:pStyle w:val="tablecopy"/>
+            </w:pPr>
+            <w:r>
+              <w:t>January - December</w:t>
+            </w:r>
+          </w:p>
+        </w:tc>
+        <w:tc>
+          <w:tcPr>
+            <w:tcW w:w="567" w:type="dxa"/>
+            <w:vAlign w:val="center"/>
+          </w:tcPr>
+          <w:p>
+            <w:pPr>
+              <w:pStyle w:val="tablecopy"/>
+            </w:pPr>
+            <w:r>
+              <w:t>12</w:t>
+            </w:r>
+          </w:p>
+        </w:tc>
+        <w:tc>
+          <w:tcPr>
+            <w:tcW w:w="1134" w:type="dxa"/>
+            <w:vAlign w:val="center"/>
+          </w:tcPr>
+          <w:p>
+            <w:pPr>
+              <w:pStyle w:val="tablecopy"/>
+            </w:pPr>
+            <w:r>
+              <w:t>1625.7 MB</w:t>
+            </w:r>
+          </w:p>
+        </w:tc>
+        <w:tc>
+          <w:tcPr>
+            <w:tcW w:w="1092" w:type="dxa"/>
+            <w:vAlign w:val="center"/>
+          </w:tcPr>
+          <w:p>
+            <w:pPr>
+              <w:pStyle w:val="tablecopy"/>
+            </w:pPr>
+            <w:r>
+              <w:t>30</w:t>
+            </w:r>
+            <w:r>
+              <w:t xml:space="preserve"> </w:t>
+            </w:r>
+            <w:r>
+              <w:t>989</w:t>
+            </w:r>
+            <w:r>
+              <w:t xml:space="preserve"> </w:t>
+            </w:r>
+            <w:r>
+              <w:t>673</w:t>
+            </w:r>
+          </w:p>
+        </w:tc>
+      </w:tr>
+      <w:tr>
+        <w:trPr>
+          <w:trHeight w:val="320"/>
+          <w:jc w:val="center"/>
+        </w:trPr>
+        <w:tc>
+          <w:tcPr>
+            <w:tcW w:w="570" w:type="dxa"/>
+            <w:vAlign w:val="center"/>
+          </w:tcPr>
+          <w:p>
+            <w:pPr>
+              <w:pStyle w:val="tablecopy"/>
+            </w:pPr>
+            <w:r>
+              <w:t>2020</w:t>
+            </w:r>
+          </w:p>
+        </w:tc>
+        <w:tc>
+          <w:tcPr>
+            <w:tcW w:w="1554" w:type="dxa"/>
+            <w:vAlign w:val="center"/>
+          </w:tcPr>
+          <w:p>
+            <w:pPr>
+              <w:pStyle w:val="tablecopy"/>
+            </w:pPr>
+            <w:r>
+              <w:t>January – December</w:t>
+            </w:r>
+          </w:p>
+        </w:tc>
+        <w:tc>
+          <w:tcPr>
+            <w:tcW w:w="567" w:type="dxa"/>
+            <w:vAlign w:val="center"/>
+          </w:tcPr>
+          <w:p>
+            <w:pPr>
+              <w:pStyle w:val="tablecopy"/>
+            </w:pPr>
+            <w:r>
+              <w:t>12</w:t>
+            </w:r>
+          </w:p>
+        </w:tc>
+        <w:tc>
+          <w:tcPr>
+            <w:tcW w:w="1134" w:type="dxa"/>
+            <w:vAlign w:val="center"/>
+          </w:tcPr>
+          <w:p>
+            <w:pPr>
+              <w:pStyle w:val="tablecopy"/>
+            </w:pPr>
+            <w:r>
+              <w:t>1160.3 MB</w:t>
+            </w:r>
+          </w:p>
+        </w:tc>
+        <w:tc>
+          <w:tcPr>
+            <w:tcW w:w="1092" w:type="dxa"/>
+            <w:vAlign w:val="center"/>
+          </w:tcPr>
+          <w:p>
+            <w:pPr>
+              <w:pStyle w:val="tablecopy"/>
+            </w:pPr>
+            <w:r>
+              <w:t>22</w:t>
+            </w:r>
+            <w:r>
+              <w:t xml:space="preserve"> </w:t>
+            </w:r>
+            <w:r>
+              <w:t>494</w:t>
+            </w:r>
+            <w:r>
+              <w:t xml:space="preserve"> </w:t>
+            </w:r>
+            <w:r>
+              <w:t>625</w:t>
+            </w:r>
+          </w:p>
+        </w:tc>
+      </w:tr>
+      <w:tr>
+        <w:trPr>
+          <w:trHeight w:val="320"/>
+          <w:jc w:val="center"/>
+        </w:trPr>
+        <w:tc>
+          <w:tcPr>
+            <w:tcW w:w="570" w:type="dxa"/>
+            <w:vAlign w:val="center"/>
+          </w:tcPr>
+          <w:p>
+            <w:pPr>
+              <w:pStyle w:val="tablecopy"/>
+            </w:pPr>
+            <w:r>
+              <w:t>2021</w:t>
+            </w:r>
+          </w:p>
+        </w:tc>
+        <w:tc>
+          <w:tcPr>
+            <w:tcW w:w="1554" w:type="dxa"/>
+            <w:vAlign w:val="center"/>
+          </w:tcPr>
+          <w:p>
+            <w:pPr>
+              <w:pStyle w:val="tablecopy"/>
+            </w:pPr>
+            <w:r>
+              <w:t xml:space="preserve">January – June </w:t>
+            </w:r>
+          </w:p>
+        </w:tc>
+        <w:tc>
+          <w:tcPr>
+            <w:tcW w:w="567" w:type="dxa"/>
+            <w:vAlign w:val="center"/>
+          </w:tcPr>
+          <w:p>
+            <w:pPr>
+              <w:pStyle w:val="tablecopy"/>
+            </w:pPr>
+            <w:r>
+              <w:t>6</w:t>
+            </w:r>
+          </w:p>
+        </w:tc>
+        <w:tc>
+          <w:tcPr>
+            <w:tcW w:w="1134" w:type="dxa"/>
+            <w:vAlign w:val="center"/>
+          </w:tcPr>
+          <w:p>
+            <w:pPr>
+              <w:pStyle w:val="tablecopy"/>
+            </w:pPr>
+            <w:r>
+              <w:t>642.9 Mb</w:t>
+            </w:r>
+          </w:p>
+        </w:tc>
+        <w:tc>
+          <w:tcPr>
+            <w:tcW w:w="1092" w:type="dxa"/>
+            <w:vAlign w:val="center"/>
+          </w:tcPr>
+          <w:p>
+            <w:pPr>
+              <w:pStyle w:val="tablecopy"/>
+            </w:pPr>
+            <w:r>
+              <w:t>12</w:t>
+            </w:r>
+            <w:r>
+              <w:t xml:space="preserve"> </w:t>
+            </w:r>
+            <w:r>
+              <w:t>526</w:t>
+            </w:r>
+            <w:r>
+              <w:t xml:space="preserve"> </w:t>
+            </w:r>
+            <w:r>
+              <w:t>832</w:t>
+            </w:r>
           </w:p>
         </w:tc>
       </w:tr>
@@ -3461,40 +3600,13 @@
     <w:p>
       <w:pPr>
         <w:pStyle w:val="tablefootnote"/>
-      </w:pPr>
-      <w:r>
-        <w:t xml:space="preserve">Sample </w:t>
-      </w:r>
-      <w:r>
-        <w:t>of</w:t>
-      </w:r>
-      <w:r>
-        <w:t xml:space="preserve"> a </w:t>
-      </w:r>
-      <w:r>
-        <w:t>Table</w:t>
-      </w:r>
-      <w:r>
-        <w:t xml:space="preserve"> </w:t>
-      </w:r>
-      <w:r>
-        <w:t>footnote</w:t>
-      </w:r>
-      <w:r>
-        <w:t xml:space="preserve">. </w:t>
-      </w:r>
-      <w:r>
-        <w:t>(</w:t>
-      </w:r>
-      <w:r>
-        <w:rPr>
-          <w:i/>
-        </w:rPr>
-        <w:t>Table footnote</w:t>
-      </w:r>
-      <w:r>
-        <w:t>)</w:t>
-      </w:r>
+        <w:numPr>
+          <w:ilvl w:val="0"/>
+          <w:numId w:val="0"/>
+        </w:numPr>
+        <w:ind w:left="58"/>
+        <w:jc w:val="both"/>
+      </w:pPr>
     </w:p>
     <w:p>
       <w:pPr>
@@ -3504,6 +3616,24 @@
           <w:lang w:val="en-GB"/>
         </w:rPr>
       </w:pPr>
+      <w:r>
+        <w:rPr>
+          <w:lang w:val="en-GB"/>
+        </w:rPr>
+        <w:t>For the further study we focus on commercial air traffic. While it is not possible to positively filter exclusively passenger flights, the global flight data is further merged with an aircraft database</w:t>
+      </w:r>
+      <w:r>
+        <w:rPr>
+          <w:lang w:val="en-GB"/>
+        </w:rPr>
+        <w:t xml:space="preserve"> that provides for the aircraft engine type. For the further analysis we remove helicopters and piston engines. This decision is motivated by our operational experience. The majority of helicopter flights is performed for special missions, e.g. emergency, law enforcement, television/broadcasting. Initial flight training and primarily recreational motivated flying is performed with light piston types. </w:t>
+      </w:r>
+      <w:r>
+        <w:rPr>
+          <w:lang w:val="en-GB"/>
+        </w:rPr>
+        <w:t>While this filtering contains uncertainties, the total numbers for the United States, Europe, and Brazil match with the authority reported traffic numbers. The validity of these assumptions will have to be verified if studying other regions.</w:t>
+      </w:r>
     </w:p>
     <w:p>
       <w:pPr>
@@ -3539,13 +3669,7 @@
         <w:fldChar w:fldCharType="separate"/>
       </w:r>
       <w:r>
-        <w:t>[1</w:t>
-      </w:r>
-      <w:r>
-        <w:t>3</w:t>
-      </w:r>
-      <w:r>
-        <w:t>]</w:t>
+        <w:t>[13]</w:t>
       </w:r>
       <w:r>
         <w:fldChar w:fldCharType="end"/>
@@ -3595,7 +3719,11 @@
         <w:fldChar w:fldCharType="end"/>
       </w:r>
       <w:r>
-        <w:t>, the deeper the level of disruption, also less resilient the system is. As a result, a possible interpretation for resilience metrics is found considering both the duration of the disrupted service performance, and its disruption level - or how much a system level of service is affected.</w:t>
+        <w:t xml:space="preserve">, the deeper the level of disruption, also less resilient the system is. As a result, a possible interpretation for resilience metrics is </w:t>
+      </w:r>
+      <w:r>
+        <w:lastRenderedPageBreak/>
+        <w:t>found considering both the duration of the disrupted service performance, and its disruption level - or how much a system level of service is affected.</w:t>
       </w:r>
     </w:p>
     <w:p>
@@ -3607,7 +3735,6 @@
           <w:noProof/>
           <w:lang w:val="en-GB" w:eastAsia="en-GB"/>
         </w:rPr>
-        <w:lastRenderedPageBreak/>
         <w:drawing>
           <wp:inline distT="0" distB="0" distL="0" distR="0">
             <wp:extent cx="3308985" cy="1901090"/>
@@ -3830,6 +3957,7 @@
         <w:ind w:firstLine="0"/>
         <w:rPr>
           <w:highlight w:val="yellow"/>
+          <w:lang w:val="en-GB"/>
         </w:rPr>
       </w:pPr>
       <w:r>
@@ -3849,7 +3977,96 @@
         <w:t>5</w:t>
       </w:r>
       <w:r>
-        <w:t xml:space="preserve"> (LOS: loss of service / performance, THR: associated threshold).</w:t>
+        <w:t xml:space="preserve"> (</w:t>
+      </w:r>
+      <w:r>
+        <w:rPr>
+          <w:i/>
+        </w:rPr>
+        <w:t>LOS</w:t>
+      </w:r>
+      <w:r>
+        <w:t>: loss of service / performance</w:t>
+      </w:r>
+      <w:r>
+        <w:rPr>
+          <w:lang w:val="en-GB"/>
+        </w:rPr>
+        <w:t xml:space="preserve"> level</w:t>
+      </w:r>
+      <w:r>
+        <w:t xml:space="preserve">, </w:t>
+      </w:r>
+      <w:r>
+        <w:rPr>
+          <w:i/>
+        </w:rPr>
+        <w:t>THR</w:t>
+      </w:r>
+      <w:r>
+        <w:t>: associated threshold).</w:t>
+      </w:r>
+      <w:r>
+        <w:rPr>
+          <w:lang w:val="en-GB"/>
+        </w:rPr>
+        <w:t xml:space="preserve"> Based on this conceptual considerations, Fig. 6 shows the air traffic evolution for the period 1. July 2019 – 30. June 2021</w:t>
+      </w:r>
+      <w:r>
+        <w:rPr>
+          <w:lang w:val="en-GB"/>
+        </w:rPr>
+        <w:t xml:space="preserve"> for the United States</w:t>
+      </w:r>
+      <w:r>
+        <w:rPr>
+          <w:lang w:val="en-GB"/>
+        </w:rPr>
+        <w:t>.</w:t>
+      </w:r>
+      <w:r>
+        <w:rPr>
+          <w:lang w:val="en-GB"/>
+        </w:rPr>
+        <w:t xml:space="preserve"> As a base-level </w:t>
+      </w:r>
+      <w:r>
+        <w:rPr>
+          <w:lang w:val="en-GB"/>
+        </w:rPr>
+        <w:t>the 80</w:t>
+      </w:r>
+      <w:r>
+        <w:rPr>
+          <w:vertAlign w:val="superscript"/>
+          <w:lang w:val="en-GB"/>
+        </w:rPr>
+        <w:t>th</w:t>
+      </w:r>
+      <w:r>
+        <w:rPr>
+          <w:lang w:val="en-GB"/>
+        </w:rPr>
+        <w:t xml:space="preserve"> percentile of the observed traffic in the 2</w:t>
+      </w:r>
+      <w:r>
+        <w:rPr>
+          <w:vertAlign w:val="superscript"/>
+          <w:lang w:val="en-GB"/>
+        </w:rPr>
+        <w:t>nd</w:t>
+      </w:r>
+      <w:r>
+        <w:rPr>
+          <w:lang w:val="en-GB"/>
+        </w:rPr>
+        <w:t xml:space="preserve"> half of 2019 was chosen</w:t>
+      </w:r>
+      <w:r>
+        <w:rPr>
+          <w:lang w:val="en-GB"/>
+        </w:rPr>
+        <w:t>. This allows to introduce further levels to differentiate between nominal and non-nominal (disrupted) traffic levels. This paper applies a cut off of -20% from the base-level as a threshold to label traffic as disrupted.</w:t>
       </w:r>
     </w:p>
     <w:p>
@@ -3872,40 +4089,40 @@
           <w:lang w:val="en-GB" w:eastAsia="en-GB"/>
         </w:rPr>
         <w:drawing>
-          <wp:inline distT="0" distB="0" distL="0" distR="0" wp14:anchorId="22BA4A59" wp14:editId="443AAA8B">
-            <wp:extent cx="3200400" cy="1991995"/>
-            <wp:effectExtent l="0" t="0" r="0" b="8255"/>
-            <wp:docPr id="7" name="Picture" descr="Figure 3.4: Resilience concept applied to observed US air traffic development"/>
-            <wp:cNvGraphicFramePr/>
+          <wp:inline distT="0" distB="0" distL="0" distR="0">
+            <wp:extent cx="3195955" cy="2397125"/>
+            <wp:effectExtent l="0" t="0" r="4445" b="3175"/>
+            <wp:docPr id="4" name="Picture 4"/>
+            <wp:cNvGraphicFramePr>
+              <a:graphicFrameLocks xmlns:a="http://schemas.openxmlformats.org/drawingml/2006/main" noChangeAspect="1"/>
+            </wp:cNvGraphicFramePr>
             <a:graphic xmlns:a="http://schemas.openxmlformats.org/drawingml/2006/main">
               <a:graphicData uri="http://schemas.openxmlformats.org/drawingml/2006/picture">
                 <pic:pic xmlns:pic="http://schemas.openxmlformats.org/drawingml/2006/picture">
                   <pic:nvPicPr>
-                    <pic:cNvPr id="6" name="Picture" descr="Figure 3.4: Resilience concept applied to observed US air traffic development"/>
+                    <pic:cNvPr id="4" name="us-resilience-timeline.png"/>
                     <pic:cNvPicPr/>
                   </pic:nvPicPr>
-                  <pic:blipFill rotWithShape="1">
-                    <a:blip r:embed="rId15"/>
-                    <a:srcRect l="3236" r="17402" b="6202"/>
-                    <a:stretch/>
+                  <pic:blipFill>
+                    <a:blip r:embed="rId15" cstate="print">
+                      <a:extLst>
+                        <a:ext uri="{28A0092B-C50C-407E-A947-70E740481C1C}">
+                          <a14:useLocalDpi xmlns:a14="http://schemas.microsoft.com/office/drawing/2010/main" val="0"/>
+                        </a:ext>
+                      </a:extLst>
+                    </a:blip>
+                    <a:stretch>
+                      <a:fillRect/>
+                    </a:stretch>
                   </pic:blipFill>
-                  <pic:spPr bwMode="auto">
+                  <pic:spPr>
                     <a:xfrm>
                       <a:off x="0" y="0"/>
-                      <a:ext cx="3226736" cy="2008387"/>
+                      <a:ext cx="3195955" cy="2397125"/>
                     </a:xfrm>
                     <a:prstGeom prst="rect">
                       <a:avLst/>
                     </a:prstGeom>
-                    <a:noFill/>
-                    <a:ln>
-                      <a:noFill/>
-                    </a:ln>
-                    <a:extLst>
-                      <a:ext uri="{53640926-AAD7-44D8-BBD7-CCE9431645EC}">
-                        <a14:shadowObscured xmlns:a14="http://schemas.microsoft.com/office/drawing/2010/main"/>
-                      </a:ext>
-                    </a:extLst>
                   </pic:spPr>
                 </pic:pic>
               </a:graphicData>
@@ -3916,25 +4133,10 @@
     </w:p>
     <w:p>
       <w:pPr>
-        <w:pStyle w:val="BodyText"/>
-        <w:ind w:firstLine="0"/>
-        <w:rPr>
-          <w:noProof/>
-          <w:spacing w:val="0"/>
-          <w:sz w:val="16"/>
-          <w:szCs w:val="16"/>
-          <w:lang w:val="en-US" w:eastAsia="en-US"/>
-        </w:rPr>
-      </w:pPr>
-      <w:r>
-        <w:rPr>
-          <w:noProof/>
-          <w:spacing w:val="0"/>
-          <w:sz w:val="16"/>
-          <w:szCs w:val="16"/>
-          <w:lang w:val="en-US" w:eastAsia="en-US"/>
-        </w:rPr>
-        <w:t>Figure 3.4: Resilience concept applied to observed US air traffic development</w:t>
+        <w:pStyle w:val="figurecaption"/>
+      </w:pPr>
+      <w:r>
+        <w:t>Resilience concept applied to observed US air traffic development</w:t>
       </w:r>
     </w:p>
     <w:p>
@@ -4050,13 +4252,40 @@
         <w:pStyle w:val="BodyText"/>
       </w:pPr>
       <w:r>
-        <w:t xml:space="preserve">Based on the study dataset Fig. 3.2 provides an appreciation of the global developments. This paper zooms in on comparing the situation in Brazil, Europe, and the United States. Figure </w:t>
-      </w:r>
-      <w:r>
-        <w:rPr>
-          <w:lang w:val="en-GB"/>
-        </w:rPr>
-        <w:t>7</w:t>
+        <w:t xml:space="preserve">Based on the study dataset Fig. </w:t>
+      </w:r>
+      <w:r>
+        <w:rPr>
+          <w:lang w:val="en-GB"/>
+        </w:rPr>
+        <w:t>4</w:t>
+      </w:r>
+      <w:r>
+        <w:t xml:space="preserve"> provides a</w:t>
+      </w:r>
+      <w:r>
+        <w:rPr>
+          <w:lang w:val="en-GB"/>
+        </w:rPr>
+        <w:t xml:space="preserve"> global perspective on the air transport evolution. </w:t>
+      </w:r>
+      <w:r>
+        <w:t xml:space="preserve">This paper zooms in on comparing the situation in Brazil, Europe, and the United States. </w:t>
+      </w:r>
+      <w:r>
+        <w:rPr>
+          <w:lang w:val="en-GB"/>
+        </w:rPr>
+        <w:t xml:space="preserve">Fig. 6 and </w:t>
+      </w:r>
+      <w:r>
+        <w:t>Fig</w:t>
+      </w:r>
+      <w:r>
+        <w:rPr>
+          <w:lang w:val="en-GB"/>
+        </w:rPr>
+        <w:t>. 8</w:t>
       </w:r>
       <w:r>
         <w:t xml:space="preserve"> </w:t>
@@ -4065,11 +4294,28 @@
         <w:rPr>
           <w:lang w:val="en-GB"/>
         </w:rPr>
-        <w:t>depicts</w:t>
-      </w:r>
-      <w:r>
-        <w:t xml:space="preserve"> the different network level responses to the regional/local air traffic constraints.</w:t>
-      </w:r>
+        <w:t>depict</w:t>
+      </w:r>
+      <w:r>
+        <w:t xml:space="preserve"> the different network level responses to the regiona</w:t>
+      </w:r>
+      <w:r>
+        <w:t xml:space="preserve">l/local air traffic constraints </w:t>
+      </w:r>
+      <w:r>
+        <w:rPr>
+          <w:lang w:val="en-GB"/>
+        </w:rPr>
+        <w:t>for the period 1. July – 30. June 2021</w:t>
+      </w:r>
+      <w:r>
+        <w:rPr>
+          <w:lang w:val="en-GB"/>
+        </w:rPr>
+        <w:t>. Different behaviours can be observed in each region.</w:t>
+      </w:r>
+      <w:bookmarkStart w:id="0" w:name="_GoBack"/>
+      <w:bookmarkEnd w:id="0"/>
     </w:p>
     <w:p>
       <w:pPr>
@@ -4082,40 +4328,40 @@
           <w:lang w:val="en-GB" w:eastAsia="en-GB"/>
         </w:rPr>
         <w:drawing>
-          <wp:inline distT="0" distB="0" distL="0" distR="0" wp14:anchorId="65B9785E" wp14:editId="02AA1472">
-            <wp:extent cx="3243943" cy="1730829"/>
-            <wp:effectExtent l="0" t="0" r="0" b="3175"/>
-            <wp:docPr id="9" name="Picture" descr="Figure 4.1: Timeline for United States, Europe, and Brazil"/>
-            <wp:cNvGraphicFramePr/>
+          <wp:inline distT="0" distB="0" distL="0" distR="0">
+            <wp:extent cx="3195955" cy="1206500"/>
+            <wp:effectExtent l="0" t="0" r="4445" b="0"/>
+            <wp:docPr id="11" name="Picture 11"/>
+            <wp:cNvGraphicFramePr>
+              <a:graphicFrameLocks xmlns:a="http://schemas.openxmlformats.org/drawingml/2006/main" noChangeAspect="1"/>
+            </wp:cNvGraphicFramePr>
             <a:graphic xmlns:a="http://schemas.openxmlformats.org/drawingml/2006/main">
               <a:graphicData uri="http://schemas.openxmlformats.org/drawingml/2006/picture">
                 <pic:pic xmlns:pic="http://schemas.openxmlformats.org/drawingml/2006/picture">
                   <pic:nvPicPr>
-                    <pic:cNvPr id="8" name="Picture" descr="Figure 4.1: Timeline for United States, Europe, and Brazil"/>
+                    <pic:cNvPr id="11" name="eur-bra-resilience-timeline.png"/>
                     <pic:cNvPicPr/>
                   </pic:nvPicPr>
-                  <pic:blipFill rotWithShape="1">
-                    <a:blip r:embed="rId17"/>
-                    <a:srcRect l="2044" r="1543" b="15333"/>
-                    <a:stretch/>
+                  <pic:blipFill>
+                    <a:blip r:embed="rId17" cstate="print">
+                      <a:extLst>
+                        <a:ext uri="{28A0092B-C50C-407E-A947-70E740481C1C}">
+                          <a14:useLocalDpi xmlns:a14="http://schemas.microsoft.com/office/drawing/2010/main" val="0"/>
+                        </a:ext>
+                      </a:extLst>
+                    </a:blip>
+                    <a:stretch>
+                      <a:fillRect/>
+                    </a:stretch>
                   </pic:blipFill>
-                  <pic:spPr bwMode="auto">
+                  <pic:spPr>
                     <a:xfrm>
                       <a:off x="0" y="0"/>
-                      <a:ext cx="3259462" cy="1739109"/>
+                      <a:ext cx="3195955" cy="1206500"/>
                     </a:xfrm>
                     <a:prstGeom prst="rect">
                       <a:avLst/>
                     </a:prstGeom>
-                    <a:noFill/>
-                    <a:ln>
-                      <a:noFill/>
-                    </a:ln>
-                    <a:extLst>
-                      <a:ext uri="{53640926-AAD7-44D8-BBD7-CCE9431645EC}">
-                        <a14:shadowObscured xmlns:a14="http://schemas.microsoft.com/office/drawing/2010/main"/>
-                      </a:ext>
-                    </a:extLst>
                   </pic:spPr>
                 </pic:pic>
               </a:graphicData>
@@ -4137,7 +4383,39 @@
         <w:pStyle w:val="BodyText"/>
       </w:pPr>
       <w:r>
-        <w:t>The United States have recovered.</w:t>
+        <w:rPr>
+          <w:lang w:val="en-GB"/>
+        </w:rPr>
+        <w:lastRenderedPageBreak/>
+        <w:t>Fig. 6 introduced the concept for the</w:t>
+      </w:r>
+      <w:r>
+        <w:t xml:space="preserve"> United States</w:t>
+      </w:r>
+      <w:r>
+        <w:rPr>
+          <w:lang w:val="en-GB"/>
+        </w:rPr>
+        <w:t>.</w:t>
+      </w:r>
+      <w:r>
+        <w:rPr>
+          <w:lang w:val="en-GB"/>
+        </w:rPr>
+        <w:t xml:space="preserve"> Following the initial decline of traffic in March 2020, traffic recovers continuously and plateaus for the 2</w:t>
+      </w:r>
+      <w:r>
+        <w:rPr>
+          <w:vertAlign w:val="superscript"/>
+          <w:lang w:val="en-GB"/>
+        </w:rPr>
+        <w:t>nd</w:t>
+      </w:r>
+      <w:r>
+        <w:rPr>
+          <w:lang w:val="en-GB"/>
+        </w:rPr>
+        <w:t xml:space="preserve"> half of 2020 at a level of -20% from the base traffic level. Following the holiday season there is a short decline, however, as of February/March, traffic rebounced and ranges above the chosen disruption threshold. With March 2021 traffic even increased above the base level suggesting a full recovery.</w:t>
       </w:r>
     </w:p>
     <w:p>
@@ -4153,7 +4431,6 @@
         <w:pStyle w:val="BodyText"/>
       </w:pPr>
       <w:r>
-        <w:lastRenderedPageBreak/>
         <w:t>Brazil also experienced the sharp decline in traffic in March 2020. Similar to the US, traffic in Brazil showed an initial continual increase. Traffic show an alternating pattern.</w:t>
       </w:r>
     </w:p>
@@ -4317,7 +4594,10 @@
         <w:t xml:space="preserve">To augment the current performance measurement toolset, this paper took an initial look at describing the impact of COVID-19 as a large-scale air transportation system disruption. </w:t>
       </w:r>
       <w:r>
-        <w:t>This paper addressed the identification and description of disruptions, associated transformation, and recovery phenomena of the air transport network. The methodology will be useful to support the monitoring of the recovery levels across the globe. It complements the toolbox for policy makers and strategic planers to determine priority measures in support of the anticipated air travel demand recovery with the roll-out and increasing levels of vaccination.</w:t>
+        <w:t xml:space="preserve">This paper addressed the identification and description of disruptions, associated transformation, and recovery phenomena of the air transport network. The methodology will be useful to support the monitoring of the recovery levels across the globe. It complements the toolbox for policy makers and strategic </w:t>
+      </w:r>
+      <w:r>
+        <w:t>planers to determine priority measures in support of the anticipated air travel demand recovery with the roll-out and increasing levels of vaccination.</w:t>
       </w:r>
     </w:p>
     <w:p>
@@ -4381,13 +4661,7 @@
         <w:rPr>
           <w:lang w:val="en-GB"/>
         </w:rPr>
-        <w:t xml:space="preserve">respective formal monitoring data available to the authors showed a good match. However, the results need to be </w:t>
-      </w:r>
-      <w:r>
-        <w:rPr>
-          <w:lang w:val="en-GB"/>
-        </w:rPr>
-        <w:t>interpreted on the basis of the made assumptions. Future publications of assessments based on authority approved data may differ. The combination of different open source data sets identified a need for a wider community discussion on data formats and storage standards. The flight associat</w:t>
+        <w:t>respective formal monitoring data available to the authors showed a good match. However, the results need to be interpreted on the basis of the made assumptions. Future publications of assessments based on authority approved data may differ. The combination of different open source data sets identified a need for a wider community discussion on data formats and storage standards. The flight associat</w:t>
       </w:r>
       <w:r>
         <w:rPr>
@@ -4541,8 +4815,8 @@
       <w:pPr>
         <w:pStyle w:val="references"/>
       </w:pPr>
-      <w:bookmarkStart w:id="4" w:name="_Ref77865716"/>
-      <w:bookmarkStart w:id="5" w:name="_Ref77936000"/>
+      <w:bookmarkStart w:id="4" w:name="_Ref77936000"/>
+      <w:bookmarkStart w:id="5" w:name="_Ref77865716"/>
       <w:r>
         <w:t xml:space="preserve">Strohmeier, Martin, Xavier Olive, Jannis Lübbe, Matthias Schäfer, and Vincent Lenders. 2021. “Crowdsourced Air Traffic Data from OpenSky Network 2019-2020.” Earth Systems Science Data 13: 357–66. </w:t>
       </w:r>
@@ -4557,7 +4831,7 @@
       <w:r>
         <w:t>.</w:t>
       </w:r>
-      <w:bookmarkEnd w:id="5"/>
+      <w:bookmarkEnd w:id="4"/>
     </w:p>
     <w:p>
       <w:pPr>
@@ -4569,7 +4843,7 @@
         <w:t>Krispin, Rami, and Jarrett Byrnes. 2021. “Coronavirus: The 2019 Novel Coronavirus COVID-19 (2019-nCoV) Dataset.”</w:t>
       </w:r>
       <w:bookmarkEnd w:id="1"/>
-      <w:bookmarkEnd w:id="4"/>
+      <w:bookmarkEnd w:id="5"/>
       <w:bookmarkEnd w:id="6"/>
     </w:p>
     <w:p>
@@ -4578,6 +4852,7 @@
       </w:pPr>
       <w:bookmarkStart w:id="7" w:name="_Ref77856329"/>
       <w:r>
+        <w:lastRenderedPageBreak/>
         <w:t xml:space="preserve">Dong, Ensheng, Hongru Du, and Lauren Gardner. 2020. “An Interactive Web-Based Dashboard to Track COVID-19 in Real Time.” The Lancet Infectious Diseases 20 (5): 533–34. </w:t>
       </w:r>
       <w:hyperlink r:id="rId21" w:history="1">
@@ -4609,9 +4884,29 @@
       </w:pPr>
       <w:bookmarkStart w:id="9" w:name="_Ref77866922"/>
       <w:r>
-        <w:t>Nielsen, 2020</w:t>
+        <w:t>Nielsen</w:t>
+      </w:r>
+      <w:r>
+        <w:t xml:space="preserve">, N. </w:t>
+      </w:r>
+      <w:r>
+        <w:t>2020</w:t>
       </w:r>
       <w:bookmarkEnd w:id="9"/>
+      <w:r>
+        <w:t xml:space="preserve">. Commission proposes 'non-essential travel' EU entry ban. EU Observer. </w:t>
+      </w:r>
+      <w:hyperlink r:id="rId22" w:history="1">
+        <w:r>
+          <w:rPr>
+            <w:rStyle w:val="Hyperlink"/>
+          </w:rPr>
+          <w:t>https://euobserver.com/coronavirus/147764</w:t>
+        </w:r>
+      </w:hyperlink>
+      <w:r>
+        <w:t xml:space="preserve">. </w:t>
+      </w:r>
     </w:p>
     <w:p>
       <w:pPr>
@@ -4656,7 +4951,7 @@
       <w:r>
         <w:t xml:space="preserve"> </w:t>
       </w:r>
-      <w:hyperlink r:id="rId22" w:history="1">
+      <w:hyperlink r:id="rId23" w:history="1">
         <w:r>
           <w:rPr>
             <w:rStyle w:val="Hyperlink"/>
@@ -4680,7 +4975,7 @@
       <w:r>
         <w:t xml:space="preserve"> </w:t>
       </w:r>
-      <w:hyperlink r:id="rId23" w:history="1">
+      <w:hyperlink r:id="rId24" w:history="1">
         <w:r>
           <w:rPr>
             <w:rStyle w:val="Hyperlink"/>
@@ -4728,15 +5023,15 @@
       <w:pPr>
         <w:pStyle w:val="references"/>
       </w:pPr>
-      <w:bookmarkStart w:id="17" w:name="_Ref77869422"/>
-      <w:bookmarkStart w:id="18" w:name="_Ref77940137"/>
+      <w:bookmarkStart w:id="17" w:name="_Ref77940137"/>
+      <w:bookmarkStart w:id="18" w:name="_Ref77869422"/>
       <w:r>
         <w:t>Resilience2050</w:t>
       </w:r>
       <w:r>
         <w:t xml:space="preserve">, </w:t>
       </w:r>
-      <w:hyperlink r:id="rId24" w:history="1">
+      <w:hyperlink r:id="rId25" w:history="1">
         <w:r>
           <w:rPr>
             <w:rStyle w:val="Hyperlink"/>
@@ -4747,88 +5042,85 @@
       <w:r>
         <w:t>.</w:t>
       </w:r>
+      <w:bookmarkEnd w:id="17"/>
+      <w:r>
+        <w:tab/>
+      </w:r>
+    </w:p>
+    <w:p>
+      <w:pPr>
+        <w:pStyle w:val="references"/>
+      </w:pPr>
+      <w:r>
+        <w:t>Koelle, Rainer. 2015. “Operational Resilience Performance of European Airports.” In proceedings of the Integrated Communications</w:t>
+      </w:r>
+      <w:r>
+        <w:t xml:space="preserve">, </w:t>
+      </w:r>
+      <w:r>
+        <w:t>N</w:t>
+      </w:r>
+      <w:r>
+        <w:t xml:space="preserve">avigation and </w:t>
+      </w:r>
+      <w:r>
+        <w:t>S</w:t>
+      </w:r>
+      <w:r>
+        <w:t xml:space="preserve">urveillance </w:t>
+      </w:r>
+      <w:r>
+        <w:t>C</w:t>
+      </w:r>
+      <w:r>
+        <w:t>onference (ICNS)</w:t>
+      </w:r>
+      <w:r>
+        <w:t>, pp. 1-19, doi: 10.1109/ICNSURV.2015.7121296.</w:t>
+      </w:r>
       <w:bookmarkEnd w:id="18"/>
-      <w:r>
-        <w:tab/>
-      </w:r>
     </w:p>
     <w:p>
       <w:pPr>
         <w:pStyle w:val="references"/>
       </w:pPr>
-      <w:r>
-        <w:t>Koelle, Rainer. 2015. “Operational Resilience Performance of European Airports.” In proceedings of the Integrated Communications</w:t>
-      </w:r>
-      <w:r>
-        <w:t xml:space="preserve">, </w:t>
-      </w:r>
-      <w:r>
-        <w:t>N</w:t>
-      </w:r>
-      <w:r>
-        <w:t xml:space="preserve">avigation </w:t>
-      </w:r>
-      <w:r>
-        <w:t xml:space="preserve">and </w:t>
-      </w:r>
-      <w:r>
-        <w:t>S</w:t>
-      </w:r>
-      <w:r>
-        <w:t xml:space="preserve">urveillance </w:t>
-      </w:r>
-      <w:r>
-        <w:t>C</w:t>
-      </w:r>
-      <w:r>
-        <w:t>onference (ICNS)</w:t>
-      </w:r>
-      <w:r>
-        <w:t>, pp. 1-19, doi: 10.1109/ICNSURV.2015.7121296.</w:t>
-      </w:r>
-      <w:bookmarkEnd w:id="17"/>
+      <w:bookmarkStart w:id="19" w:name="_Ref77872512"/>
+      <w:r>
+        <w:t>R Core Team. 2020. R: A Language and Environment for Statistical Computing. Manual. Vienna, Austria: R Foundation for Statistical Computing.</w:t>
+      </w:r>
+      <w:bookmarkEnd w:id="19"/>
     </w:p>
     <w:p>
       <w:pPr>
         <w:pStyle w:val="references"/>
       </w:pPr>
-      <w:bookmarkStart w:id="19" w:name="_Ref77872512"/>
-      <w:r>
-        <w:t>R Core Team. 2020. R: A Language and Environment for Statistical Computing. Manual. Vienna, Austria: R Foundation for Statistical Computing.</w:t>
-      </w:r>
-      <w:bookmarkEnd w:id="19"/>
+      <w:bookmarkStart w:id="20" w:name="_Ref77872519"/>
+      <w:r>
+        <w:t>RStudio Team. 2021a. RSt</w:t>
+      </w:r>
+      <w:r>
+        <w:t>udio: Integrated Development En</w:t>
+      </w:r>
+      <w:r>
+        <w:t>vironment for r. Manual. Boston, MA: RStudio, PBC.</w:t>
+      </w:r>
+      <w:bookmarkEnd w:id="20"/>
     </w:p>
     <w:p>
       <w:pPr>
         <w:pStyle w:val="references"/>
       </w:pPr>
-      <w:bookmarkStart w:id="20" w:name="_Ref77872519"/>
-      <w:r>
-        <w:t>RStudio Team. 2021a. RSt</w:t>
+      <w:bookmarkStart w:id="21" w:name="_Ref77872523"/>
+      <w:r>
+        <w:t>RStudio Team. 2021b. “RSt</w:t>
       </w:r>
       <w:r>
         <w:t>udio: Integrated Development En</w:t>
       </w:r>
       <w:r>
-        <w:t>vironment for r. Manual. Boston, MA: RStudio, PBC.</w:t>
-      </w:r>
-      <w:bookmarkEnd w:id="20"/>
-    </w:p>
-    <w:p>
-      <w:pPr>
-        <w:pStyle w:val="references"/>
-      </w:pPr>
-      <w:bookmarkStart w:id="21" w:name="_Ref77872523"/>
-      <w:r>
-        <w:t>RStudio Team. 2021b. “RSt</w:t>
-      </w:r>
-      <w:r>
-        <w:t>udio: Integrated Development En</w:t>
-      </w:r>
-      <w:r>
         <w:t xml:space="preserve">vironment for r.” Boston, MA. </w:t>
       </w:r>
-      <w:hyperlink r:id="rId25" w:history="1">
+      <w:hyperlink r:id="rId26" w:history="1">
         <w:r>
           <w:rPr>
             <w:rStyle w:val="Hyperlink"/>
@@ -4849,7 +5141,7 @@
       <w:r>
         <w:t xml:space="preserve">Olive, Xavier, Martin Strohmeier, and Jannis Lübbe. 2021. “Crowdsourced Air Traffic Data from The OpenSky Network 2019-2021.” Zenodo. </w:t>
       </w:r>
-      <w:hyperlink r:id="rId26" w:history="1">
+      <w:hyperlink r:id="rId27" w:history="1">
         <w:r>
           <w:rPr>
             <w:rStyle w:val="Hyperlink"/>
@@ -4868,13 +5160,7 @@
       </w:pPr>
       <w:bookmarkStart w:id="23" w:name="_Ref77936769"/>
       <w:r>
-        <w:t>Flanders Marine Institute. 2020. “Union of the ESRI Country</w:t>
-      </w:r>
-      <w:r>
-        <w:t xml:space="preserve"> </w:t>
-      </w:r>
-      <w:r>
-        <w:t>Shapefile and the Exclusive Economic Zones (Version 3).”</w:t>
+        <w:t>Flanders Marine Institute. 2020. “Union of the ESRI Country Shapefile and the Exclusive Economic Zones (Version 3).”</w:t>
       </w:r>
       <w:bookmarkEnd w:id="23"/>
     </w:p>
@@ -7555,7 +7841,7 @@
 </file>
 
 <file path=customXml/itemProps1.xml><?xml version="1.0" encoding="utf-8"?>
-<ds:datastoreItem xmlns:ds="http://schemas.openxmlformats.org/officeDocument/2006/customXml" ds:itemID="{DF5148AE-86F7-488C-AB6E-2986E7A0B034}">
+<ds:datastoreItem xmlns:ds="http://schemas.openxmlformats.org/officeDocument/2006/customXml" ds:itemID="{4503849E-2F2D-4443-877E-DAE58E21C45A}">
   <ds:schemaRefs>
     <ds:schemaRef ds:uri="http://schemas.openxmlformats.org/officeDocument/2006/bibliography"/>
   </ds:schemaRefs>

</xml_diff>